<commit_message>
updated db model (consolidation)
</commit_message>
<xml_diff>
--- a/docs/Projektbericht_Equals_Gruppe1.docx
+++ b/docs/Projektbericht_Equals_Gruppe1.docx
@@ -13,13 +13,8 @@
         <w:pStyle w:val="Kopfzeile"/>
       </w:pPr>
       <w:r>
-        <w:t xml:space="preserve">CAS SD: Projekt </w:t>
-      </w:r>
-      <w:proofErr w:type="spellStart"/>
-      <w:r>
-        <w:t>EQualS</w:t>
-      </w:r>
-      <w:proofErr w:type="spellEnd"/>
+        <w:t>CAS SD: Projekt EQualS</w:t>
+      </w:r>
     </w:p>
     <w:p>
       <w:pPr>
@@ -43,15 +38,7 @@
         <w:t xml:space="preserve">Autoren: </w:t>
       </w:r>
       <w:r>
-        <w:t xml:space="preserve">Raphael Gerber, Christophe </w:t>
-      </w:r>
-      <w:proofErr w:type="spellStart"/>
-      <w:r>
-        <w:t>Leupi</w:t>
-      </w:r>
-      <w:proofErr w:type="spellEnd"/>
-      <w:r>
-        <w:t>, Sabina Löffel, Igor Stojanovic</w:t>
+        <w:t>Raphael Gerber, Christophe Leupi, Sabina Löffel, Igor Stojanovic</w:t>
       </w:r>
     </w:p>
     <w:p>
@@ -70,11 +57,9 @@
       <w:r>
         <w:t xml:space="preserve">Projekt </w:t>
       </w:r>
-      <w:proofErr w:type="spellStart"/>
       <w:r>
         <w:t>EQualS</w:t>
       </w:r>
-      <w:proofErr w:type="spellEnd"/>
       <w:r>
         <w:t xml:space="preserve"> </w:t>
       </w:r>
@@ -122,23 +107,7 @@
           <w:sz w:val="28"/>
           <w:szCs w:val="28"/>
         </w:rPr>
-        <w:t xml:space="preserve">Raphael Gerber, Christophe </w:t>
-      </w:r>
-      <w:proofErr w:type="spellStart"/>
-      <w:r>
-        <w:rPr>
-          <w:sz w:val="28"/>
-          <w:szCs w:val="28"/>
-        </w:rPr>
-        <w:t>Leupi</w:t>
-      </w:r>
-      <w:proofErr w:type="spellEnd"/>
-      <w:r>
-        <w:rPr>
-          <w:sz w:val="28"/>
-          <w:szCs w:val="28"/>
-        </w:rPr>
-        <w:t xml:space="preserve">, </w:t>
+        <w:t xml:space="preserve">Raphael Gerber, Christophe Leupi, </w:t>
       </w:r>
       <w:r>
         <w:rPr>
@@ -1608,14 +1577,9 @@
         <w:pStyle w:val="berschrift1"/>
       </w:pPr>
       <w:bookmarkStart w:id="0" w:name="_Toc59370686"/>
-      <w:proofErr w:type="spellStart"/>
       <w:r>
         <w:lastRenderedPageBreak/>
-        <w:t>Use</w:t>
-      </w:r>
-      <w:proofErr w:type="spellEnd"/>
-      <w:r>
-        <w:t xml:space="preserve"> Cases</w:t>
+        <w:t>Use Cases</w:t>
       </w:r>
       <w:bookmarkEnd w:id="0"/>
     </w:p>
@@ -1624,13 +1588,8 @@
         <w:pStyle w:val="berschrift2"/>
       </w:pPr>
       <w:bookmarkStart w:id="1" w:name="_Toc59370687"/>
-      <w:proofErr w:type="spellStart"/>
-      <w:r>
-        <w:t>Use</w:t>
-      </w:r>
-      <w:proofErr w:type="spellEnd"/>
-      <w:r>
-        <w:t xml:space="preserve"> Case </w:t>
+      <w:r>
+        <w:t xml:space="preserve">Use Case </w:t>
       </w:r>
       <w:r>
         <w:t>Diagramm</w:t>
@@ -1748,70 +1707,84 @@
           <w:b/>
           <w:bCs/>
         </w:rPr>
-        <w:t xml:space="preserve"> (</w:t>
-      </w:r>
-      <w:proofErr w:type="spellStart"/>
-      <w:r>
+        <w:t xml:space="preserve"> (Teacher)</w:t>
+      </w:r>
+    </w:p>
+    <w:p>
+      <w:r>
+        <w:t>Kursdozenten</w:t>
+      </w:r>
+      <w:r>
+        <w:t xml:space="preserve"> </w:t>
+      </w:r>
+      <w:r>
+        <w:t>müssen</w:t>
+      </w:r>
+      <w:r>
+        <w:t xml:space="preserve"> sich in der Applikation einloggen, einen Kurs auswählen und </w:t>
+      </w:r>
+      <w:r>
+        <w:t>sind</w:t>
+      </w:r>
+      <w:r>
+        <w:t xml:space="preserve"> dann</w:t>
+      </w:r>
+      <w:r>
+        <w:t xml:space="preserve"> berechtigt Noten in den Kursen</w:t>
+      </w:r>
+      <w:r>
+        <w:t xml:space="preserve">, </w:t>
+      </w:r>
+      <w:r>
+        <w:t xml:space="preserve">die </w:t>
+      </w:r>
+      <w:r>
+        <w:t>sie</w:t>
+      </w:r>
+      <w:r>
+        <w:t xml:space="preserve"> unterrichte</w:t>
+      </w:r>
+      <w:r>
+        <w:t>n</w:t>
+      </w:r>
+      <w:r>
+        <w:t>, zu erfassen, einzusehen und zu modifizieren</w:t>
+      </w:r>
+      <w:r>
+        <w:t xml:space="preserve">. </w:t>
+      </w:r>
+      <w:r>
+        <w:t>Auf anderen Kursen haben sie keinen Zugriff.</w:t>
+      </w:r>
+    </w:p>
+    <w:p/>
+    <w:p>
+      <w:pPr>
         <w:rPr>
           <w:b/>
           <w:bCs/>
         </w:rPr>
-        <w:t>Teacher</w:t>
-      </w:r>
-      <w:proofErr w:type="spellEnd"/>
+      </w:pPr>
       <w:r>
         <w:rPr>
           <w:b/>
           <w:bCs/>
         </w:rPr>
-        <w:t>)</w:t>
-      </w:r>
-    </w:p>
-    <w:p>
-      <w:r>
-        <w:t>Kursdozenten</w:t>
-      </w:r>
-      <w:r>
-        <w:t xml:space="preserve"> </w:t>
+        <w:t>Studierende</w:t>
+      </w:r>
+    </w:p>
+    <w:p>
+      <w:r>
+        <w:t xml:space="preserve">Studierende </w:t>
       </w:r>
       <w:r>
         <w:t>müssen</w:t>
       </w:r>
       <w:r>
-        <w:t xml:space="preserve"> sich in der Applikation einloggen, einen Kurs auswählen und </w:t>
-      </w:r>
-      <w:r>
-        <w:t>sind</w:t>
-      </w:r>
-      <w:r>
-        <w:t xml:space="preserve"> dann</w:t>
-      </w:r>
-      <w:r>
-        <w:t xml:space="preserve"> berechtigt Noten in den Kursen</w:t>
-      </w:r>
-      <w:r>
-        <w:t xml:space="preserve">, </w:t>
-      </w:r>
-      <w:r>
-        <w:t xml:space="preserve">die </w:t>
-      </w:r>
-      <w:r>
-        <w:t>sie</w:t>
-      </w:r>
-      <w:r>
-        <w:t xml:space="preserve"> unterrichte</w:t>
-      </w:r>
-      <w:r>
-        <w:t>n</w:t>
-      </w:r>
-      <w:r>
-        <w:t>, zu erfassen, einzusehen und zu modifizieren</w:t>
-      </w:r>
-      <w:r>
-        <w:t xml:space="preserve">. </w:t>
-      </w:r>
-      <w:r>
-        <w:t>Auf anderen Kursen haben sie keinen Zugriff.</w:t>
+        <w:t xml:space="preserve"> sich in der Applikation einloggen</w:t>
+      </w:r>
+      <w:r>
+        <w:t xml:space="preserve">, ein CAS selektieren und die eigenen Kursnoten einsehen. </w:t>
       </w:r>
     </w:p>
     <w:p/>
@@ -1827,21 +1800,15 @@
           <w:b/>
           <w:bCs/>
         </w:rPr>
-        <w:t>Studierende</w:t>
-      </w:r>
-    </w:p>
-    <w:p>
-      <w:r>
-        <w:t xml:space="preserve">Studierende </w:t>
-      </w:r>
-      <w:r>
-        <w:t>müssen</w:t>
-      </w:r>
-      <w:r>
-        <w:t xml:space="preserve"> sich in der Applikation einloggen</w:t>
-      </w:r>
-      <w:r>
-        <w:t xml:space="preserve">, ein CAS selektieren und die eigenen Kursnoten einsehen. </w:t>
+        <w:t>CAS-Verantwortliche</w:t>
+      </w:r>
+    </w:p>
+    <w:p>
+      <w:r>
+        <w:t>CAS-Verantwortliche müssen sich in der Applikation einloggen, ein CAS, welches von ihnen verantwortet wird, selektieren und alle Kursnoten aller Studierenden einsehen und ändern. Die CAS-Verantwortlichen können nur Noten der Kurse erfassen, welche sie selbst unterrichten (analog Kurs-Dozenten).</w:t>
+      </w:r>
+      <w:r>
+        <w:t xml:space="preserve"> Pro CAS gibt es nur eine verantwortliche Person.</w:t>
       </w:r>
     </w:p>
     <w:p/>
@@ -1857,15 +1824,15 @@
           <w:b/>
           <w:bCs/>
         </w:rPr>
-        <w:t>CAS-Verantwortliche</w:t>
-      </w:r>
-    </w:p>
-    <w:p>
-      <w:r>
-        <w:t>CAS-Verantwortliche müssen sich in der Applikation einloggen, ein CAS, welches von ihnen verantwortet wird, selektieren und alle Kursnoten aller Studierenden einsehen und ändern. Die CAS-Verantwortlichen können nur Noten der Kurse erfassen, welche sie selbst unterrichten (analog Kurs-Dozenten).</w:t>
-      </w:r>
-      <w:r>
-        <w:t xml:space="preserve"> Pro CAS gibt es nur eine verantwortliche Person.</w:t>
+        <w:t>CAS-Assistenz</w:t>
+      </w:r>
+    </w:p>
+    <w:p>
+      <w:r>
+        <w:t xml:space="preserve">Die CAS-Assistenz kann in allen CAS, welche von ihr assistiert werden, die Noten einsehen und die Dozenten auf fehlende Noten aufmerksam machen. Sie verfügen nur über Lese- und über keine Schreibrechte. </w:t>
+      </w:r>
+      <w:r>
+        <w:t>Pro CAS gibt es nur eine Assistenz.</w:t>
       </w:r>
     </w:p>
     <w:p/>
@@ -1881,30 +1848,6 @@
           <w:b/>
           <w:bCs/>
         </w:rPr>
-        <w:t>CAS-Assistenz</w:t>
-      </w:r>
-    </w:p>
-    <w:p>
-      <w:r>
-        <w:t xml:space="preserve">Die CAS-Assistenz kann in allen CAS, welche von ihr assistiert werden, die Noten einsehen und die Dozenten auf fehlende Noten aufmerksam machen. Sie verfügen nur über Lese- und über keine Schreibrechte. </w:t>
-      </w:r>
-      <w:r>
-        <w:t>Pro CAS gibt es nur eine Assistenz.</w:t>
-      </w:r>
-    </w:p>
-    <w:p/>
-    <w:p>
-      <w:pPr>
-        <w:rPr>
-          <w:b/>
-          <w:bCs/>
-        </w:rPr>
-      </w:pPr>
-      <w:r>
-        <w:rPr>
-          <w:b/>
-          <w:bCs/>
-        </w:rPr>
         <w:t>Generell:</w:t>
       </w:r>
     </w:p>
@@ -1945,15 +1888,7 @@
         <w:jc w:val="both"/>
       </w:pPr>
       <w:r>
-        <w:t>Unser ER-Modell fasst die Rollen Student / Dozierender / CAS-Verantwortlicher / CAS-Administration in eine Rolle, namentlich Person, zusammen. Die Möglichkeiten der Rollen sind im Kapitel 1 «</w:t>
-      </w:r>
-      <w:proofErr w:type="spellStart"/>
-      <w:r>
-        <w:t>Use</w:t>
-      </w:r>
-      <w:proofErr w:type="spellEnd"/>
-      <w:r>
-        <w:t xml:space="preserve"> Cases» zusammengefasst. Dieses Modell bietet die Flexibilität, dass keine Mehrfacheinträge von gleichen Personen in verschiedenen Rollen in der Datenbank vorhanden sind</w:t>
+        <w:t>Unser ER-Modell fasst die Rollen Student / Dozierender / CAS-Verantwortlicher / CAS-Administration in eine Rolle, namentlich Person, zusammen. Die Möglichkeiten der Rollen sind im Kapitel 1 «Use Cases» zusammengefasst. Dieses Modell bietet die Flexibilität, dass keine Mehrfacheinträge von gleichen Personen in verschiedenen Rollen in der Datenbank vorhanden sind</w:t>
       </w:r>
       <w:r>
         <w:t>, wenn z.B. ein CAS-Verantwortlicher auch gleich</w:t>
@@ -1991,29 +1926,13 @@
         <w:t>K</w:t>
       </w:r>
       <w:r>
-        <w:t xml:space="preserve">eep </w:t>
-      </w:r>
-      <w:proofErr w:type="spellStart"/>
-      <w:r>
-        <w:t>it</w:t>
-      </w:r>
-      <w:proofErr w:type="spellEnd"/>
-      <w:r>
-        <w:t xml:space="preserve"> </w:t>
+        <w:t xml:space="preserve">eep it </w:t>
       </w:r>
       <w:r>
         <w:t>S</w:t>
       </w:r>
       <w:r>
-        <w:t xml:space="preserve">imple </w:t>
-      </w:r>
-      <w:proofErr w:type="spellStart"/>
-      <w:r>
-        <w:t>and</w:t>
-      </w:r>
-      <w:proofErr w:type="spellEnd"/>
-      <w:r>
-        <w:t xml:space="preserve"> </w:t>
+        <w:t xml:space="preserve">imple and </w:t>
       </w:r>
       <w:r>
         <w:t>S</w:t>
@@ -2090,15 +2009,7 @@
         <w:t xml:space="preserve">eingeschrieben sein können. </w:t>
       </w:r>
       <w:r>
-        <w:t>Die CAS-Note ist ein kalkulierter Eintrag, der die Gewichtung der Kurse (</w:t>
-      </w:r>
-      <w:proofErr w:type="spellStart"/>
-      <w:r>
-        <w:t>quantifier</w:t>
-      </w:r>
-      <w:proofErr w:type="spellEnd"/>
-      <w:r>
-        <w:t>) berücksichtigt</w:t>
+        <w:t>Die CAS-Note ist ein kalkulierter Eintrag, der die Gewichtung der Kurse (quantifier) berücksichtigt</w:t>
       </w:r>
       <w:r>
         <w:t xml:space="preserve"> und erst </w:t>
@@ -2230,88 +2141,16 @@
         <w:t>Das Datenbank-Schema basiert auf dem ER-Modell, wurde jedoch um weitere Attribute bei den Entitäten und Relationen ergänzt.</w:t>
       </w:r>
       <w:r>
-        <w:t xml:space="preserve"> Die Projektgruppe verzichtete aufgrund Komplexitäts-minderungen bewusst auf die Aufnahme von </w:t>
-      </w:r>
-      <w:proofErr w:type="spellStart"/>
-      <w:r>
-        <w:t>boolean</w:t>
-      </w:r>
-      <w:proofErr w:type="spellEnd"/>
-      <w:r>
-        <w:t xml:space="preserve">-Spalten in der Personen-Entität (z.B. </w:t>
-      </w:r>
-      <w:proofErr w:type="spellStart"/>
-      <w:r>
-        <w:t>isStudent</w:t>
-      </w:r>
-      <w:proofErr w:type="spellEnd"/>
-      <w:r>
-        <w:t xml:space="preserve">, </w:t>
-      </w:r>
-      <w:proofErr w:type="spellStart"/>
-      <w:r>
-        <w:t>isTeacher</w:t>
-      </w:r>
-      <w:proofErr w:type="spellEnd"/>
-      <w:r>
-        <w:t xml:space="preserve">, </w:t>
-      </w:r>
-      <w:proofErr w:type="spellStart"/>
-      <w:r>
-        <w:t>isCASResponsible</w:t>
-      </w:r>
-      <w:proofErr w:type="spellEnd"/>
-      <w:r>
-        <w:t xml:space="preserve">, </w:t>
-      </w:r>
-      <w:proofErr w:type="spellStart"/>
-      <w:r>
-        <w:t>isAssistant</w:t>
-      </w:r>
-      <w:proofErr w:type="spellEnd"/>
-      <w:r>
-        <w:t xml:space="preserve">). </w:t>
-      </w:r>
-      <w:r>
-        <w:t xml:space="preserve">Die </w:t>
-      </w:r>
-      <w:proofErr w:type="spellStart"/>
-      <w:r>
-        <w:t>Constraints</w:t>
-      </w:r>
-      <w:proofErr w:type="spellEnd"/>
-      <w:r>
-        <w:t xml:space="preserve"> im Modell verunmöglichen es, z.B. </w:t>
-      </w:r>
-      <w:proofErr w:type="spellStart"/>
-      <w:r>
-        <w:t>Teacher</w:t>
-      </w:r>
-      <w:proofErr w:type="spellEnd"/>
-      <w:r>
-        <w:t xml:space="preserve"> in der Tabelle </w:t>
-      </w:r>
-      <w:proofErr w:type="spellStart"/>
-      <w:r>
-        <w:t>Course_Teacher</w:t>
-      </w:r>
-      <w:proofErr w:type="spellEnd"/>
-      <w:r>
-        <w:t xml:space="preserve"> zu erfassen, ohne dass es die entsprechende ID in der Personentabelle gibt. </w:t>
+        <w:t xml:space="preserve"> Die Projektgruppe verzichtete aufgrund Komplexitäts-minderungen bewusst auf die Aufnahme von boolean-Spalten in der Personen-Entität (z.B. isStudent, isTeacher, isCASResponsible, isAssistant). </w:t>
+      </w:r>
+      <w:r>
+        <w:t xml:space="preserve">Die Constraints im Modell verunmöglichen es, z.B. Teacher in der Tabelle Course_Teacher zu erfassen, ohne dass es die entsprechende ID in der Personentabelle gibt. </w:t>
       </w:r>
       <w:r>
         <w:t>Hier folgen noch</w:t>
       </w:r>
       <w:r>
-        <w:t xml:space="preserve"> einige </w:t>
-      </w:r>
-      <w:proofErr w:type="spellStart"/>
-      <w:r>
-        <w:t>Testqueries</w:t>
-      </w:r>
-      <w:proofErr w:type="spellEnd"/>
-      <w:r>
-        <w:t xml:space="preserve"> für </w:t>
+        <w:t xml:space="preserve"> einige Testqueries für </w:t>
       </w:r>
       <w:r>
         <w:t>das erarbeitete</w:t>
@@ -2366,7 +2205,7 @@
           <w:color w:val="A9B7C6"/>
           <w:sz w:val="20"/>
           <w:szCs w:val="20"/>
-          <w:lang w:eastAsia="de-DE"/>
+          <w:lang w:val="fr-CH" w:eastAsia="de-DE"/>
         </w:rPr>
       </w:pPr>
       <w:r>
@@ -2375,11 +2214,10 @@
           <w:color w:val="A9B7C6"/>
           <w:sz w:val="20"/>
           <w:szCs w:val="20"/>
-          <w:lang w:eastAsia="de-DE"/>
+          <w:lang w:val="fr-CH" w:eastAsia="de-DE"/>
         </w:rPr>
         <w:t xml:space="preserve">SELECT </w:t>
       </w:r>
-      <w:proofErr w:type="spellStart"/>
       <w:proofErr w:type="gramStart"/>
       <w:r>
         <w:rPr>
@@ -2387,11 +2225,10 @@
           <w:color w:val="A9B7C6"/>
           <w:sz w:val="20"/>
           <w:szCs w:val="20"/>
-          <w:lang w:eastAsia="de-DE"/>
+          <w:lang w:val="fr-CH" w:eastAsia="de-DE"/>
         </w:rPr>
         <w:t>p.lastName</w:t>
       </w:r>
-      <w:proofErr w:type="spellEnd"/>
       <w:proofErr w:type="gramEnd"/>
       <w:r>
         <w:rPr>
@@ -2399,18 +2236,17 @@
           <w:color w:val="CC7832"/>
           <w:sz w:val="20"/>
           <w:szCs w:val="20"/>
-          <w:lang w:eastAsia="de-DE"/>
+          <w:lang w:val="fr-CH" w:eastAsia="de-DE"/>
         </w:rPr>
         <w:t xml:space="preserve">, </w:t>
       </w:r>
-      <w:proofErr w:type="spellStart"/>
       <w:r>
         <w:rPr>
           <w:rFonts w:ascii="Courier New" w:hAnsi="Courier New" w:cs="Courier New"/>
           <w:color w:val="9876AA"/>
           <w:sz w:val="20"/>
           <w:szCs w:val="20"/>
-          <w:lang w:eastAsia="de-DE"/>
+          <w:lang w:val="fr-CH" w:eastAsia="de-DE"/>
         </w:rPr>
         <w:t>cs</w:t>
       </w:r>
@@ -2420,20 +2256,30 @@
           <w:color w:val="A9B7C6"/>
           <w:sz w:val="20"/>
           <w:szCs w:val="20"/>
-          <w:lang w:eastAsia="de-DE"/>
-        </w:rPr>
-        <w:t>.grade</w:t>
-      </w:r>
-      <w:proofErr w:type="spellEnd"/>
+          <w:lang w:val="fr-CH" w:eastAsia="de-DE"/>
+        </w:rPr>
+        <w:t>.grade FROM Person p</w:t>
+      </w:r>
       <w:r>
         <w:rPr>
           <w:rFonts w:ascii="Courier New" w:hAnsi="Courier New" w:cs="Courier New"/>
           <w:color w:val="A9B7C6"/>
           <w:sz w:val="20"/>
           <w:szCs w:val="20"/>
-          <w:lang w:eastAsia="de-DE"/>
-        </w:rPr>
-        <w:t xml:space="preserve"> FROM Person p</w:t>
+          <w:lang w:val="fr-CH" w:eastAsia="de-DE"/>
+        </w:rPr>
+        <w:br/>
+        <w:t xml:space="preserve">Inner join Course_Student cs on cs.studentId = </w:t>
+      </w:r>
+      <w:r>
+        <w:rPr>
+          <w:rFonts w:ascii="Courier New" w:hAnsi="Courier New" w:cs="Courier New"/>
+          <w:color w:val="9876AA"/>
+          <w:sz w:val="20"/>
+          <w:szCs w:val="20"/>
+          <w:lang w:val="fr-CH" w:eastAsia="de-DE"/>
+        </w:rPr>
+        <w:t>p</w:t>
       </w:r>
       <w:r>
         <w:rPr>
@@ -2441,408 +2287,102 @@
           <w:color w:val="A9B7C6"/>
           <w:sz w:val="20"/>
           <w:szCs w:val="20"/>
-          <w:lang w:eastAsia="de-DE"/>
-        </w:rPr>
-        <w:br/>
-      </w:r>
-      <w:proofErr w:type="spellStart"/>
+          <w:lang w:val="fr-CH" w:eastAsia="de-DE"/>
+        </w:rPr>
+        <w:t>.id</w:t>
+      </w:r>
       <w:r>
         <w:rPr>
           <w:rFonts w:ascii="Courier New" w:hAnsi="Courier New" w:cs="Courier New"/>
           <w:color w:val="A9B7C6"/>
           <w:sz w:val="20"/>
           <w:szCs w:val="20"/>
-          <w:lang w:eastAsia="de-DE"/>
-        </w:rPr>
-        <w:t>Inner</w:t>
-      </w:r>
-      <w:proofErr w:type="spellEnd"/>
+          <w:lang w:val="fr-CH" w:eastAsia="de-DE"/>
+        </w:rPr>
+        <w:br/>
+        <w:t xml:space="preserve">Inner join CAS_Student cass on cass.StudentId = </w:t>
+      </w:r>
+      <w:r>
+        <w:rPr>
+          <w:rFonts w:ascii="Courier New" w:hAnsi="Courier New" w:cs="Courier New"/>
+          <w:color w:val="9876AA"/>
+          <w:sz w:val="20"/>
+          <w:szCs w:val="20"/>
+          <w:lang w:val="fr-CH" w:eastAsia="de-DE"/>
+        </w:rPr>
+        <w:t>p</w:t>
+      </w:r>
       <w:r>
         <w:rPr>
           <w:rFonts w:ascii="Courier New" w:hAnsi="Courier New" w:cs="Courier New"/>
           <w:color w:val="A9B7C6"/>
           <w:sz w:val="20"/>
           <w:szCs w:val="20"/>
-          <w:lang w:eastAsia="de-DE"/>
-        </w:rPr>
-        <w:t xml:space="preserve"> </w:t>
-      </w:r>
-      <w:proofErr w:type="spellStart"/>
+          <w:lang w:val="fr-CH" w:eastAsia="de-DE"/>
+        </w:rPr>
+        <w:t>.id</w:t>
+      </w:r>
       <w:r>
         <w:rPr>
           <w:rFonts w:ascii="Courier New" w:hAnsi="Courier New" w:cs="Courier New"/>
           <w:color w:val="A9B7C6"/>
           <w:sz w:val="20"/>
           <w:szCs w:val="20"/>
-          <w:lang w:eastAsia="de-DE"/>
-        </w:rPr>
-        <w:t>join</w:t>
-      </w:r>
-      <w:proofErr w:type="spellEnd"/>
+          <w:lang w:val="fr-CH" w:eastAsia="de-DE"/>
+        </w:rPr>
+        <w:br/>
+        <w:t xml:space="preserve">Inner join CAS cas on cass.CASId = </w:t>
+      </w:r>
+      <w:r>
+        <w:rPr>
+          <w:rFonts w:ascii="Courier New" w:hAnsi="Courier New" w:cs="Courier New"/>
+          <w:color w:val="9876AA"/>
+          <w:sz w:val="20"/>
+          <w:szCs w:val="20"/>
+          <w:lang w:val="fr-CH" w:eastAsia="de-DE"/>
+        </w:rPr>
+        <w:t>cas</w:t>
+      </w:r>
       <w:r>
         <w:rPr>
           <w:rFonts w:ascii="Courier New" w:hAnsi="Courier New" w:cs="Courier New"/>
           <w:color w:val="A9B7C6"/>
           <w:sz w:val="20"/>
           <w:szCs w:val="20"/>
-          <w:lang w:eastAsia="de-DE"/>
-        </w:rPr>
-        <w:t xml:space="preserve"> </w:t>
-      </w:r>
-      <w:proofErr w:type="spellStart"/>
+          <w:lang w:val="fr-CH" w:eastAsia="de-DE"/>
+        </w:rPr>
+        <w:t>.id</w:t>
+      </w:r>
       <w:r>
         <w:rPr>
           <w:rFonts w:ascii="Courier New" w:hAnsi="Courier New" w:cs="Courier New"/>
           <w:color w:val="A9B7C6"/>
           <w:sz w:val="20"/>
           <w:szCs w:val="20"/>
-          <w:lang w:eastAsia="de-DE"/>
-        </w:rPr>
-        <w:t>Course_Student</w:t>
-      </w:r>
-      <w:proofErr w:type="spellEnd"/>
+          <w:lang w:val="fr-CH" w:eastAsia="de-DE"/>
+        </w:rPr>
+        <w:br/>
+        <w:t xml:space="preserve">WHERE cas.id = </w:t>
+      </w:r>
+      <w:r>
+        <w:rPr>
+          <w:rFonts w:ascii="Courier New" w:hAnsi="Courier New" w:cs="Courier New"/>
+          <w:color w:val="6897BB"/>
+          <w:sz w:val="20"/>
+          <w:szCs w:val="20"/>
+          <w:lang w:val="fr-CH" w:eastAsia="de-DE"/>
+        </w:rPr>
+        <w:t xml:space="preserve">1 </w:t>
+      </w:r>
       <w:r>
         <w:rPr>
           <w:rFonts w:ascii="Courier New" w:hAnsi="Courier New" w:cs="Courier New"/>
           <w:color w:val="A9B7C6"/>
           <w:sz w:val="20"/>
           <w:szCs w:val="20"/>
-          <w:lang w:eastAsia="de-DE"/>
-        </w:rPr>
-        <w:t xml:space="preserve"> </w:t>
-      </w:r>
-      <w:proofErr w:type="spellStart"/>
-      <w:r>
-        <w:rPr>
-          <w:rFonts w:ascii="Courier New" w:hAnsi="Courier New" w:cs="Courier New"/>
-          <w:color w:val="A9B7C6"/>
-          <w:sz w:val="20"/>
-          <w:szCs w:val="20"/>
-          <w:lang w:eastAsia="de-DE"/>
-        </w:rPr>
-        <w:t>cs</w:t>
-      </w:r>
-      <w:proofErr w:type="spellEnd"/>
-      <w:r>
-        <w:rPr>
-          <w:rFonts w:ascii="Courier New" w:hAnsi="Courier New" w:cs="Courier New"/>
-          <w:color w:val="A9B7C6"/>
-          <w:sz w:val="20"/>
-          <w:szCs w:val="20"/>
-          <w:lang w:eastAsia="de-DE"/>
-        </w:rPr>
-        <w:t xml:space="preserve"> on </w:t>
-      </w:r>
-      <w:proofErr w:type="spellStart"/>
-      <w:r>
-        <w:rPr>
-          <w:rFonts w:ascii="Courier New" w:hAnsi="Courier New" w:cs="Courier New"/>
-          <w:color w:val="A9B7C6"/>
-          <w:sz w:val="20"/>
-          <w:szCs w:val="20"/>
-          <w:lang w:eastAsia="de-DE"/>
-        </w:rPr>
-        <w:t>cs.studentId</w:t>
-      </w:r>
-      <w:proofErr w:type="spellEnd"/>
-      <w:r>
-        <w:rPr>
-          <w:rFonts w:ascii="Courier New" w:hAnsi="Courier New" w:cs="Courier New"/>
-          <w:color w:val="A9B7C6"/>
-          <w:sz w:val="20"/>
-          <w:szCs w:val="20"/>
-          <w:lang w:eastAsia="de-DE"/>
-        </w:rPr>
-        <w:t xml:space="preserve"> = </w:t>
-      </w:r>
-      <w:r>
-        <w:rPr>
-          <w:rFonts w:ascii="Courier New" w:hAnsi="Courier New" w:cs="Courier New"/>
-          <w:color w:val="9876AA"/>
-          <w:sz w:val="20"/>
-          <w:szCs w:val="20"/>
-          <w:lang w:eastAsia="de-DE"/>
-        </w:rPr>
-        <w:t>p</w:t>
-      </w:r>
-      <w:r>
-        <w:rPr>
-          <w:rFonts w:ascii="Courier New" w:hAnsi="Courier New" w:cs="Courier New"/>
-          <w:color w:val="A9B7C6"/>
-          <w:sz w:val="20"/>
-          <w:szCs w:val="20"/>
-          <w:lang w:eastAsia="de-DE"/>
-        </w:rPr>
-        <w:t>.id</w:t>
-      </w:r>
-      <w:r>
-        <w:rPr>
-          <w:rFonts w:ascii="Courier New" w:hAnsi="Courier New" w:cs="Courier New"/>
-          <w:color w:val="A9B7C6"/>
-          <w:sz w:val="20"/>
-          <w:szCs w:val="20"/>
-          <w:lang w:eastAsia="de-DE"/>
-        </w:rPr>
-        <w:br/>
-      </w:r>
-      <w:proofErr w:type="spellStart"/>
-      <w:r>
-        <w:rPr>
-          <w:rFonts w:ascii="Courier New" w:hAnsi="Courier New" w:cs="Courier New"/>
-          <w:color w:val="A9B7C6"/>
-          <w:sz w:val="20"/>
-          <w:szCs w:val="20"/>
-          <w:lang w:eastAsia="de-DE"/>
-        </w:rPr>
-        <w:t>Inner</w:t>
-      </w:r>
-      <w:proofErr w:type="spellEnd"/>
-      <w:r>
-        <w:rPr>
-          <w:rFonts w:ascii="Courier New" w:hAnsi="Courier New" w:cs="Courier New"/>
-          <w:color w:val="A9B7C6"/>
-          <w:sz w:val="20"/>
-          <w:szCs w:val="20"/>
-          <w:lang w:eastAsia="de-DE"/>
-        </w:rPr>
-        <w:t xml:space="preserve"> </w:t>
-      </w:r>
-      <w:proofErr w:type="spellStart"/>
-      <w:r>
-        <w:rPr>
-          <w:rFonts w:ascii="Courier New" w:hAnsi="Courier New" w:cs="Courier New"/>
-          <w:color w:val="A9B7C6"/>
-          <w:sz w:val="20"/>
-          <w:szCs w:val="20"/>
-          <w:lang w:eastAsia="de-DE"/>
-        </w:rPr>
-        <w:t>join</w:t>
-      </w:r>
-      <w:proofErr w:type="spellEnd"/>
-      <w:r>
-        <w:rPr>
-          <w:rFonts w:ascii="Courier New" w:hAnsi="Courier New" w:cs="Courier New"/>
-          <w:color w:val="A9B7C6"/>
-          <w:sz w:val="20"/>
-          <w:szCs w:val="20"/>
-          <w:lang w:eastAsia="de-DE"/>
-        </w:rPr>
-        <w:t xml:space="preserve"> </w:t>
-      </w:r>
-      <w:proofErr w:type="spellStart"/>
-      <w:r>
-        <w:rPr>
-          <w:rFonts w:ascii="Courier New" w:hAnsi="Courier New" w:cs="Courier New"/>
-          <w:color w:val="A9B7C6"/>
-          <w:sz w:val="20"/>
-          <w:szCs w:val="20"/>
-          <w:lang w:eastAsia="de-DE"/>
-        </w:rPr>
-        <w:t>CAS_Student</w:t>
-      </w:r>
-      <w:proofErr w:type="spellEnd"/>
-      <w:r>
-        <w:rPr>
-          <w:rFonts w:ascii="Courier New" w:hAnsi="Courier New" w:cs="Courier New"/>
-          <w:color w:val="A9B7C6"/>
-          <w:sz w:val="20"/>
-          <w:szCs w:val="20"/>
-          <w:lang w:eastAsia="de-DE"/>
-        </w:rPr>
-        <w:t xml:space="preserve"> </w:t>
-      </w:r>
-      <w:proofErr w:type="spellStart"/>
-      <w:r>
-        <w:rPr>
-          <w:rFonts w:ascii="Courier New" w:hAnsi="Courier New" w:cs="Courier New"/>
-          <w:color w:val="A9B7C6"/>
-          <w:sz w:val="20"/>
-          <w:szCs w:val="20"/>
-          <w:lang w:eastAsia="de-DE"/>
-        </w:rPr>
-        <w:t>cass</w:t>
-      </w:r>
-      <w:proofErr w:type="spellEnd"/>
-      <w:r>
-        <w:rPr>
-          <w:rFonts w:ascii="Courier New" w:hAnsi="Courier New" w:cs="Courier New"/>
-          <w:color w:val="A9B7C6"/>
-          <w:sz w:val="20"/>
-          <w:szCs w:val="20"/>
-          <w:lang w:eastAsia="de-DE"/>
-        </w:rPr>
-        <w:t xml:space="preserve"> on </w:t>
-      </w:r>
-      <w:proofErr w:type="spellStart"/>
-      <w:r>
-        <w:rPr>
-          <w:rFonts w:ascii="Courier New" w:hAnsi="Courier New" w:cs="Courier New"/>
-          <w:color w:val="A9B7C6"/>
-          <w:sz w:val="20"/>
-          <w:szCs w:val="20"/>
-          <w:lang w:eastAsia="de-DE"/>
-        </w:rPr>
-        <w:t>cass.StudentId</w:t>
-      </w:r>
-      <w:proofErr w:type="spellEnd"/>
-      <w:r>
-        <w:rPr>
-          <w:rFonts w:ascii="Courier New" w:hAnsi="Courier New" w:cs="Courier New"/>
-          <w:color w:val="A9B7C6"/>
-          <w:sz w:val="20"/>
-          <w:szCs w:val="20"/>
-          <w:lang w:eastAsia="de-DE"/>
-        </w:rPr>
-        <w:t xml:space="preserve"> = </w:t>
-      </w:r>
-      <w:r>
-        <w:rPr>
-          <w:rFonts w:ascii="Courier New" w:hAnsi="Courier New" w:cs="Courier New"/>
-          <w:color w:val="9876AA"/>
-          <w:sz w:val="20"/>
-          <w:szCs w:val="20"/>
-          <w:lang w:eastAsia="de-DE"/>
-        </w:rPr>
-        <w:t>p</w:t>
-      </w:r>
-      <w:r>
-        <w:rPr>
-          <w:rFonts w:ascii="Courier New" w:hAnsi="Courier New" w:cs="Courier New"/>
-          <w:color w:val="A9B7C6"/>
-          <w:sz w:val="20"/>
-          <w:szCs w:val="20"/>
-          <w:lang w:eastAsia="de-DE"/>
-        </w:rPr>
-        <w:t>.id</w:t>
-      </w:r>
-      <w:r>
-        <w:rPr>
-          <w:rFonts w:ascii="Courier New" w:hAnsi="Courier New" w:cs="Courier New"/>
-          <w:color w:val="A9B7C6"/>
-          <w:sz w:val="20"/>
-          <w:szCs w:val="20"/>
-          <w:lang w:eastAsia="de-DE"/>
-        </w:rPr>
-        <w:br/>
-      </w:r>
-      <w:proofErr w:type="spellStart"/>
-      <w:r>
-        <w:rPr>
-          <w:rFonts w:ascii="Courier New" w:hAnsi="Courier New" w:cs="Courier New"/>
-          <w:color w:val="A9B7C6"/>
-          <w:sz w:val="20"/>
-          <w:szCs w:val="20"/>
-          <w:lang w:eastAsia="de-DE"/>
-        </w:rPr>
-        <w:t>Inner</w:t>
-      </w:r>
-      <w:proofErr w:type="spellEnd"/>
-      <w:r>
-        <w:rPr>
-          <w:rFonts w:ascii="Courier New" w:hAnsi="Courier New" w:cs="Courier New"/>
-          <w:color w:val="A9B7C6"/>
-          <w:sz w:val="20"/>
-          <w:szCs w:val="20"/>
-          <w:lang w:eastAsia="de-DE"/>
-        </w:rPr>
-        <w:t xml:space="preserve"> </w:t>
-      </w:r>
-      <w:proofErr w:type="spellStart"/>
-      <w:r>
-        <w:rPr>
-          <w:rFonts w:ascii="Courier New" w:hAnsi="Courier New" w:cs="Courier New"/>
-          <w:color w:val="A9B7C6"/>
-          <w:sz w:val="20"/>
-          <w:szCs w:val="20"/>
-          <w:lang w:eastAsia="de-DE"/>
-        </w:rPr>
-        <w:t>join</w:t>
-      </w:r>
-      <w:proofErr w:type="spellEnd"/>
-      <w:r>
-        <w:rPr>
-          <w:rFonts w:ascii="Courier New" w:hAnsi="Courier New" w:cs="Courier New"/>
-          <w:color w:val="A9B7C6"/>
-          <w:sz w:val="20"/>
-          <w:szCs w:val="20"/>
-          <w:lang w:eastAsia="de-DE"/>
-        </w:rPr>
-        <w:t xml:space="preserve"> CAS </w:t>
-      </w:r>
-      <w:proofErr w:type="spellStart"/>
-      <w:r>
-        <w:rPr>
-          <w:rFonts w:ascii="Courier New" w:hAnsi="Courier New" w:cs="Courier New"/>
-          <w:color w:val="A9B7C6"/>
-          <w:sz w:val="20"/>
-          <w:szCs w:val="20"/>
-          <w:lang w:eastAsia="de-DE"/>
-        </w:rPr>
-        <w:t>cas</w:t>
-      </w:r>
-      <w:proofErr w:type="spellEnd"/>
-      <w:r>
-        <w:rPr>
-          <w:rFonts w:ascii="Courier New" w:hAnsi="Courier New" w:cs="Courier New"/>
-          <w:color w:val="A9B7C6"/>
-          <w:sz w:val="20"/>
-          <w:szCs w:val="20"/>
-          <w:lang w:eastAsia="de-DE"/>
-        </w:rPr>
-        <w:t xml:space="preserve"> on </w:t>
-      </w:r>
-      <w:proofErr w:type="spellStart"/>
-      <w:r>
-        <w:rPr>
-          <w:rFonts w:ascii="Courier New" w:hAnsi="Courier New" w:cs="Courier New"/>
-          <w:color w:val="A9B7C6"/>
-          <w:sz w:val="20"/>
-          <w:szCs w:val="20"/>
-          <w:lang w:eastAsia="de-DE"/>
-        </w:rPr>
-        <w:t>cass.CASId</w:t>
-      </w:r>
-      <w:proofErr w:type="spellEnd"/>
-      <w:r>
-        <w:rPr>
-          <w:rFonts w:ascii="Courier New" w:hAnsi="Courier New" w:cs="Courier New"/>
-          <w:color w:val="A9B7C6"/>
-          <w:sz w:val="20"/>
-          <w:szCs w:val="20"/>
-          <w:lang w:eastAsia="de-DE"/>
-        </w:rPr>
-        <w:t xml:space="preserve"> = </w:t>
-      </w:r>
-      <w:r>
-        <w:rPr>
-          <w:rFonts w:ascii="Courier New" w:hAnsi="Courier New" w:cs="Courier New"/>
-          <w:color w:val="9876AA"/>
-          <w:sz w:val="20"/>
-          <w:szCs w:val="20"/>
-          <w:lang w:eastAsia="de-DE"/>
-        </w:rPr>
-        <w:t>cas</w:t>
-      </w:r>
-      <w:r>
-        <w:rPr>
-          <w:rFonts w:ascii="Courier New" w:hAnsi="Courier New" w:cs="Courier New"/>
-          <w:color w:val="A9B7C6"/>
-          <w:sz w:val="20"/>
-          <w:szCs w:val="20"/>
-          <w:lang w:eastAsia="de-DE"/>
-        </w:rPr>
-        <w:t>.id</w:t>
-      </w:r>
-      <w:r>
-        <w:rPr>
-          <w:rFonts w:ascii="Courier New" w:hAnsi="Courier New" w:cs="Courier New"/>
-          <w:color w:val="A9B7C6"/>
-          <w:sz w:val="20"/>
-          <w:szCs w:val="20"/>
-          <w:lang w:eastAsia="de-DE"/>
-        </w:rPr>
-        <w:br/>
-        <w:t xml:space="preserve">WHERE cas.id = </w:t>
+          <w:lang w:val="fr-CH" w:eastAsia="de-DE"/>
+        </w:rPr>
+        <w:t xml:space="preserve">AND p.id = </w:t>
       </w:r>
       <w:r>
         <w:rPr>
@@ -2850,27 +2390,7 @@
           <w:color w:val="6897BB"/>
           <w:sz w:val="20"/>
           <w:szCs w:val="20"/>
-          <w:lang w:eastAsia="de-DE"/>
-        </w:rPr>
-        <w:t xml:space="preserve">1 </w:t>
-      </w:r>
-      <w:r>
-        <w:rPr>
-          <w:rFonts w:ascii="Courier New" w:hAnsi="Courier New" w:cs="Courier New"/>
-          <w:color w:val="A9B7C6"/>
-          <w:sz w:val="20"/>
-          <w:szCs w:val="20"/>
-          <w:lang w:eastAsia="de-DE"/>
-        </w:rPr>
-        <w:t xml:space="preserve">AND p.id = </w:t>
-      </w:r>
-      <w:r>
-        <w:rPr>
-          <w:rFonts w:ascii="Courier New" w:hAnsi="Courier New" w:cs="Courier New"/>
-          <w:color w:val="6897BB"/>
-          <w:sz w:val="20"/>
-          <w:szCs w:val="20"/>
-          <w:lang w:eastAsia="de-DE"/>
+          <w:lang w:val="fr-CH" w:eastAsia="de-DE"/>
         </w:rPr>
         <w:t>1</w:t>
       </w:r>
@@ -2880,7 +2400,7 @@
           <w:color w:val="CC7832"/>
           <w:sz w:val="20"/>
           <w:szCs w:val="20"/>
-          <w:lang w:eastAsia="de-DE"/>
+          <w:lang w:val="fr-CH" w:eastAsia="de-DE"/>
         </w:rPr>
         <w:t>;</w:t>
       </w:r>
@@ -2950,243 +2470,102 @@
         <w:shd w:val="clear" w:color="auto" w:fill="2B2B2B"/>
         <w:rPr>
           <w:color w:val="A9B7C6"/>
+          <w:lang w:val="fr-CH"/>
         </w:rPr>
       </w:pPr>
       <w:r>
         <w:rPr>
           <w:color w:val="A9B7C6"/>
+          <w:lang w:val="fr-CH"/>
         </w:rPr>
         <w:t xml:space="preserve">SELECT </w:t>
       </w:r>
-      <w:proofErr w:type="spellStart"/>
       <w:proofErr w:type="gramStart"/>
       <w:r>
         <w:rPr>
           <w:color w:val="A9B7C6"/>
+          <w:lang w:val="fr-CH"/>
         </w:rPr>
         <w:t>p.lastName</w:t>
       </w:r>
-      <w:proofErr w:type="spellEnd"/>
       <w:proofErr w:type="gramEnd"/>
       <w:r>
         <w:rPr>
           <w:color w:val="A9B7C6"/>
+          <w:lang w:val="fr-CH"/>
         </w:rPr>
         <w:t xml:space="preserve"> FROM Person p</w:t>
       </w:r>
       <w:r>
         <w:rPr>
           <w:color w:val="A9B7C6"/>
+          <w:lang w:val="fr-CH"/>
         </w:rPr>
         <w:br/>
-      </w:r>
-      <w:proofErr w:type="spellStart"/>
+        <w:t xml:space="preserve">Inner join Course_Teacher teacher on p.id = </w:t>
+      </w:r>
+      <w:r>
+        <w:rPr>
+          <w:color w:val="9876AA"/>
+          <w:lang w:val="fr-CH"/>
+        </w:rPr>
+        <w:t>teacher</w:t>
+      </w:r>
       <w:r>
         <w:rPr>
           <w:color w:val="A9B7C6"/>
-        </w:rPr>
-        <w:t>Inner</w:t>
-      </w:r>
-      <w:proofErr w:type="spellEnd"/>
+          <w:lang w:val="fr-CH"/>
+        </w:rPr>
+        <w:t>.teacherId</w:t>
+      </w:r>
       <w:r>
         <w:rPr>
           <w:color w:val="A9B7C6"/>
-        </w:rPr>
-        <w:t xml:space="preserve"> </w:t>
-      </w:r>
-      <w:proofErr w:type="spellStart"/>
+          <w:lang w:val="fr-CH"/>
+        </w:rPr>
+        <w:br/>
+        <w:t xml:space="preserve">Inner join Course c on teacher.courseId = </w:t>
+      </w:r>
+      <w:r>
+        <w:rPr>
+          <w:color w:val="9876AA"/>
+          <w:lang w:val="fr-CH"/>
+        </w:rPr>
+        <w:t>c</w:t>
+      </w:r>
       <w:r>
         <w:rPr>
           <w:color w:val="A9B7C6"/>
-        </w:rPr>
-        <w:t>join</w:t>
-      </w:r>
-      <w:proofErr w:type="spellEnd"/>
+          <w:lang w:val="fr-CH"/>
+        </w:rPr>
+        <w:t>.id</w:t>
+      </w:r>
       <w:r>
         <w:rPr>
           <w:color w:val="A9B7C6"/>
-        </w:rPr>
-        <w:t xml:space="preserve"> </w:t>
-      </w:r>
-      <w:proofErr w:type="spellStart"/>
+          <w:lang w:val="fr-CH"/>
+        </w:rPr>
+        <w:br/>
+        <w:t xml:space="preserve">Inner join CAS cas on c.CASId = </w:t>
+      </w:r>
+      <w:r>
+        <w:rPr>
+          <w:color w:val="9876AA"/>
+          <w:lang w:val="fr-CH"/>
+        </w:rPr>
+        <w:t>cas</w:t>
+      </w:r>
       <w:r>
         <w:rPr>
           <w:color w:val="A9B7C6"/>
-        </w:rPr>
-        <w:t>Course_Teacher</w:t>
-      </w:r>
-      <w:proofErr w:type="spellEnd"/>
+          <w:lang w:val="fr-CH"/>
+        </w:rPr>
+        <w:t>.id</w:t>
+      </w:r>
       <w:r>
         <w:rPr>
           <w:color w:val="A9B7C6"/>
-        </w:rPr>
-        <w:t xml:space="preserve"> </w:t>
-      </w:r>
-      <w:proofErr w:type="spellStart"/>
-      <w:r>
-        <w:rPr>
-          <w:color w:val="A9B7C6"/>
-        </w:rPr>
-        <w:t>teacher</w:t>
-      </w:r>
-      <w:proofErr w:type="spellEnd"/>
-      <w:r>
-        <w:rPr>
-          <w:color w:val="A9B7C6"/>
-        </w:rPr>
-        <w:t xml:space="preserve"> on p.id = </w:t>
-      </w:r>
-      <w:proofErr w:type="spellStart"/>
-      <w:r>
-        <w:rPr>
-          <w:color w:val="9876AA"/>
-        </w:rPr>
-        <w:t>teacher</w:t>
-      </w:r>
-      <w:r>
-        <w:rPr>
-          <w:color w:val="A9B7C6"/>
-        </w:rPr>
-        <w:t>.teacherId</w:t>
-      </w:r>
-      <w:proofErr w:type="spellEnd"/>
-      <w:r>
-        <w:rPr>
-          <w:color w:val="A9B7C6"/>
-        </w:rPr>
-        <w:br/>
-      </w:r>
-      <w:proofErr w:type="spellStart"/>
-      <w:r>
-        <w:rPr>
-          <w:color w:val="A9B7C6"/>
-        </w:rPr>
-        <w:t>Inner</w:t>
-      </w:r>
-      <w:proofErr w:type="spellEnd"/>
-      <w:r>
-        <w:rPr>
-          <w:color w:val="A9B7C6"/>
-        </w:rPr>
-        <w:t xml:space="preserve"> </w:t>
-      </w:r>
-      <w:proofErr w:type="spellStart"/>
-      <w:r>
-        <w:rPr>
-          <w:color w:val="A9B7C6"/>
-        </w:rPr>
-        <w:t>join</w:t>
-      </w:r>
-      <w:proofErr w:type="spellEnd"/>
-      <w:r>
-        <w:rPr>
-          <w:color w:val="A9B7C6"/>
-        </w:rPr>
-        <w:t xml:space="preserve"> Course c on </w:t>
-      </w:r>
-      <w:proofErr w:type="spellStart"/>
-      <w:r>
-        <w:rPr>
-          <w:color w:val="A9B7C6"/>
-        </w:rPr>
-        <w:t>teacher.courseId</w:t>
-      </w:r>
-      <w:proofErr w:type="spellEnd"/>
-      <w:r>
-        <w:rPr>
-          <w:color w:val="A9B7C6"/>
-        </w:rPr>
-        <w:t xml:space="preserve"> = </w:t>
-      </w:r>
-      <w:r>
-        <w:rPr>
-          <w:color w:val="9876AA"/>
-        </w:rPr>
-        <w:t>c</w:t>
-      </w:r>
-      <w:r>
-        <w:rPr>
-          <w:color w:val="A9B7C6"/>
-        </w:rPr>
-        <w:t>.id</w:t>
-      </w:r>
-      <w:r>
-        <w:rPr>
-          <w:color w:val="A9B7C6"/>
-        </w:rPr>
-        <w:br/>
-      </w:r>
-      <w:proofErr w:type="spellStart"/>
-      <w:r>
-        <w:rPr>
-          <w:color w:val="A9B7C6"/>
-        </w:rPr>
-        <w:t>Inner</w:t>
-      </w:r>
-      <w:proofErr w:type="spellEnd"/>
-      <w:r>
-        <w:rPr>
-          <w:color w:val="A9B7C6"/>
-        </w:rPr>
-        <w:t xml:space="preserve"> </w:t>
-      </w:r>
-      <w:proofErr w:type="spellStart"/>
-      <w:r>
-        <w:rPr>
-          <w:color w:val="A9B7C6"/>
-        </w:rPr>
-        <w:t>join</w:t>
-      </w:r>
-      <w:proofErr w:type="spellEnd"/>
-      <w:r>
-        <w:rPr>
-          <w:color w:val="A9B7C6"/>
-        </w:rPr>
-        <w:t xml:space="preserve"> CAS </w:t>
-      </w:r>
-      <w:proofErr w:type="spellStart"/>
-      <w:r>
-        <w:rPr>
-          <w:color w:val="A9B7C6"/>
-        </w:rPr>
-        <w:t>cas</w:t>
-      </w:r>
-      <w:proofErr w:type="spellEnd"/>
-      <w:r>
-        <w:rPr>
-          <w:color w:val="A9B7C6"/>
-        </w:rPr>
-        <w:t xml:space="preserve"> on </w:t>
-      </w:r>
-      <w:proofErr w:type="spellStart"/>
-      <w:r>
-        <w:rPr>
-          <w:color w:val="A9B7C6"/>
-        </w:rPr>
-        <w:t>c.CASId</w:t>
-      </w:r>
-      <w:proofErr w:type="spellEnd"/>
-      <w:r>
-        <w:rPr>
-          <w:color w:val="A9B7C6"/>
-        </w:rPr>
-        <w:t xml:space="preserve"> = </w:t>
-      </w:r>
-      <w:r>
-        <w:rPr>
-          <w:color w:val="9876AA"/>
-        </w:rPr>
-        <w:t>cas</w:t>
-      </w:r>
-      <w:r>
-        <w:rPr>
-          <w:color w:val="A9B7C6"/>
-        </w:rPr>
-        <w:t>.id</w:t>
-      </w:r>
-      <w:r>
-        <w:rPr>
-          <w:color w:val="A9B7C6"/>
+          <w:lang w:val="fr-CH"/>
         </w:rPr>
         <w:br/>
         <w:t xml:space="preserve">WHERE cas.id = </w:t>
@@ -3194,12 +2573,14 @@
       <w:r>
         <w:rPr>
           <w:color w:val="6897BB"/>
+          <w:lang w:val="fr-CH"/>
         </w:rPr>
         <w:t>22</w:t>
       </w:r>
       <w:r>
         <w:rPr>
           <w:color w:val="CC7832"/>
+          <w:lang w:val="fr-CH"/>
         </w:rPr>
         <w:t>;</w:t>
       </w:r>
@@ -3216,23 +2597,7 @@
           <w:i/>
           <w:iCs/>
         </w:rPr>
-        <w:t>Alle Personen-Nachnamen, welche im CAS mit der ID 22 unterrichten (</w:t>
-      </w:r>
-      <w:proofErr w:type="spellStart"/>
-      <w:r>
-        <w:rPr>
-          <w:i/>
-          <w:iCs/>
-        </w:rPr>
-        <w:t>Teacher</w:t>
-      </w:r>
-      <w:proofErr w:type="spellEnd"/>
-      <w:r>
-        <w:rPr>
-          <w:i/>
-          <w:iCs/>
-        </w:rPr>
-        <w:t xml:space="preserve">). </w:t>
+        <w:t xml:space="preserve">Alle Personen-Nachnamen, welche im CAS mit der ID 22 unterrichten (Teacher). </w:t>
       </w:r>
     </w:p>
     <w:p/>
@@ -3269,12 +2634,100 @@
         <w:t>Konsolidiertes DB Schema</w:t>
       </w:r>
     </w:p>
+    <w:p>
+      <w:pPr>
+        <w:ind w:left="357"/>
+        <w:rPr>
+          <w:i/>
+        </w:rPr>
+      </w:pPr>
+      <w:r>
+        <w:rPr>
+          <w:noProof/>
+        </w:rPr>
+        <w:drawing>
+          <wp:inline distT="0" distB="0" distL="0" distR="0" wp14:anchorId="22824507" wp14:editId="0A0CDCBF">
+            <wp:extent cx="5956300" cy="4147409"/>
+            <wp:effectExtent l="0" t="0" r="6350" b="5715"/>
+            <wp:docPr id="2" name="Grafik 2"/>
+            <wp:cNvGraphicFramePr>
+              <a:graphicFrameLocks xmlns:a="http://schemas.openxmlformats.org/drawingml/2006/main" noChangeAspect="1"/>
+            </wp:cNvGraphicFramePr>
+            <a:graphic xmlns:a="http://schemas.openxmlformats.org/drawingml/2006/main">
+              <a:graphicData uri="http://schemas.openxmlformats.org/drawingml/2006/picture">
+                <pic:pic xmlns:pic="http://schemas.openxmlformats.org/drawingml/2006/picture">
+                  <pic:nvPicPr>
+                    <pic:cNvPr id="1" name=""/>
+                    <pic:cNvPicPr/>
+                  </pic:nvPicPr>
+                  <pic:blipFill>
+                    <a:blip r:embed="rId10"/>
+                    <a:stretch>
+                      <a:fillRect/>
+                    </a:stretch>
+                  </pic:blipFill>
+                  <pic:spPr>
+                    <a:xfrm>
+                      <a:off x="0" y="0"/>
+                      <a:ext cx="5958733" cy="4149103"/>
+                    </a:xfrm>
+                    <a:prstGeom prst="rect">
+                      <a:avLst/>
+                    </a:prstGeom>
+                  </pic:spPr>
+                </pic:pic>
+              </a:graphicData>
+            </a:graphic>
+          </wp:inline>
+        </w:drawing>
+      </w:r>
+    </w:p>
     <w:p/>
     <w:p/>
     <w:p>
       <w:pPr>
         <w:pStyle w:val="berschrift3"/>
       </w:pPr>
+      <w:r>
+        <w:rPr>
+          <w:noProof/>
+        </w:rPr>
+        <w:drawing>
+          <wp:inline distT="0" distB="0" distL="0" distR="0" wp14:anchorId="16446490" wp14:editId="0652FACF">
+            <wp:extent cx="6120130" cy="4187190"/>
+            <wp:effectExtent l="0" t="0" r="0" b="3810"/>
+            <wp:docPr id="3" name="Grafik 3"/>
+            <wp:cNvGraphicFramePr>
+              <a:graphicFrameLocks xmlns:a="http://schemas.openxmlformats.org/drawingml/2006/main" noChangeAspect="1"/>
+            </wp:cNvGraphicFramePr>
+            <a:graphic xmlns:a="http://schemas.openxmlformats.org/drawingml/2006/main">
+              <a:graphicData uri="http://schemas.openxmlformats.org/drawingml/2006/picture">
+                <pic:pic xmlns:pic="http://schemas.openxmlformats.org/drawingml/2006/picture">
+                  <pic:nvPicPr>
+                    <pic:cNvPr id="1" name=""/>
+                    <pic:cNvPicPr/>
+                  </pic:nvPicPr>
+                  <pic:blipFill>
+                    <a:blip r:embed="rId11"/>
+                    <a:stretch>
+                      <a:fillRect/>
+                    </a:stretch>
+                  </pic:blipFill>
+                  <pic:spPr>
+                    <a:xfrm>
+                      <a:off x="0" y="0"/>
+                      <a:ext cx="6120130" cy="4187190"/>
+                    </a:xfrm>
+                    <a:prstGeom prst="rect">
+                      <a:avLst/>
+                    </a:prstGeom>
+                  </pic:spPr>
+                </pic:pic>
+              </a:graphicData>
+            </a:graphic>
+          </wp:inline>
+        </w:drawing>
+      </w:r>
     </w:p>
     <w:p>
       <w:pPr>
@@ -3344,16 +2797,8 @@
         <w:rPr>
           <w:i/>
         </w:rPr>
-        <w:t xml:space="preserve">GUI Skizzen, </w:t>
-      </w:r>
-      <w:proofErr w:type="spellStart"/>
-      <w:r>
-        <w:rPr>
-          <w:i/>
-        </w:rPr>
-        <w:t>Mockup</w:t>
-      </w:r>
-      <w:proofErr w:type="spellEnd"/>
+        <w:t>GUI Skizzen, Mockup</w:t>
+      </w:r>
     </w:p>
     <w:p/>
     <w:p/>
@@ -3536,12 +2981,12 @@
     <w:p/>
     <w:p/>
     <w:sectPr>
-      <w:headerReference w:type="even" r:id="rId10"/>
-      <w:headerReference w:type="default" r:id="rId11"/>
-      <w:footerReference w:type="even" r:id="rId12"/>
-      <w:footerReference w:type="default" r:id="rId13"/>
-      <w:headerReference w:type="first" r:id="rId14"/>
-      <w:footerReference w:type="first" r:id="rId15"/>
+      <w:headerReference w:type="even" r:id="rId12"/>
+      <w:headerReference w:type="default" r:id="rId13"/>
+      <w:footerReference w:type="even" r:id="rId14"/>
+      <w:footerReference w:type="default" r:id="rId15"/>
+      <w:headerReference w:type="first" r:id="rId16"/>
+      <w:footerReference w:type="first" r:id="rId17"/>
       <w:pgSz w:w="11906" w:h="16838"/>
       <w:pgMar w:top="1134" w:right="1134" w:bottom="1134" w:left="1134" w:header="709" w:footer="709" w:gutter="0"/>
       <w:cols w:space="720"/>

</xml_diff>

<commit_message>
class diagramm draft & documentation updated
</commit_message>
<xml_diff>
--- a/docs/Projektbericht_Equals_Gruppe1.docx
+++ b/docs/Projektbericht_Equals_Gruppe1.docx
@@ -7,13 +7,27 @@
       <w:pPr>
         <w:pStyle w:val="Kopfzeile"/>
       </w:pPr>
+      <w:r>
+        <w:t xml:space="preserve">CAS SD: Projekt </w:t>
+      </w:r>
+      <w:proofErr w:type="spellStart"/>
+      <w:r>
+        <w:t>EQualS</w:t>
+      </w:r>
+      <w:proofErr w:type="spellEnd"/>
     </w:p>
     <w:p>
       <w:pPr>
         <w:pStyle w:val="Kopfzeile"/>
       </w:pPr>
       <w:r>
-        <w:t>CAS SD: Projekt EQualS</w:t>
+        <w:t>Datum:</w:t>
+      </w:r>
+      <w:r>
+        <w:t xml:space="preserve"> </w:t>
+      </w:r>
+      <w:r>
+        <w:t>9. März 2021</w:t>
       </w:r>
     </w:p>
     <w:p>
@@ -21,29 +35,15 @@
         <w:pStyle w:val="Kopfzeile"/>
       </w:pPr>
       <w:r>
-        <w:t>Datum:</w:t>
-      </w:r>
-      <w:r>
-        <w:t xml:space="preserve"> 07.</w:t>
-      </w:r>
-      <w:r>
-        <w:t>01.2021</w:t>
+        <w:t xml:space="preserve">Autoren: </w:t>
+      </w:r>
+      <w:r>
+        <w:t>Raphael Gerber, Christophe Leupi, Sabina Löffel, Igor Stojanovic</w:t>
       </w:r>
     </w:p>
     <w:p>
       <w:pPr>
         <w:pStyle w:val="Kopfzeile"/>
-      </w:pPr>
-      <w:r>
-        <w:t xml:space="preserve">Autoren: </w:t>
-      </w:r>
-      <w:r>
-        <w:t>Raphael Gerber, Christophe Leupi, Sabina Löffel, Igor Stojanovic</w:t>
-      </w:r>
-    </w:p>
-    <w:p>
-      <w:pPr>
-        <w:pStyle w:val="Heading"/>
       </w:pPr>
     </w:p>
     <w:p>
@@ -57,9 +57,11 @@
       <w:r>
         <w:t xml:space="preserve">Projekt </w:t>
       </w:r>
+      <w:proofErr w:type="spellStart"/>
       <w:r>
         <w:t>EQualS</w:t>
       </w:r>
+      <w:proofErr w:type="spellEnd"/>
       <w:r>
         <w:t xml:space="preserve"> </w:t>
       </w:r>
@@ -84,60 +86,97 @@
           <w:sz w:val="28"/>
           <w:szCs w:val="28"/>
         </w:rPr>
-        <w:t xml:space="preserve"> </w:t>
-      </w:r>
-      <w:proofErr w:type="gramStart"/>
-      <w:r>
+        <w:t xml:space="preserve"> 1</w:t>
+      </w:r>
+    </w:p>
+    <w:p>
+      <w:pPr>
+        <w:pStyle w:val="Heading"/>
         <w:rPr>
           <w:sz w:val="28"/>
           <w:szCs w:val="28"/>
         </w:rPr>
-        <w:t>1</w:t>
-      </w:r>
+      </w:pPr>
       <w:r>
         <w:rPr>
           <w:sz w:val="28"/>
           <w:szCs w:val="28"/>
         </w:rPr>
-        <w:t xml:space="preserve">  &lt;</w:t>
-      </w:r>
-      <w:proofErr w:type="gramEnd"/>
+        <w:t xml:space="preserve">Raphael Gerber, Christophe Leupi, </w:t>
+      </w:r>
       <w:r>
         <w:rPr>
           <w:sz w:val="28"/>
           <w:szCs w:val="28"/>
         </w:rPr>
-        <w:t xml:space="preserve">Raphael Gerber, Christophe Leupi, </w:t>
-      </w:r>
-      <w:r>
-        <w:rPr>
-          <w:sz w:val="28"/>
-          <w:szCs w:val="28"/>
-        </w:rPr>
         <w:br/>
         <w:t>Igor Stojanovic, Sabina Löffel</w:t>
       </w:r>
-      <w:r>
-        <w:rPr>
-          <w:sz w:val="28"/>
-          <w:szCs w:val="28"/>
-        </w:rPr>
-        <w:t xml:space="preserve">&gt; </w:t>
-      </w:r>
     </w:p>
     <w:p/>
-    <w:p/>
-    <w:p/>
-    <w:p/>
-    <w:p/>
+    <w:p>
+      <w:pPr>
+        <w:jc w:val="center"/>
+      </w:pPr>
+      <w:r>
+        <w:rPr>
+          <w:noProof/>
+        </w:rPr>
+        <w:drawing>
+          <wp:inline distT="0" distB="0" distL="0" distR="0" wp14:anchorId="5E348B24" wp14:editId="5206C779">
+            <wp:extent cx="4323502" cy="2950371"/>
+            <wp:effectExtent l="152400" t="152400" r="363220" b="364490"/>
+            <wp:docPr id="1" name="Grafik 1"/>
+            <wp:cNvGraphicFramePr>
+              <a:graphicFrameLocks xmlns:a="http://schemas.openxmlformats.org/drawingml/2006/main" noChangeAspect="1"/>
+            </wp:cNvGraphicFramePr>
+            <a:graphic xmlns:a="http://schemas.openxmlformats.org/drawingml/2006/main">
+              <a:graphicData uri="http://schemas.openxmlformats.org/drawingml/2006/picture">
+                <pic:pic xmlns:pic="http://schemas.openxmlformats.org/drawingml/2006/picture">
+                  <pic:nvPicPr>
+                    <pic:cNvPr id="1" name=""/>
+                    <pic:cNvPicPr/>
+                  </pic:nvPicPr>
+                  <pic:blipFill>
+                    <a:blip r:embed="rId8"/>
+                    <a:stretch>
+                      <a:fillRect/>
+                    </a:stretch>
+                  </pic:blipFill>
+                  <pic:spPr>
+                    <a:xfrm>
+                      <a:off x="0" y="0"/>
+                      <a:ext cx="4331694" cy="2955961"/>
+                    </a:xfrm>
+                    <a:prstGeom prst="rect">
+                      <a:avLst/>
+                    </a:prstGeom>
+                    <a:ln>
+                      <a:noFill/>
+                    </a:ln>
+                    <a:effectLst>
+                      <a:outerShdw blurRad="292100" dist="139700" dir="2700000" algn="tl" rotWithShape="0">
+                        <a:srgbClr val="333333">
+                          <a:alpha val="65000"/>
+                        </a:srgbClr>
+                      </a:outerShdw>
+                    </a:effectLst>
+                  </pic:spPr>
+                </pic:pic>
+              </a:graphicData>
+            </a:graphic>
+          </wp:inline>
+        </w:drawing>
+      </w:r>
+    </w:p>
     <w:p>
       <w:pPr>
         <w:pStyle w:val="Verzeichnis1"/>
         <w:rPr>
           <w:rFonts w:asciiTheme="minorHAnsi" w:eastAsiaTheme="minorEastAsia" w:hAnsiTheme="minorHAnsi" w:cstheme="minorBidi"/>
           <w:noProof/>
-          <w:sz w:val="24"/>
-          <w:lang w:eastAsia="de-DE"/>
+          <w:szCs w:val="22"/>
+          <w:lang w:eastAsia="de-CH"/>
         </w:rPr>
       </w:pPr>
       <w:r>
@@ -149,7 +188,7 @@
       <w:r>
         <w:fldChar w:fldCharType="separate"/>
       </w:r>
-      <w:hyperlink w:anchor="_Toc59370686" w:history="1">
+      <w:hyperlink w:anchor="_Toc66179794" w:history="1">
         <w:r>
           <w:rPr>
             <w:rStyle w:val="Hyperlink"/>
@@ -161,8 +200,8 @@
           <w:rPr>
             <w:rFonts w:asciiTheme="minorHAnsi" w:eastAsiaTheme="minorEastAsia" w:hAnsiTheme="minorHAnsi" w:cstheme="minorBidi"/>
             <w:noProof/>
-            <w:sz w:val="24"/>
-            <w:lang w:eastAsia="de-DE"/>
+            <w:szCs w:val="22"/>
+            <w:lang w:eastAsia="de-CH"/>
           </w:rPr>
           <w:tab/>
         </w:r>
@@ -192,7 +231,7 @@
             <w:noProof/>
             <w:webHidden/>
           </w:rPr>
-          <w:instrText xml:space="preserve"> PAGEREF _Toc59370686 \h </w:instrText>
+          <w:instrText xml:space="preserve"> PAGEREF _Toc66179794 \h </w:instrText>
         </w:r>
         <w:r>
           <w:rPr>
@@ -229,11 +268,11 @@
         <w:rPr>
           <w:rFonts w:asciiTheme="minorHAnsi" w:eastAsiaTheme="minorEastAsia" w:hAnsiTheme="minorHAnsi" w:cstheme="minorBidi"/>
           <w:noProof/>
-          <w:sz w:val="24"/>
-          <w:lang w:eastAsia="de-DE"/>
-        </w:rPr>
-      </w:pPr>
-      <w:hyperlink w:anchor="_Toc59370687" w:history="1">
+          <w:szCs w:val="22"/>
+          <w:lang w:eastAsia="de-CH"/>
+        </w:rPr>
+      </w:pPr>
+      <w:hyperlink w:anchor="_Toc66179795" w:history="1">
         <w:r>
           <w:rPr>
             <w:rStyle w:val="Hyperlink"/>
@@ -245,8 +284,8 @@
           <w:rPr>
             <w:rFonts w:asciiTheme="minorHAnsi" w:eastAsiaTheme="minorEastAsia" w:hAnsiTheme="minorHAnsi" w:cstheme="minorBidi"/>
             <w:noProof/>
-            <w:sz w:val="24"/>
-            <w:lang w:eastAsia="de-DE"/>
+            <w:szCs w:val="22"/>
+            <w:lang w:eastAsia="de-CH"/>
           </w:rPr>
           <w:tab/>
         </w:r>
@@ -276,7 +315,7 @@
             <w:noProof/>
             <w:webHidden/>
           </w:rPr>
-          <w:instrText xml:space="preserve"> PAGEREF _Toc59370687 \h </w:instrText>
+          <w:instrText xml:space="preserve"> PAGEREF _Toc66179795 \h </w:instrText>
         </w:r>
         <w:r>
           <w:rPr>
@@ -313,11 +352,11 @@
         <w:rPr>
           <w:rFonts w:asciiTheme="minorHAnsi" w:eastAsiaTheme="minorEastAsia" w:hAnsiTheme="minorHAnsi" w:cstheme="minorBidi"/>
           <w:noProof/>
-          <w:sz w:val="24"/>
-          <w:lang w:eastAsia="de-DE"/>
-        </w:rPr>
-      </w:pPr>
-      <w:hyperlink w:anchor="_Toc59370688" w:history="1">
+          <w:szCs w:val="22"/>
+          <w:lang w:eastAsia="de-CH"/>
+        </w:rPr>
+      </w:pPr>
+      <w:hyperlink w:anchor="_Toc66179796" w:history="1">
         <w:r>
           <w:rPr>
             <w:rStyle w:val="Hyperlink"/>
@@ -329,8 +368,8 @@
           <w:rPr>
             <w:rFonts w:asciiTheme="minorHAnsi" w:eastAsiaTheme="minorEastAsia" w:hAnsiTheme="minorHAnsi" w:cstheme="minorBidi"/>
             <w:noProof/>
-            <w:sz w:val="24"/>
-            <w:lang w:eastAsia="de-DE"/>
+            <w:szCs w:val="22"/>
+            <w:lang w:eastAsia="de-CH"/>
           </w:rPr>
           <w:tab/>
         </w:r>
@@ -360,7 +399,7 @@
             <w:noProof/>
             <w:webHidden/>
           </w:rPr>
-          <w:instrText xml:space="preserve"> PAGEREF _Toc59370688 \h </w:instrText>
+          <w:instrText xml:space="preserve"> PAGEREF _Toc66179796 \h </w:instrText>
         </w:r>
         <w:r>
           <w:rPr>
@@ -397,11 +436,11 @@
         <w:rPr>
           <w:rFonts w:asciiTheme="minorHAnsi" w:eastAsiaTheme="minorEastAsia" w:hAnsiTheme="minorHAnsi" w:cstheme="minorBidi"/>
           <w:noProof/>
-          <w:sz w:val="24"/>
-          <w:lang w:eastAsia="de-DE"/>
-        </w:rPr>
-      </w:pPr>
-      <w:hyperlink w:anchor="_Toc59370689" w:history="1">
+          <w:szCs w:val="22"/>
+          <w:lang w:eastAsia="de-CH"/>
+        </w:rPr>
+      </w:pPr>
+      <w:hyperlink w:anchor="_Toc66179797" w:history="1">
         <w:r>
           <w:rPr>
             <w:rStyle w:val="Hyperlink"/>
@@ -413,8 +452,8 @@
           <w:rPr>
             <w:rFonts w:asciiTheme="minorHAnsi" w:eastAsiaTheme="minorEastAsia" w:hAnsiTheme="minorHAnsi" w:cstheme="minorBidi"/>
             <w:noProof/>
-            <w:sz w:val="24"/>
-            <w:lang w:eastAsia="de-DE"/>
+            <w:szCs w:val="22"/>
+            <w:lang w:eastAsia="de-CH"/>
           </w:rPr>
           <w:tab/>
         </w:r>
@@ -444,7 +483,7 @@
             <w:noProof/>
             <w:webHidden/>
           </w:rPr>
-          <w:instrText xml:space="preserve"> PAGEREF _Toc59370689 \h </w:instrText>
+          <w:instrText xml:space="preserve"> PAGEREF _Toc66179797 \h </w:instrText>
         </w:r>
         <w:r>
           <w:rPr>
@@ -481,11 +520,11 @@
         <w:rPr>
           <w:rFonts w:asciiTheme="minorHAnsi" w:eastAsiaTheme="minorEastAsia" w:hAnsiTheme="minorHAnsi" w:cstheme="minorBidi"/>
           <w:noProof/>
-          <w:sz w:val="24"/>
-          <w:lang w:eastAsia="de-DE"/>
-        </w:rPr>
-      </w:pPr>
-      <w:hyperlink w:anchor="_Toc59370690" w:history="1">
+          <w:szCs w:val="22"/>
+          <w:lang w:eastAsia="de-CH"/>
+        </w:rPr>
+      </w:pPr>
+      <w:hyperlink w:anchor="_Toc66179798" w:history="1">
         <w:r>
           <w:rPr>
             <w:rStyle w:val="Hyperlink"/>
@@ -497,8 +536,8 @@
           <w:rPr>
             <w:rFonts w:asciiTheme="minorHAnsi" w:eastAsiaTheme="minorEastAsia" w:hAnsiTheme="minorHAnsi" w:cstheme="minorBidi"/>
             <w:noProof/>
-            <w:sz w:val="24"/>
-            <w:lang w:eastAsia="de-DE"/>
+            <w:szCs w:val="22"/>
+            <w:lang w:eastAsia="de-CH"/>
           </w:rPr>
           <w:tab/>
         </w:r>
@@ -528,7 +567,7 @@
             <w:noProof/>
             <w:webHidden/>
           </w:rPr>
-          <w:instrText xml:space="preserve"> PAGEREF _Toc59370690 \h </w:instrText>
+          <w:instrText xml:space="preserve"> PAGEREF _Toc66179798 \h </w:instrText>
         </w:r>
         <w:r>
           <w:rPr>
@@ -565,11 +604,11 @@
         <w:rPr>
           <w:rFonts w:asciiTheme="minorHAnsi" w:eastAsiaTheme="minorEastAsia" w:hAnsiTheme="minorHAnsi" w:cstheme="minorBidi"/>
           <w:noProof/>
-          <w:sz w:val="24"/>
-          <w:lang w:eastAsia="de-DE"/>
-        </w:rPr>
-      </w:pPr>
-      <w:hyperlink w:anchor="_Toc59370691" w:history="1">
+          <w:szCs w:val="22"/>
+          <w:lang w:eastAsia="de-CH"/>
+        </w:rPr>
+      </w:pPr>
+      <w:hyperlink w:anchor="_Toc66179799" w:history="1">
         <w:r>
           <w:rPr>
             <w:rStyle w:val="Hyperlink"/>
@@ -581,8 +620,8 @@
           <w:rPr>
             <w:rFonts w:asciiTheme="minorHAnsi" w:eastAsiaTheme="minorEastAsia" w:hAnsiTheme="minorHAnsi" w:cstheme="minorBidi"/>
             <w:noProof/>
-            <w:sz w:val="24"/>
-            <w:lang w:eastAsia="de-DE"/>
+            <w:szCs w:val="22"/>
+            <w:lang w:eastAsia="de-CH"/>
           </w:rPr>
           <w:tab/>
         </w:r>
@@ -612,7 +651,7 @@
             <w:noProof/>
             <w:webHidden/>
           </w:rPr>
-          <w:instrText xml:space="preserve"> PAGEREF _Toc59370691 \h </w:instrText>
+          <w:instrText xml:space="preserve"> PAGEREF _Toc66179799 \h </w:instrText>
         </w:r>
         <w:r>
           <w:rPr>
@@ -649,11 +688,11 @@
         <w:rPr>
           <w:rFonts w:asciiTheme="minorHAnsi" w:eastAsiaTheme="minorEastAsia" w:hAnsiTheme="minorHAnsi" w:cstheme="minorBidi"/>
           <w:noProof/>
-          <w:sz w:val="24"/>
-          <w:lang w:eastAsia="de-DE"/>
-        </w:rPr>
-      </w:pPr>
-      <w:hyperlink w:anchor="_Toc59370692" w:history="1">
+          <w:szCs w:val="22"/>
+          <w:lang w:eastAsia="de-CH"/>
+        </w:rPr>
+      </w:pPr>
+      <w:hyperlink w:anchor="_Toc66179800" w:history="1">
         <w:r>
           <w:rPr>
             <w:rStyle w:val="Hyperlink"/>
@@ -665,8 +704,8 @@
           <w:rPr>
             <w:rFonts w:asciiTheme="minorHAnsi" w:eastAsiaTheme="minorEastAsia" w:hAnsiTheme="minorHAnsi" w:cstheme="minorBidi"/>
             <w:noProof/>
-            <w:sz w:val="24"/>
-            <w:lang w:eastAsia="de-DE"/>
+            <w:szCs w:val="22"/>
+            <w:lang w:eastAsia="de-CH"/>
           </w:rPr>
           <w:tab/>
         </w:r>
@@ -696,7 +735,7 @@
             <w:noProof/>
             <w:webHidden/>
           </w:rPr>
-          <w:instrText xml:space="preserve"> PAGEREF _Toc59370692 \h </w:instrText>
+          <w:instrText xml:space="preserve"> PAGEREF _Toc66179800 \h </w:instrText>
         </w:r>
         <w:r>
           <w:rPr>
@@ -733,11 +772,11 @@
         <w:rPr>
           <w:rFonts w:asciiTheme="minorHAnsi" w:eastAsiaTheme="minorEastAsia" w:hAnsiTheme="minorHAnsi" w:cstheme="minorBidi"/>
           <w:noProof/>
-          <w:sz w:val="24"/>
-          <w:lang w:eastAsia="de-DE"/>
-        </w:rPr>
-      </w:pPr>
-      <w:hyperlink w:anchor="_Toc59370693" w:history="1">
+          <w:szCs w:val="22"/>
+          <w:lang w:eastAsia="de-CH"/>
+        </w:rPr>
+      </w:pPr>
+      <w:hyperlink w:anchor="_Toc66179801" w:history="1">
         <w:r>
           <w:rPr>
             <w:rStyle w:val="Hyperlink"/>
@@ -749,8 +788,8 @@
           <w:rPr>
             <w:rFonts w:asciiTheme="minorHAnsi" w:eastAsiaTheme="minorEastAsia" w:hAnsiTheme="minorHAnsi" w:cstheme="minorBidi"/>
             <w:noProof/>
-            <w:sz w:val="24"/>
-            <w:lang w:eastAsia="de-DE"/>
+            <w:szCs w:val="22"/>
+            <w:lang w:eastAsia="de-CH"/>
           </w:rPr>
           <w:tab/>
         </w:r>
@@ -780,7 +819,7 @@
             <w:noProof/>
             <w:webHidden/>
           </w:rPr>
-          <w:instrText xml:space="preserve"> PAGEREF _Toc59370693 \h </w:instrText>
+          <w:instrText xml:space="preserve"> PAGEREF _Toc66179801 \h </w:instrText>
         </w:r>
         <w:r>
           <w:rPr>
@@ -817,11 +856,11 @@
         <w:rPr>
           <w:rFonts w:asciiTheme="minorHAnsi" w:eastAsiaTheme="minorEastAsia" w:hAnsiTheme="minorHAnsi" w:cstheme="minorBidi"/>
           <w:noProof/>
-          <w:sz w:val="24"/>
-          <w:lang w:eastAsia="de-DE"/>
-        </w:rPr>
-      </w:pPr>
-      <w:hyperlink w:anchor="_Toc59370694" w:history="1">
+          <w:szCs w:val="22"/>
+          <w:lang w:eastAsia="de-CH"/>
+        </w:rPr>
+      </w:pPr>
+      <w:hyperlink w:anchor="_Toc66179802" w:history="1">
         <w:r>
           <w:rPr>
             <w:rStyle w:val="Hyperlink"/>
@@ -833,8 +872,8 @@
           <w:rPr>
             <w:rFonts w:asciiTheme="minorHAnsi" w:eastAsiaTheme="minorEastAsia" w:hAnsiTheme="minorHAnsi" w:cstheme="minorBidi"/>
             <w:noProof/>
-            <w:sz w:val="24"/>
-            <w:lang w:eastAsia="de-DE"/>
+            <w:szCs w:val="22"/>
+            <w:lang w:eastAsia="de-CH"/>
           </w:rPr>
           <w:tab/>
         </w:r>
@@ -864,7 +903,7 @@
             <w:noProof/>
             <w:webHidden/>
           </w:rPr>
-          <w:instrText xml:space="preserve"> PAGEREF _Toc59370694 \h </w:instrText>
+          <w:instrText xml:space="preserve"> PAGEREF _Toc66179802 \h </w:instrText>
         </w:r>
         <w:r>
           <w:rPr>
@@ -901,11 +940,11 @@
         <w:rPr>
           <w:rFonts w:asciiTheme="minorHAnsi" w:eastAsiaTheme="minorEastAsia" w:hAnsiTheme="minorHAnsi" w:cstheme="minorBidi"/>
           <w:noProof/>
-          <w:sz w:val="24"/>
-          <w:lang w:eastAsia="de-DE"/>
-        </w:rPr>
-      </w:pPr>
-      <w:hyperlink w:anchor="_Toc59370695" w:history="1">
+          <w:szCs w:val="22"/>
+          <w:lang w:eastAsia="de-CH"/>
+        </w:rPr>
+      </w:pPr>
+      <w:hyperlink w:anchor="_Toc66179803" w:history="1">
         <w:r>
           <w:rPr>
             <w:rStyle w:val="Hyperlink"/>
@@ -917,8 +956,8 @@
           <w:rPr>
             <w:rFonts w:asciiTheme="minorHAnsi" w:eastAsiaTheme="minorEastAsia" w:hAnsiTheme="minorHAnsi" w:cstheme="minorBidi"/>
             <w:noProof/>
-            <w:sz w:val="24"/>
-            <w:lang w:eastAsia="de-DE"/>
+            <w:szCs w:val="22"/>
+            <w:lang w:eastAsia="de-CH"/>
           </w:rPr>
           <w:tab/>
         </w:r>
@@ -948,7 +987,7 @@
             <w:noProof/>
             <w:webHidden/>
           </w:rPr>
-          <w:instrText xml:space="preserve"> PAGEREF _Toc59370695 \h </w:instrText>
+          <w:instrText xml:space="preserve"> PAGEREF _Toc66179803 \h </w:instrText>
         </w:r>
         <w:r>
           <w:rPr>
@@ -985,11 +1024,11 @@
         <w:rPr>
           <w:rFonts w:asciiTheme="minorHAnsi" w:eastAsiaTheme="minorEastAsia" w:hAnsiTheme="minorHAnsi" w:cstheme="minorBidi"/>
           <w:noProof/>
-          <w:sz w:val="24"/>
-          <w:lang w:eastAsia="de-DE"/>
-        </w:rPr>
-      </w:pPr>
-      <w:hyperlink w:anchor="_Toc59370696" w:history="1">
+          <w:szCs w:val="22"/>
+          <w:lang w:eastAsia="de-CH"/>
+        </w:rPr>
+      </w:pPr>
+      <w:hyperlink w:anchor="_Toc66179804" w:history="1">
         <w:r>
           <w:rPr>
             <w:rStyle w:val="Hyperlink"/>
@@ -1001,8 +1040,8 @@
           <w:rPr>
             <w:rFonts w:asciiTheme="minorHAnsi" w:eastAsiaTheme="minorEastAsia" w:hAnsiTheme="minorHAnsi" w:cstheme="minorBidi"/>
             <w:noProof/>
-            <w:sz w:val="24"/>
-            <w:lang w:eastAsia="de-DE"/>
+            <w:szCs w:val="22"/>
+            <w:lang w:eastAsia="de-CH"/>
           </w:rPr>
           <w:tab/>
         </w:r>
@@ -1032,7 +1071,7 @@
             <w:noProof/>
             <w:webHidden/>
           </w:rPr>
-          <w:instrText xml:space="preserve"> PAGEREF _Toc59370696 \h </w:instrText>
+          <w:instrText xml:space="preserve"> PAGEREF _Toc66179804 \h </w:instrText>
         </w:r>
         <w:r>
           <w:rPr>
@@ -1069,11 +1108,11 @@
         <w:rPr>
           <w:rFonts w:asciiTheme="minorHAnsi" w:eastAsiaTheme="minorEastAsia" w:hAnsiTheme="minorHAnsi" w:cstheme="minorBidi"/>
           <w:noProof/>
-          <w:sz w:val="24"/>
-          <w:lang w:eastAsia="de-DE"/>
-        </w:rPr>
-      </w:pPr>
-      <w:hyperlink w:anchor="_Toc59370697" w:history="1">
+          <w:szCs w:val="22"/>
+          <w:lang w:eastAsia="de-CH"/>
+        </w:rPr>
+      </w:pPr>
+      <w:hyperlink w:anchor="_Toc66179805" w:history="1">
         <w:r>
           <w:rPr>
             <w:rStyle w:val="Hyperlink"/>
@@ -1085,8 +1124,8 @@
           <w:rPr>
             <w:rFonts w:asciiTheme="minorHAnsi" w:eastAsiaTheme="minorEastAsia" w:hAnsiTheme="minorHAnsi" w:cstheme="minorBidi"/>
             <w:noProof/>
-            <w:sz w:val="24"/>
-            <w:lang w:eastAsia="de-DE"/>
+            <w:szCs w:val="22"/>
+            <w:lang w:eastAsia="de-CH"/>
           </w:rPr>
           <w:tab/>
         </w:r>
@@ -1095,7 +1134,21 @@
             <w:rStyle w:val="Hyperlink"/>
             <w:noProof/>
           </w:rPr>
-          <w:t>Architektur</w:t>
+          <w:t>Arch</w:t>
+        </w:r>
+        <w:r>
+          <w:rPr>
+            <w:rStyle w:val="Hyperlink"/>
+            <w:noProof/>
+          </w:rPr>
+          <w:t>i</w:t>
+        </w:r>
+        <w:r>
+          <w:rPr>
+            <w:rStyle w:val="Hyperlink"/>
+            <w:noProof/>
+          </w:rPr>
+          <w:t>tektur</w:t>
         </w:r>
         <w:r>
           <w:rPr>
@@ -1116,7 +1169,7 @@
             <w:noProof/>
             <w:webHidden/>
           </w:rPr>
-          <w:instrText xml:space="preserve"> PAGEREF _Toc59370697 \h </w:instrText>
+          <w:instrText xml:space="preserve"> PAGEREF _Toc66179805 \h </w:instrText>
         </w:r>
         <w:r>
           <w:rPr>
@@ -1153,11 +1206,11 @@
         <w:rPr>
           <w:rFonts w:asciiTheme="minorHAnsi" w:eastAsiaTheme="minorEastAsia" w:hAnsiTheme="minorHAnsi" w:cstheme="minorBidi"/>
           <w:noProof/>
-          <w:sz w:val="24"/>
-          <w:lang w:eastAsia="de-DE"/>
-        </w:rPr>
-      </w:pPr>
-      <w:hyperlink w:anchor="_Toc59370698" w:history="1">
+          <w:szCs w:val="22"/>
+          <w:lang w:eastAsia="de-CH"/>
+        </w:rPr>
+      </w:pPr>
+      <w:hyperlink w:anchor="_Toc66179806" w:history="1">
         <w:r>
           <w:rPr>
             <w:rStyle w:val="Hyperlink"/>
@@ -1169,8 +1222,8 @@
           <w:rPr>
             <w:rFonts w:asciiTheme="minorHAnsi" w:eastAsiaTheme="minorEastAsia" w:hAnsiTheme="minorHAnsi" w:cstheme="minorBidi"/>
             <w:noProof/>
-            <w:sz w:val="24"/>
-            <w:lang w:eastAsia="de-DE"/>
+            <w:szCs w:val="22"/>
+            <w:lang w:eastAsia="de-CH"/>
           </w:rPr>
           <w:tab/>
         </w:r>
@@ -1200,7 +1253,7 @@
             <w:noProof/>
             <w:webHidden/>
           </w:rPr>
-          <w:instrText xml:space="preserve"> PAGEREF _Toc59370698 \h </w:instrText>
+          <w:instrText xml:space="preserve"> PAGEREF _Toc66179806 \h </w:instrText>
         </w:r>
         <w:r>
           <w:rPr>
@@ -1237,11 +1290,11 @@
         <w:rPr>
           <w:rFonts w:asciiTheme="minorHAnsi" w:eastAsiaTheme="minorEastAsia" w:hAnsiTheme="minorHAnsi" w:cstheme="minorBidi"/>
           <w:noProof/>
-          <w:sz w:val="24"/>
-          <w:lang w:eastAsia="de-DE"/>
-        </w:rPr>
-      </w:pPr>
-      <w:hyperlink w:anchor="_Toc59370699" w:history="1">
+          <w:szCs w:val="22"/>
+          <w:lang w:eastAsia="de-CH"/>
+        </w:rPr>
+      </w:pPr>
+      <w:hyperlink w:anchor="_Toc66179807" w:history="1">
         <w:r>
           <w:rPr>
             <w:rStyle w:val="Hyperlink"/>
@@ -1253,8 +1306,8 @@
           <w:rPr>
             <w:rFonts w:asciiTheme="minorHAnsi" w:eastAsiaTheme="minorEastAsia" w:hAnsiTheme="minorHAnsi" w:cstheme="minorBidi"/>
             <w:noProof/>
-            <w:sz w:val="24"/>
-            <w:lang w:eastAsia="de-DE"/>
+            <w:szCs w:val="22"/>
+            <w:lang w:eastAsia="de-CH"/>
           </w:rPr>
           <w:tab/>
         </w:r>
@@ -1284,7 +1337,7 @@
             <w:noProof/>
             <w:webHidden/>
           </w:rPr>
-          <w:instrText xml:space="preserve"> PAGEREF _Toc59370699 \h </w:instrText>
+          <w:instrText xml:space="preserve"> PAGEREF _Toc66179807 \h </w:instrText>
         </w:r>
         <w:r>
           <w:rPr>
@@ -1321,11 +1374,11 @@
         <w:rPr>
           <w:rFonts w:asciiTheme="minorHAnsi" w:eastAsiaTheme="minorEastAsia" w:hAnsiTheme="minorHAnsi" w:cstheme="minorBidi"/>
           <w:noProof/>
-          <w:sz w:val="24"/>
-          <w:lang w:eastAsia="de-DE"/>
-        </w:rPr>
-      </w:pPr>
-      <w:hyperlink w:anchor="_Toc59370700" w:history="1">
+          <w:szCs w:val="22"/>
+          <w:lang w:eastAsia="de-CH"/>
+        </w:rPr>
+      </w:pPr>
+      <w:hyperlink w:anchor="_Toc66179808" w:history="1">
         <w:r>
           <w:rPr>
             <w:rStyle w:val="Hyperlink"/>
@@ -1337,8 +1390,8 @@
           <w:rPr>
             <w:rFonts w:asciiTheme="minorHAnsi" w:eastAsiaTheme="minorEastAsia" w:hAnsiTheme="minorHAnsi" w:cstheme="minorBidi"/>
             <w:noProof/>
-            <w:sz w:val="24"/>
-            <w:lang w:eastAsia="de-DE"/>
+            <w:szCs w:val="22"/>
+            <w:lang w:eastAsia="de-CH"/>
           </w:rPr>
           <w:tab/>
         </w:r>
@@ -1368,7 +1421,7 @@
             <w:noProof/>
             <w:webHidden/>
           </w:rPr>
-          <w:instrText xml:space="preserve"> PAGEREF _Toc59370700 \h </w:instrText>
+          <w:instrText xml:space="preserve"> PAGEREF _Toc66179808 \h </w:instrText>
         </w:r>
         <w:r>
           <w:rPr>
@@ -1405,11 +1458,11 @@
         <w:rPr>
           <w:rFonts w:asciiTheme="minorHAnsi" w:eastAsiaTheme="minorEastAsia" w:hAnsiTheme="minorHAnsi" w:cstheme="minorBidi"/>
           <w:noProof/>
-          <w:sz w:val="24"/>
-          <w:lang w:eastAsia="de-DE"/>
-        </w:rPr>
-      </w:pPr>
-      <w:hyperlink w:anchor="_Toc59370701" w:history="1">
+          <w:szCs w:val="22"/>
+          <w:lang w:eastAsia="de-CH"/>
+        </w:rPr>
+      </w:pPr>
+      <w:hyperlink w:anchor="_Toc66179809" w:history="1">
         <w:r>
           <w:rPr>
             <w:rStyle w:val="Hyperlink"/>
@@ -1421,8 +1474,8 @@
           <w:rPr>
             <w:rFonts w:asciiTheme="minorHAnsi" w:eastAsiaTheme="minorEastAsia" w:hAnsiTheme="minorHAnsi" w:cstheme="minorBidi"/>
             <w:noProof/>
-            <w:sz w:val="24"/>
-            <w:lang w:eastAsia="de-DE"/>
+            <w:szCs w:val="22"/>
+            <w:lang w:eastAsia="de-CH"/>
           </w:rPr>
           <w:tab/>
         </w:r>
@@ -1452,7 +1505,7 @@
             <w:noProof/>
             <w:webHidden/>
           </w:rPr>
-          <w:instrText xml:space="preserve"> PAGEREF _Toc59370701 \h </w:instrText>
+          <w:instrText xml:space="preserve"> PAGEREF _Toc66179809 \h </w:instrText>
         </w:r>
         <w:r>
           <w:rPr>
@@ -1489,11 +1542,11 @@
         <w:rPr>
           <w:rFonts w:asciiTheme="minorHAnsi" w:eastAsiaTheme="minorEastAsia" w:hAnsiTheme="minorHAnsi" w:cstheme="minorBidi"/>
           <w:noProof/>
-          <w:sz w:val="24"/>
-          <w:lang w:eastAsia="de-DE"/>
-        </w:rPr>
-      </w:pPr>
-      <w:hyperlink w:anchor="_Toc59370702" w:history="1">
+          <w:szCs w:val="22"/>
+          <w:lang w:eastAsia="de-CH"/>
+        </w:rPr>
+      </w:pPr>
+      <w:hyperlink w:anchor="_Toc66179810" w:history="1">
         <w:r>
           <w:rPr>
             <w:rStyle w:val="Hyperlink"/>
@@ -1505,8 +1558,8 @@
           <w:rPr>
             <w:rFonts w:asciiTheme="minorHAnsi" w:eastAsiaTheme="minorEastAsia" w:hAnsiTheme="minorHAnsi" w:cstheme="minorBidi"/>
             <w:noProof/>
-            <w:sz w:val="24"/>
-            <w:lang w:eastAsia="de-DE"/>
+            <w:szCs w:val="22"/>
+            <w:lang w:eastAsia="de-CH"/>
           </w:rPr>
           <w:tab/>
         </w:r>
@@ -1536,7 +1589,7 @@
             <w:noProof/>
             <w:webHidden/>
           </w:rPr>
-          <w:instrText xml:space="preserve"> PAGEREF _Toc59370702 \h </w:instrText>
+          <w:instrText xml:space="preserve"> PAGEREF _Toc66179810 \h </w:instrText>
         </w:r>
         <w:r>
           <w:rPr>
@@ -1568,17 +1621,99 @@
       </w:hyperlink>
     </w:p>
     <w:p>
-      <w:r>
+      <w:pPr>
+        <w:pStyle w:val="Verzeichnis1"/>
+        <w:rPr>
+          <w:rFonts w:asciiTheme="minorHAnsi" w:eastAsiaTheme="minorEastAsia" w:hAnsiTheme="minorHAnsi" w:cstheme="minorBidi"/>
+          <w:noProof/>
+          <w:szCs w:val="22"/>
+          <w:lang w:eastAsia="de-CH"/>
+        </w:rPr>
+      </w:pPr>
+      <w:hyperlink w:anchor="_Toc66179811" w:history="1">
+        <w:r>
+          <w:rPr>
+            <w:rStyle w:val="Hyperlink"/>
+            <w:noProof/>
+          </w:rPr>
+          <w:t>7.</w:t>
+        </w:r>
+        <w:r>
+          <w:rPr>
+            <w:rFonts w:asciiTheme="minorHAnsi" w:eastAsiaTheme="minorEastAsia" w:hAnsiTheme="minorHAnsi" w:cstheme="minorBidi"/>
+            <w:noProof/>
+            <w:szCs w:val="22"/>
+            <w:lang w:eastAsia="de-CH"/>
+          </w:rPr>
+          <w:tab/>
+        </w:r>
+        <w:r>
+          <w:rPr>
+            <w:rStyle w:val="Hyperlink"/>
+            <w:noProof/>
+          </w:rPr>
+          <w:t>Glossar</w:t>
+        </w:r>
+        <w:r>
+          <w:rPr>
+            <w:noProof/>
+            <w:webHidden/>
+          </w:rPr>
+          <w:tab/>
+        </w:r>
+        <w:r>
+          <w:rPr>
+            <w:noProof/>
+            <w:webHidden/>
+          </w:rPr>
+          <w:fldChar w:fldCharType="begin"/>
+        </w:r>
+        <w:r>
+          <w:rPr>
+            <w:noProof/>
+            <w:webHidden/>
+          </w:rPr>
+          <w:instrText xml:space="preserve"> PAGEREF _Toc66179811 \h </w:instrText>
+        </w:r>
+        <w:r>
+          <w:rPr>
+            <w:noProof/>
+            <w:webHidden/>
+          </w:rPr>
+        </w:r>
+        <w:r>
+          <w:rPr>
+            <w:noProof/>
+            <w:webHidden/>
+          </w:rPr>
+          <w:fldChar w:fldCharType="separate"/>
+        </w:r>
+        <w:r>
+          <w:rPr>
+            <w:noProof/>
+            <w:webHidden/>
+          </w:rPr>
+          <w:t>10</w:t>
+        </w:r>
+        <w:r>
+          <w:rPr>
+            <w:noProof/>
+            <w:webHidden/>
+          </w:rPr>
+          <w:fldChar w:fldCharType="end"/>
+        </w:r>
+      </w:hyperlink>
+    </w:p>
+    <w:p>
+      <w:pPr>
+        <w:pStyle w:val="berschrift1"/>
+      </w:pPr>
+      <w:r>
+        <w:lastRenderedPageBreak/>
         <w:fldChar w:fldCharType="end"/>
       </w:r>
-    </w:p>
-    <w:p>
-      <w:pPr>
-        <w:pStyle w:val="berschrift1"/>
-      </w:pPr>
-      <w:bookmarkStart w:id="0" w:name="_Toc59370686"/>
-      <w:r>
-        <w:lastRenderedPageBreak/>
+      <w:bookmarkStart w:id="0" w:name="_Toc66179794"/>
+      <w:r>
         <w:t>Use Cases</w:t>
       </w:r>
       <w:bookmarkEnd w:id="0"/>
@@ -1587,7 +1722,7 @@
       <w:pPr>
         <w:pStyle w:val="berschrift2"/>
       </w:pPr>
-      <w:bookmarkStart w:id="1" w:name="_Toc59370687"/>
+      <w:bookmarkStart w:id="1" w:name="_Toc66179795"/>
       <w:r>
         <w:t xml:space="preserve">Use Case </w:t>
       </w:r>
@@ -1634,7 +1769,7 @@
                     </pic:cNvPicPr>
                   </pic:nvPicPr>
                   <pic:blipFill>
-                    <a:blip r:embed="rId7" cstate="print">
+                    <a:blip r:embed="rId9" cstate="print">
                       <a:extLst>
                         <a:ext uri="{28A0092B-C50C-407E-A947-70E740481C1C}">
                           <a14:useLocalDpi xmlns:a14="http://schemas.microsoft.com/office/drawing/2010/main" val="0"/>
@@ -1668,7 +1803,6 @@
     </w:p>
     <w:p>
       <w:pPr>
-        <w:ind w:left="357"/>
         <w:rPr>
           <w:i/>
         </w:rPr>
@@ -1866,7 +2000,7 @@
         <w:pStyle w:val="berschrift1"/>
         <w:ind w:left="708" w:hanging="708"/>
       </w:pPr>
-      <w:bookmarkStart w:id="2" w:name="_Toc59370688"/>
+      <w:bookmarkStart w:id="2" w:name="_Toc66179796"/>
       <w:r>
         <w:lastRenderedPageBreak/>
         <w:t>Datenmodell</w:t>
@@ -1877,7 +2011,7 @@
       <w:pPr>
         <w:pStyle w:val="berschrift2"/>
       </w:pPr>
-      <w:bookmarkStart w:id="3" w:name="_Toc59370689"/>
+      <w:bookmarkStart w:id="3" w:name="_Toc66179797"/>
       <w:r>
         <w:t>ER-Modell</w:t>
       </w:r>
@@ -1926,7 +2060,15 @@
         <w:t>K</w:t>
       </w:r>
       <w:r>
-        <w:t xml:space="preserve">eep it </w:t>
+        <w:t xml:space="preserve">eep </w:t>
+      </w:r>
+      <w:proofErr w:type="spellStart"/>
+      <w:r>
+        <w:t>it</w:t>
+      </w:r>
+      <w:proofErr w:type="spellEnd"/>
+      <w:r>
+        <w:t xml:space="preserve"> </w:t>
       </w:r>
       <w:r>
         <w:t>S</w:t>
@@ -2009,7 +2151,15 @@
         <w:t xml:space="preserve">eingeschrieben sein können. </w:t>
       </w:r>
       <w:r>
-        <w:t>Die CAS-Note ist ein kalkulierter Eintrag, der die Gewichtung der Kurse (quantifier) berücksichtigt</w:t>
+        <w:t>Die CAS-Note ist ein kalkulierter Eintrag, der die Gewichtung der Kurse (</w:t>
+      </w:r>
+      <w:proofErr w:type="spellStart"/>
+      <w:r>
+        <w:t>quantifier</w:t>
+      </w:r>
+      <w:proofErr w:type="spellEnd"/>
+      <w:r>
+        <w:t>) berücksichtigt</w:t>
       </w:r>
       <w:r>
         <w:t xml:space="preserve"> und erst </w:t>
@@ -2017,6 +2167,16 @@
       <w:r>
         <w:t xml:space="preserve">berechnet wird, wenn in allen zu einem CAS zugehörigen Kursen mit Noten ausgestattet wurden. </w:t>
       </w:r>
+    </w:p>
+    <w:p>
+      <w:pPr>
+        <w:jc w:val="both"/>
+      </w:pPr>
+    </w:p>
+    <w:p>
+      <w:pPr>
+        <w:jc w:val="both"/>
+      </w:pPr>
     </w:p>
     <w:p>
       <w:r>
@@ -2040,7 +2200,7 @@
                     <pic:cNvPicPr/>
                   </pic:nvPicPr>
                   <pic:blipFill>
-                    <a:blip r:embed="rId8">
+                    <a:blip r:embed="rId10">
                       <a:extLst>
                         <a:ext uri="{28A0092B-C50C-407E-A947-70E740481C1C}">
                           <a14:useLocalDpi xmlns:a14="http://schemas.microsoft.com/office/drawing/2010/main" val="0"/>
@@ -2080,7 +2240,7 @@
       <w:pPr>
         <w:pStyle w:val="berschrift2"/>
       </w:pPr>
-      <w:bookmarkStart w:id="4" w:name="_Toc59370690"/>
+      <w:bookmarkStart w:id="4" w:name="_Toc66179798"/>
       <w:r>
         <w:lastRenderedPageBreak/>
         <w:t>Datenbank-Schema</w:t>
@@ -2109,7 +2269,7 @@
                     <pic:cNvPicPr/>
                   </pic:nvPicPr>
                   <pic:blipFill>
-                    <a:blip r:embed="rId9">
+                    <a:blip r:embed="rId11">
                       <a:extLst>
                         <a:ext uri="{28A0092B-C50C-407E-A947-70E740481C1C}">
                           <a14:useLocalDpi xmlns:a14="http://schemas.microsoft.com/office/drawing/2010/main" val="0"/>
@@ -2136,21 +2296,86 @@
         </w:drawing>
       </w:r>
     </w:p>
+    <w:p/>
     <w:p>
       <w:r>
         <w:t>Das Datenbank-Schema basiert auf dem ER-Modell, wurde jedoch um weitere Attribute bei den Entitäten und Relationen ergänzt.</w:t>
       </w:r>
       <w:r>
-        <w:t xml:space="preserve"> Die Projektgruppe verzichtete aufgrund Komplexitäts-minderungen bewusst auf die Aufnahme von boolean-Spalten in der Personen-Entität (z.B. isStudent, isTeacher, isCASResponsible, isAssistant). </w:t>
-      </w:r>
-      <w:r>
-        <w:t xml:space="preserve">Die Constraints im Modell verunmöglichen es, z.B. Teacher in der Tabelle Course_Teacher zu erfassen, ohne dass es die entsprechende ID in der Personentabelle gibt. </w:t>
+        <w:t xml:space="preserve"> Die Projektgruppe verzichtete aufgrund Komplexitäts-minderungen bewusst auf die Aufnahme von </w:t>
+      </w:r>
+      <w:proofErr w:type="spellStart"/>
+      <w:r>
+        <w:t>boolean</w:t>
+      </w:r>
+      <w:proofErr w:type="spellEnd"/>
+      <w:r>
+        <w:t xml:space="preserve">-Spalten in der Personen-Entität (z.B. </w:t>
+      </w:r>
+      <w:proofErr w:type="spellStart"/>
+      <w:r>
+        <w:t>isStudent</w:t>
+      </w:r>
+      <w:proofErr w:type="spellEnd"/>
+      <w:r>
+        <w:t xml:space="preserve">, </w:t>
+      </w:r>
+      <w:proofErr w:type="spellStart"/>
+      <w:r>
+        <w:t>isTeacher</w:t>
+      </w:r>
+      <w:proofErr w:type="spellEnd"/>
+      <w:r>
+        <w:t xml:space="preserve">, </w:t>
+      </w:r>
+      <w:proofErr w:type="spellStart"/>
+      <w:r>
+        <w:t>isCASResponsible</w:t>
+      </w:r>
+      <w:proofErr w:type="spellEnd"/>
+      <w:r>
+        <w:t xml:space="preserve">, </w:t>
+      </w:r>
+      <w:proofErr w:type="spellStart"/>
+      <w:r>
+        <w:t>isAssistant</w:t>
+      </w:r>
+      <w:proofErr w:type="spellEnd"/>
+      <w:r>
+        <w:t xml:space="preserve">). </w:t>
+      </w:r>
+      <w:r>
+        <w:t xml:space="preserve">Die </w:t>
+      </w:r>
+      <w:proofErr w:type="spellStart"/>
+      <w:r>
+        <w:t>Constraints</w:t>
+      </w:r>
+      <w:proofErr w:type="spellEnd"/>
+      <w:r>
+        <w:t xml:space="preserve"> im Modell verunmöglichen es, z.B. Teacher in der Tabelle </w:t>
+      </w:r>
+      <w:proofErr w:type="spellStart"/>
+      <w:r>
+        <w:t>Course_Teacher</w:t>
+      </w:r>
+      <w:proofErr w:type="spellEnd"/>
+      <w:r>
+        <w:t xml:space="preserve"> zu erfassen, ohne dass es die entsprechende ID in der Personentabelle gibt. </w:t>
       </w:r>
       <w:r>
         <w:t>Hier folgen noch</w:t>
       </w:r>
       <w:r>
-        <w:t xml:space="preserve"> einige Testqueries für </w:t>
+        <w:t xml:space="preserve"> einige </w:t>
+      </w:r>
+      <w:proofErr w:type="spellStart"/>
+      <w:r>
+        <w:t>Testqueries</w:t>
+      </w:r>
+      <w:proofErr w:type="spellEnd"/>
+      <w:r>
+        <w:t xml:space="preserve"> für </w:t>
       </w:r>
       <w:r>
         <w:t>das erarbeitete</w:t>
@@ -2218,6 +2443,7 @@
         </w:rPr>
         <w:t xml:space="preserve">SELECT </w:t>
       </w:r>
+      <w:proofErr w:type="spellStart"/>
       <w:proofErr w:type="gramStart"/>
       <w:r>
         <w:rPr>
@@ -2229,6 +2455,7 @@
         </w:rPr>
         <w:t>p.lastName</w:t>
       </w:r>
+      <w:proofErr w:type="spellEnd"/>
       <w:proofErr w:type="gramEnd"/>
       <w:r>
         <w:rPr>
@@ -2240,6 +2467,7 @@
         </w:rPr>
         <w:t xml:space="preserve">, </w:t>
       </w:r>
+      <w:proofErr w:type="spellStart"/>
       <w:r>
         <w:rPr>
           <w:rFonts w:ascii="Courier New" w:hAnsi="Courier New" w:cs="Courier New"/>
@@ -2258,8 +2486,9 @@
           <w:szCs w:val="20"/>
           <w:lang w:val="fr-CH" w:eastAsia="de-DE"/>
         </w:rPr>
-        <w:t>.grade FROM Person p</w:t>
-      </w:r>
+        <w:t>.grade</w:t>
+      </w:r>
+      <w:proofErr w:type="spellEnd"/>
       <w:r>
         <w:rPr>
           <w:rFonts w:ascii="Courier New" w:hAnsi="Courier New" w:cs="Courier New"/>
@@ -2268,8 +2497,127 @@
           <w:szCs w:val="20"/>
           <w:lang w:val="fr-CH" w:eastAsia="de-DE"/>
         </w:rPr>
+        <w:t xml:space="preserve"> FROM Person p</w:t>
+      </w:r>
+      <w:r>
+        <w:rPr>
+          <w:rFonts w:ascii="Courier New" w:hAnsi="Courier New" w:cs="Courier New"/>
+          <w:color w:val="A9B7C6"/>
+          <w:sz w:val="20"/>
+          <w:szCs w:val="20"/>
+          <w:lang w:val="fr-CH" w:eastAsia="de-DE"/>
+        </w:rPr>
         <w:br/>
-        <w:t xml:space="preserve">Inner join Course_Student cs on cs.studentId = </w:t>
+      </w:r>
+      <w:proofErr w:type="spellStart"/>
+      <w:r>
+        <w:rPr>
+          <w:rFonts w:ascii="Courier New" w:hAnsi="Courier New" w:cs="Courier New"/>
+          <w:color w:val="A9B7C6"/>
+          <w:sz w:val="20"/>
+          <w:szCs w:val="20"/>
+          <w:lang w:val="fr-CH" w:eastAsia="de-DE"/>
+        </w:rPr>
+        <w:t>Inner</w:t>
+      </w:r>
+      <w:proofErr w:type="spellEnd"/>
+      <w:r>
+        <w:rPr>
+          <w:rFonts w:ascii="Courier New" w:hAnsi="Courier New" w:cs="Courier New"/>
+          <w:color w:val="A9B7C6"/>
+          <w:sz w:val="20"/>
+          <w:szCs w:val="20"/>
+          <w:lang w:val="fr-CH" w:eastAsia="de-DE"/>
+        </w:rPr>
+        <w:t xml:space="preserve"> </w:t>
+      </w:r>
+      <w:proofErr w:type="spellStart"/>
+      <w:r>
+        <w:rPr>
+          <w:rFonts w:ascii="Courier New" w:hAnsi="Courier New" w:cs="Courier New"/>
+          <w:color w:val="A9B7C6"/>
+          <w:sz w:val="20"/>
+          <w:szCs w:val="20"/>
+          <w:lang w:val="fr-CH" w:eastAsia="de-DE"/>
+        </w:rPr>
+        <w:t>join</w:t>
+      </w:r>
+      <w:proofErr w:type="spellEnd"/>
+      <w:r>
+        <w:rPr>
+          <w:rFonts w:ascii="Courier New" w:hAnsi="Courier New" w:cs="Courier New"/>
+          <w:color w:val="A9B7C6"/>
+          <w:sz w:val="20"/>
+          <w:szCs w:val="20"/>
+          <w:lang w:val="fr-CH" w:eastAsia="de-DE"/>
+        </w:rPr>
+        <w:t xml:space="preserve"> </w:t>
+      </w:r>
+      <w:proofErr w:type="spellStart"/>
+      <w:r>
+        <w:rPr>
+          <w:rFonts w:ascii="Courier New" w:hAnsi="Courier New" w:cs="Courier New"/>
+          <w:color w:val="A9B7C6"/>
+          <w:sz w:val="20"/>
+          <w:szCs w:val="20"/>
+          <w:lang w:val="fr-CH" w:eastAsia="de-DE"/>
+        </w:rPr>
+        <w:t>Course_Student</w:t>
+      </w:r>
+      <w:proofErr w:type="spellEnd"/>
+      <w:r>
+        <w:rPr>
+          <w:rFonts w:ascii="Courier New" w:hAnsi="Courier New" w:cs="Courier New"/>
+          <w:color w:val="A9B7C6"/>
+          <w:sz w:val="20"/>
+          <w:szCs w:val="20"/>
+          <w:lang w:val="fr-CH" w:eastAsia="de-DE"/>
+        </w:rPr>
+        <w:t xml:space="preserve"> </w:t>
+      </w:r>
+      <w:proofErr w:type="spellStart"/>
+      <w:r>
+        <w:rPr>
+          <w:rFonts w:ascii="Courier New" w:hAnsi="Courier New" w:cs="Courier New"/>
+          <w:color w:val="A9B7C6"/>
+          <w:sz w:val="20"/>
+          <w:szCs w:val="20"/>
+          <w:lang w:val="fr-CH" w:eastAsia="de-DE"/>
+        </w:rPr>
+        <w:t>cs</w:t>
+      </w:r>
+      <w:proofErr w:type="spellEnd"/>
+      <w:r>
+        <w:rPr>
+          <w:rFonts w:ascii="Courier New" w:hAnsi="Courier New" w:cs="Courier New"/>
+          <w:color w:val="A9B7C6"/>
+          <w:sz w:val="20"/>
+          <w:szCs w:val="20"/>
+          <w:lang w:val="fr-CH" w:eastAsia="de-DE"/>
+        </w:rPr>
+        <w:t xml:space="preserve"> on </w:t>
+      </w:r>
+      <w:proofErr w:type="spellStart"/>
+      <w:r>
+        <w:rPr>
+          <w:rFonts w:ascii="Courier New" w:hAnsi="Courier New" w:cs="Courier New"/>
+          <w:color w:val="A9B7C6"/>
+          <w:sz w:val="20"/>
+          <w:szCs w:val="20"/>
+          <w:lang w:val="fr-CH" w:eastAsia="de-DE"/>
+        </w:rPr>
+        <w:t>cs.studentId</w:t>
+      </w:r>
+      <w:proofErr w:type="spellEnd"/>
+      <w:r>
+        <w:rPr>
+          <w:rFonts w:ascii="Courier New" w:hAnsi="Courier New" w:cs="Courier New"/>
+          <w:color w:val="A9B7C6"/>
+          <w:sz w:val="20"/>
+          <w:szCs w:val="20"/>
+          <w:lang w:val="fr-CH" w:eastAsia="de-DE"/>
+        </w:rPr>
+        <w:t xml:space="preserve"> = </w:t>
       </w:r>
       <w:r>
         <w:rPr>
@@ -2300,7 +2648,116 @@
           <w:lang w:val="fr-CH" w:eastAsia="de-DE"/>
         </w:rPr>
         <w:br/>
-        <w:t xml:space="preserve">Inner join CAS_Student cass on cass.StudentId = </w:t>
+      </w:r>
+      <w:proofErr w:type="spellStart"/>
+      <w:r>
+        <w:rPr>
+          <w:rFonts w:ascii="Courier New" w:hAnsi="Courier New" w:cs="Courier New"/>
+          <w:color w:val="A9B7C6"/>
+          <w:sz w:val="20"/>
+          <w:szCs w:val="20"/>
+          <w:lang w:val="fr-CH" w:eastAsia="de-DE"/>
+        </w:rPr>
+        <w:t>Inner</w:t>
+      </w:r>
+      <w:proofErr w:type="spellEnd"/>
+      <w:r>
+        <w:rPr>
+          <w:rFonts w:ascii="Courier New" w:hAnsi="Courier New" w:cs="Courier New"/>
+          <w:color w:val="A9B7C6"/>
+          <w:sz w:val="20"/>
+          <w:szCs w:val="20"/>
+          <w:lang w:val="fr-CH" w:eastAsia="de-DE"/>
+        </w:rPr>
+        <w:t xml:space="preserve"> </w:t>
+      </w:r>
+      <w:proofErr w:type="spellStart"/>
+      <w:r>
+        <w:rPr>
+          <w:rFonts w:ascii="Courier New" w:hAnsi="Courier New" w:cs="Courier New"/>
+          <w:color w:val="A9B7C6"/>
+          <w:sz w:val="20"/>
+          <w:szCs w:val="20"/>
+          <w:lang w:val="fr-CH" w:eastAsia="de-DE"/>
+        </w:rPr>
+        <w:t>join</w:t>
+      </w:r>
+      <w:proofErr w:type="spellEnd"/>
+      <w:r>
+        <w:rPr>
+          <w:rFonts w:ascii="Courier New" w:hAnsi="Courier New" w:cs="Courier New"/>
+          <w:color w:val="A9B7C6"/>
+          <w:sz w:val="20"/>
+          <w:szCs w:val="20"/>
+          <w:lang w:val="fr-CH" w:eastAsia="de-DE"/>
+        </w:rPr>
+        <w:t xml:space="preserve"> </w:t>
+      </w:r>
+      <w:proofErr w:type="spellStart"/>
+      <w:r>
+        <w:rPr>
+          <w:rFonts w:ascii="Courier New" w:hAnsi="Courier New" w:cs="Courier New"/>
+          <w:color w:val="A9B7C6"/>
+          <w:sz w:val="20"/>
+          <w:szCs w:val="20"/>
+          <w:lang w:val="fr-CH" w:eastAsia="de-DE"/>
+        </w:rPr>
+        <w:t>CAS_Student</w:t>
+      </w:r>
+      <w:proofErr w:type="spellEnd"/>
+      <w:r>
+        <w:rPr>
+          <w:rFonts w:ascii="Courier New" w:hAnsi="Courier New" w:cs="Courier New"/>
+          <w:color w:val="A9B7C6"/>
+          <w:sz w:val="20"/>
+          <w:szCs w:val="20"/>
+          <w:lang w:val="fr-CH" w:eastAsia="de-DE"/>
+        </w:rPr>
+        <w:t xml:space="preserve"> </w:t>
+      </w:r>
+      <w:proofErr w:type="spellStart"/>
+      <w:r>
+        <w:rPr>
+          <w:rFonts w:ascii="Courier New" w:hAnsi="Courier New" w:cs="Courier New"/>
+          <w:color w:val="A9B7C6"/>
+          <w:sz w:val="20"/>
+          <w:szCs w:val="20"/>
+          <w:lang w:val="fr-CH" w:eastAsia="de-DE"/>
+        </w:rPr>
+        <w:t>cass</w:t>
+      </w:r>
+      <w:proofErr w:type="spellEnd"/>
+      <w:r>
+        <w:rPr>
+          <w:rFonts w:ascii="Courier New" w:hAnsi="Courier New" w:cs="Courier New"/>
+          <w:color w:val="A9B7C6"/>
+          <w:sz w:val="20"/>
+          <w:szCs w:val="20"/>
+          <w:lang w:val="fr-CH" w:eastAsia="de-DE"/>
+        </w:rPr>
+        <w:t xml:space="preserve"> on </w:t>
+      </w:r>
+      <w:proofErr w:type="spellStart"/>
+      <w:r>
+        <w:rPr>
+          <w:rFonts w:ascii="Courier New" w:hAnsi="Courier New" w:cs="Courier New"/>
+          <w:color w:val="A9B7C6"/>
+          <w:sz w:val="20"/>
+          <w:szCs w:val="20"/>
+          <w:lang w:val="fr-CH" w:eastAsia="de-DE"/>
+        </w:rPr>
+        <w:t>cass.StudentId</w:t>
+      </w:r>
+      <w:proofErr w:type="spellEnd"/>
+      <w:r>
+        <w:rPr>
+          <w:rFonts w:ascii="Courier New" w:hAnsi="Courier New" w:cs="Courier New"/>
+          <w:color w:val="A9B7C6"/>
+          <w:sz w:val="20"/>
+          <w:szCs w:val="20"/>
+          <w:lang w:val="fr-CH" w:eastAsia="de-DE"/>
+        </w:rPr>
+        <w:t xml:space="preserve"> = </w:t>
       </w:r>
       <w:r>
         <w:rPr>
@@ -2331,7 +2788,94 @@
           <w:lang w:val="fr-CH" w:eastAsia="de-DE"/>
         </w:rPr>
         <w:br/>
-        <w:t xml:space="preserve">Inner join CAS cas on cass.CASId = </w:t>
+      </w:r>
+      <w:proofErr w:type="spellStart"/>
+      <w:r>
+        <w:rPr>
+          <w:rFonts w:ascii="Courier New" w:hAnsi="Courier New" w:cs="Courier New"/>
+          <w:color w:val="A9B7C6"/>
+          <w:sz w:val="20"/>
+          <w:szCs w:val="20"/>
+          <w:lang w:val="fr-CH" w:eastAsia="de-DE"/>
+        </w:rPr>
+        <w:t>Inner</w:t>
+      </w:r>
+      <w:proofErr w:type="spellEnd"/>
+      <w:r>
+        <w:rPr>
+          <w:rFonts w:ascii="Courier New" w:hAnsi="Courier New" w:cs="Courier New"/>
+          <w:color w:val="A9B7C6"/>
+          <w:sz w:val="20"/>
+          <w:szCs w:val="20"/>
+          <w:lang w:val="fr-CH" w:eastAsia="de-DE"/>
+        </w:rPr>
+        <w:t xml:space="preserve"> </w:t>
+      </w:r>
+      <w:proofErr w:type="spellStart"/>
+      <w:r>
+        <w:rPr>
+          <w:rFonts w:ascii="Courier New" w:hAnsi="Courier New" w:cs="Courier New"/>
+          <w:color w:val="A9B7C6"/>
+          <w:sz w:val="20"/>
+          <w:szCs w:val="20"/>
+          <w:lang w:val="fr-CH" w:eastAsia="de-DE"/>
+        </w:rPr>
+        <w:t>join</w:t>
+      </w:r>
+      <w:proofErr w:type="spellEnd"/>
+      <w:r>
+        <w:rPr>
+          <w:rFonts w:ascii="Courier New" w:hAnsi="Courier New" w:cs="Courier New"/>
+          <w:color w:val="A9B7C6"/>
+          <w:sz w:val="20"/>
+          <w:szCs w:val="20"/>
+          <w:lang w:val="fr-CH" w:eastAsia="de-DE"/>
+        </w:rPr>
+        <w:t xml:space="preserve"> CAS </w:t>
+      </w:r>
+      <w:proofErr w:type="spellStart"/>
+      <w:r>
+        <w:rPr>
+          <w:rFonts w:ascii="Courier New" w:hAnsi="Courier New" w:cs="Courier New"/>
+          <w:color w:val="A9B7C6"/>
+          <w:sz w:val="20"/>
+          <w:szCs w:val="20"/>
+          <w:lang w:val="fr-CH" w:eastAsia="de-DE"/>
+        </w:rPr>
+        <w:t>cas</w:t>
+      </w:r>
+      <w:proofErr w:type="spellEnd"/>
+      <w:r>
+        <w:rPr>
+          <w:rFonts w:ascii="Courier New" w:hAnsi="Courier New" w:cs="Courier New"/>
+          <w:color w:val="A9B7C6"/>
+          <w:sz w:val="20"/>
+          <w:szCs w:val="20"/>
+          <w:lang w:val="fr-CH" w:eastAsia="de-DE"/>
+        </w:rPr>
+        <w:t xml:space="preserve"> on </w:t>
+      </w:r>
+      <w:proofErr w:type="spellStart"/>
+      <w:r>
+        <w:rPr>
+          <w:rFonts w:ascii="Courier New" w:hAnsi="Courier New" w:cs="Courier New"/>
+          <w:color w:val="A9B7C6"/>
+          <w:sz w:val="20"/>
+          <w:szCs w:val="20"/>
+          <w:lang w:val="fr-CH" w:eastAsia="de-DE"/>
+        </w:rPr>
+        <w:t>cass.CASId</w:t>
+      </w:r>
+      <w:proofErr w:type="spellEnd"/>
+      <w:r>
+        <w:rPr>
+          <w:rFonts w:ascii="Courier New" w:hAnsi="Courier New" w:cs="Courier New"/>
+          <w:color w:val="A9B7C6"/>
+          <w:sz w:val="20"/>
+          <w:szCs w:val="20"/>
+          <w:lang w:val="fr-CH" w:eastAsia="de-DE"/>
+        </w:rPr>
+        <w:t xml:space="preserve"> = </w:t>
       </w:r>
       <w:r>
         <w:rPr>
@@ -2480,6 +3024,7 @@
         </w:rPr>
         <w:t xml:space="preserve">SELECT </w:t>
       </w:r>
+      <w:proofErr w:type="spellStart"/>
       <w:proofErr w:type="gramStart"/>
       <w:r>
         <w:rPr>
@@ -2488,6 +3033,7 @@
         </w:rPr>
         <w:t>p.lastName</w:t>
       </w:r>
+      <w:proofErr w:type="spellEnd"/>
       <w:proofErr w:type="gramEnd"/>
       <w:r>
         <w:rPr>
@@ -2502,8 +3048,72 @@
           <w:lang w:val="fr-CH"/>
         </w:rPr>
         <w:br/>
-        <w:t xml:space="preserve">Inner join Course_Teacher teacher on p.id = </w:t>
-      </w:r>
+      </w:r>
+      <w:proofErr w:type="spellStart"/>
+      <w:r>
+        <w:rPr>
+          <w:color w:val="A9B7C6"/>
+          <w:lang w:val="fr-CH"/>
+        </w:rPr>
+        <w:t>Inner</w:t>
+      </w:r>
+      <w:proofErr w:type="spellEnd"/>
+      <w:r>
+        <w:rPr>
+          <w:color w:val="A9B7C6"/>
+          <w:lang w:val="fr-CH"/>
+        </w:rPr>
+        <w:t xml:space="preserve"> </w:t>
+      </w:r>
+      <w:proofErr w:type="spellStart"/>
+      <w:r>
+        <w:rPr>
+          <w:color w:val="A9B7C6"/>
+          <w:lang w:val="fr-CH"/>
+        </w:rPr>
+        <w:t>join</w:t>
+      </w:r>
+      <w:proofErr w:type="spellEnd"/>
+      <w:r>
+        <w:rPr>
+          <w:color w:val="A9B7C6"/>
+          <w:lang w:val="fr-CH"/>
+        </w:rPr>
+        <w:t xml:space="preserve"> </w:t>
+      </w:r>
+      <w:proofErr w:type="spellStart"/>
+      <w:r>
+        <w:rPr>
+          <w:color w:val="A9B7C6"/>
+          <w:lang w:val="fr-CH"/>
+        </w:rPr>
+        <w:t>Course_Teacher</w:t>
+      </w:r>
+      <w:proofErr w:type="spellEnd"/>
+      <w:r>
+        <w:rPr>
+          <w:color w:val="A9B7C6"/>
+          <w:lang w:val="fr-CH"/>
+        </w:rPr>
+        <w:t xml:space="preserve"> </w:t>
+      </w:r>
+      <w:proofErr w:type="spellStart"/>
+      <w:r>
+        <w:rPr>
+          <w:color w:val="A9B7C6"/>
+          <w:lang w:val="fr-CH"/>
+        </w:rPr>
+        <w:t>teacher</w:t>
+      </w:r>
+      <w:proofErr w:type="spellEnd"/>
+      <w:r>
+        <w:rPr>
+          <w:color w:val="A9B7C6"/>
+          <w:lang w:val="fr-CH"/>
+        </w:rPr>
+        <w:t xml:space="preserve"> on p.id = </w:t>
+      </w:r>
+      <w:proofErr w:type="spellStart"/>
       <w:r>
         <w:rPr>
           <w:color w:val="9876AA"/>
@@ -2518,13 +3128,61 @@
         </w:rPr>
         <w:t>.teacherId</w:t>
       </w:r>
+      <w:proofErr w:type="spellEnd"/>
       <w:r>
         <w:rPr>
           <w:color w:val="A9B7C6"/>
           <w:lang w:val="fr-CH"/>
         </w:rPr>
         <w:br/>
-        <w:t xml:space="preserve">Inner join Course c on teacher.courseId = </w:t>
+      </w:r>
+      <w:proofErr w:type="spellStart"/>
+      <w:r>
+        <w:rPr>
+          <w:color w:val="A9B7C6"/>
+          <w:lang w:val="fr-CH"/>
+        </w:rPr>
+        <w:t>Inner</w:t>
+      </w:r>
+      <w:proofErr w:type="spellEnd"/>
+      <w:r>
+        <w:rPr>
+          <w:color w:val="A9B7C6"/>
+          <w:lang w:val="fr-CH"/>
+        </w:rPr>
+        <w:t xml:space="preserve"> </w:t>
+      </w:r>
+      <w:proofErr w:type="spellStart"/>
+      <w:r>
+        <w:rPr>
+          <w:color w:val="A9B7C6"/>
+          <w:lang w:val="fr-CH"/>
+        </w:rPr>
+        <w:t>join</w:t>
+      </w:r>
+      <w:proofErr w:type="spellEnd"/>
+      <w:r>
+        <w:rPr>
+          <w:color w:val="A9B7C6"/>
+          <w:lang w:val="fr-CH"/>
+        </w:rPr>
+        <w:t xml:space="preserve"> Course c on </w:t>
+      </w:r>
+      <w:proofErr w:type="spellStart"/>
+      <w:r>
+        <w:rPr>
+          <w:color w:val="A9B7C6"/>
+          <w:lang w:val="fr-CH"/>
+        </w:rPr>
+        <w:t>teacher.courseId</w:t>
+      </w:r>
+      <w:proofErr w:type="spellEnd"/>
+      <w:r>
+        <w:rPr>
+          <w:color w:val="A9B7C6"/>
+          <w:lang w:val="fr-CH"/>
+        </w:rPr>
+        <w:t xml:space="preserve"> = </w:t>
       </w:r>
       <w:r>
         <w:rPr>
@@ -2546,7 +3204,70 @@
           <w:lang w:val="fr-CH"/>
         </w:rPr>
         <w:br/>
-        <w:t xml:space="preserve">Inner join CAS cas on c.CASId = </w:t>
+      </w:r>
+      <w:proofErr w:type="spellStart"/>
+      <w:r>
+        <w:rPr>
+          <w:color w:val="A9B7C6"/>
+          <w:lang w:val="fr-CH"/>
+        </w:rPr>
+        <w:t>Inner</w:t>
+      </w:r>
+      <w:proofErr w:type="spellEnd"/>
+      <w:r>
+        <w:rPr>
+          <w:color w:val="A9B7C6"/>
+          <w:lang w:val="fr-CH"/>
+        </w:rPr>
+        <w:t xml:space="preserve"> </w:t>
+      </w:r>
+      <w:proofErr w:type="spellStart"/>
+      <w:r>
+        <w:rPr>
+          <w:color w:val="A9B7C6"/>
+          <w:lang w:val="fr-CH"/>
+        </w:rPr>
+        <w:t>join</w:t>
+      </w:r>
+      <w:proofErr w:type="spellEnd"/>
+      <w:r>
+        <w:rPr>
+          <w:color w:val="A9B7C6"/>
+          <w:lang w:val="fr-CH"/>
+        </w:rPr>
+        <w:t xml:space="preserve"> CAS </w:t>
+      </w:r>
+      <w:proofErr w:type="spellStart"/>
+      <w:r>
+        <w:rPr>
+          <w:color w:val="A9B7C6"/>
+          <w:lang w:val="fr-CH"/>
+        </w:rPr>
+        <w:t>cas</w:t>
+      </w:r>
+      <w:proofErr w:type="spellEnd"/>
+      <w:r>
+        <w:rPr>
+          <w:color w:val="A9B7C6"/>
+          <w:lang w:val="fr-CH"/>
+        </w:rPr>
+        <w:t xml:space="preserve"> on </w:t>
+      </w:r>
+      <w:proofErr w:type="spellStart"/>
+      <w:r>
+        <w:rPr>
+          <w:color w:val="A9B7C6"/>
+          <w:lang w:val="fr-CH"/>
+        </w:rPr>
+        <w:t>c.CASId</w:t>
+      </w:r>
+      <w:proofErr w:type="spellEnd"/>
+      <w:r>
+        <w:rPr>
+          <w:color w:val="A9B7C6"/>
+          <w:lang w:val="fr-CH"/>
+        </w:rPr>
+        <w:t xml:space="preserve"> = </w:t>
       </w:r>
       <w:r>
         <w:rPr>
@@ -2613,7 +3334,7 @@
       <w:pPr>
         <w:pStyle w:val="berschrift2"/>
       </w:pPr>
-      <w:bookmarkStart w:id="5" w:name="_Toc59370691"/>
+      <w:bookmarkStart w:id="5" w:name="_Toc66179799"/>
       <w:r>
         <w:lastRenderedPageBreak/>
         <w:t>Datenbank-Schema: Konsolidierung</w:t>
@@ -2623,32 +3344,19 @@
     <w:p>
       <w:pPr>
         <w:ind w:left="357"/>
+        <w:jc w:val="center"/>
         <w:rPr>
           <w:i/>
         </w:rPr>
       </w:pPr>
       <w:r>
         <w:rPr>
-          <w:i/>
-        </w:rPr>
-        <w:t>Konsolidiertes DB Schema</w:t>
-      </w:r>
-    </w:p>
-    <w:p>
-      <w:pPr>
-        <w:ind w:left="357"/>
-        <w:rPr>
-          <w:i/>
-        </w:rPr>
-      </w:pPr>
-      <w:r>
-        <w:rPr>
           <w:noProof/>
         </w:rPr>
         <w:drawing>
-          <wp:inline distT="0" distB="0" distL="0" distR="0" wp14:anchorId="22824507" wp14:editId="0A0CDCBF">
-            <wp:extent cx="5956300" cy="4147409"/>
-            <wp:effectExtent l="0" t="0" r="6350" b="5715"/>
+          <wp:inline distT="0" distB="0" distL="0" distR="0" wp14:anchorId="22824507" wp14:editId="4FF50EC7">
+            <wp:extent cx="5760000" cy="4010724"/>
+            <wp:effectExtent l="0" t="0" r="0" b="8890"/>
             <wp:docPr id="2" name="Grafik 2"/>
             <wp:cNvGraphicFramePr>
               <a:graphicFrameLocks xmlns:a="http://schemas.openxmlformats.org/drawingml/2006/main" noChangeAspect="1"/>
@@ -2661,7 +3369,7 @@
                     <pic:cNvPicPr/>
                   </pic:nvPicPr>
                   <pic:blipFill>
-                    <a:blip r:embed="rId10"/>
+                    <a:blip r:embed="rId12"/>
                     <a:stretch>
                       <a:fillRect/>
                     </a:stretch>
@@ -2669,7 +3377,7 @@
                   <pic:spPr>
                     <a:xfrm>
                       <a:off x="0" y="0"/>
-                      <a:ext cx="5958733" cy="4149103"/>
+                      <a:ext cx="5760000" cy="4010724"/>
                     </a:xfrm>
                     <a:prstGeom prst="rect">
                       <a:avLst/>
@@ -2682,21 +3390,20 @@
         </w:drawing>
       </w:r>
     </w:p>
-    <w:p/>
-    <w:p/>
-    <w:p>
-      <w:pPr>
-        <w:pStyle w:val="berschrift3"/>
-      </w:pPr>
-      <w:r>
-        <w:rPr>
-          <w:noProof/>
-        </w:rPr>
+    <w:p>
+      <w:pPr>
+        <w:ind w:left="357"/>
+        <w:jc w:val="center"/>
+        <w:rPr>
+          <w:i/>
+        </w:rPr>
+      </w:pPr>
+      <w:r>
         <w:drawing>
-          <wp:inline distT="0" distB="0" distL="0" distR="0" wp14:anchorId="16446490" wp14:editId="0652FACF">
-            <wp:extent cx="6120130" cy="4187190"/>
-            <wp:effectExtent l="0" t="0" r="0" b="3810"/>
-            <wp:docPr id="3" name="Grafik 3"/>
+          <wp:inline distT="0" distB="0" distL="0" distR="0" wp14:anchorId="0242FAE8" wp14:editId="5EA03F91">
+            <wp:extent cx="5760000" cy="3940801"/>
+            <wp:effectExtent l="0" t="0" r="0" b="3175"/>
+            <wp:docPr id="12" name="Grafik 12"/>
             <wp:cNvGraphicFramePr>
               <a:graphicFrameLocks xmlns:a="http://schemas.openxmlformats.org/drawingml/2006/main" noChangeAspect="1"/>
             </wp:cNvGraphicFramePr>
@@ -2708,7 +3415,7 @@
                     <pic:cNvPicPr/>
                   </pic:nvPicPr>
                   <pic:blipFill>
-                    <a:blip r:embed="rId11"/>
+                    <a:blip r:embed="rId13"/>
                     <a:stretch>
                       <a:fillRect/>
                     </a:stretch>
@@ -2716,7 +3423,7 @@
                   <pic:spPr>
                     <a:xfrm>
                       <a:off x="0" y="0"/>
-                      <a:ext cx="6120130" cy="4187190"/>
+                      <a:ext cx="5760000" cy="3940801"/>
                     </a:xfrm>
                     <a:prstGeom prst="rect">
                       <a:avLst/>
@@ -2733,7 +3440,7 @@
       <w:pPr>
         <w:pStyle w:val="berschrift1"/>
       </w:pPr>
-      <w:bookmarkStart w:id="6" w:name="_Toc59370692"/>
+      <w:bookmarkStart w:id="6" w:name="_Toc66179800"/>
       <w:r>
         <w:lastRenderedPageBreak/>
         <w:t>Graphische Benutzeroberfläche</w:t>
@@ -2744,7 +3451,7 @@
       <w:pPr>
         <w:pStyle w:val="berschrift2"/>
       </w:pPr>
-      <w:bookmarkStart w:id="7" w:name="_Toc59370693"/>
+      <w:bookmarkStart w:id="7" w:name="_Toc66179801"/>
       <w:r>
         <w:t>Ergonomie-Überlegungen</w:t>
       </w:r>
@@ -2753,11 +3460,14 @@
     <w:p>
       <w:pPr>
         <w:ind w:firstLine="357"/>
-      </w:pPr>
-      <w:r>
         <w:rPr>
           <w:i/>
         </w:rPr>
+      </w:pPr>
+      <w:r>
+        <w:rPr>
+          <w:i/>
+        </w:rPr>
         <w:t>Begründung</w:t>
       </w:r>
       <w:r>
@@ -2773,12 +3483,177 @@
         <w:t xml:space="preserve"> für die gewählten Masken, Navigation, Bedienung, Benutzergruppen, …</w:t>
       </w:r>
     </w:p>
-    <w:p/>
+    <w:p>
+      <w:pPr>
+        <w:ind w:firstLine="357"/>
+        <w:rPr>
+          <w:iCs/>
+        </w:rPr>
+      </w:pPr>
+    </w:p>
+    <w:p>
+      <w:pPr>
+        <w:ind w:left="357"/>
+        <w:rPr>
+          <w:iCs/>
+        </w:rPr>
+      </w:pPr>
+      <w:r>
+        <w:rPr>
+          <w:iCs/>
+        </w:rPr>
+        <w:t xml:space="preserve">Die Login Maske sieht für alle verschiedenen Rollen identisch aus. Der Benutzer kann sich mit dem Usernamen und Passwort einloggen. Nach erfolgtem Login sind </w:t>
+      </w:r>
+      <w:proofErr w:type="gramStart"/>
+      <w:r>
+        <w:rPr>
+          <w:iCs/>
+        </w:rPr>
+        <w:t>die Modules</w:t>
+      </w:r>
+      <w:proofErr w:type="gramEnd"/>
+      <w:r>
+        <w:rPr>
+          <w:iCs/>
+        </w:rPr>
+        <w:t xml:space="preserve"> in einer Übersicht </w:t>
+      </w:r>
+      <w:r>
+        <w:rPr>
+          <w:iCs/>
+        </w:rPr>
+        <w:t xml:space="preserve">als Kacheln ersichtlich. Dabei werden jeweils nur </w:t>
+      </w:r>
+      <w:proofErr w:type="gramStart"/>
+      <w:r>
+        <w:rPr>
+          <w:iCs/>
+        </w:rPr>
+        <w:t>die Modules</w:t>
+      </w:r>
+      <w:proofErr w:type="gramEnd"/>
+      <w:r>
+        <w:rPr>
+          <w:iCs/>
+        </w:rPr>
+        <w:t xml:space="preserve"> angezeigt, worauf der Benutzer mit der entsprechenden Berechtigung Zugriff hat.</w:t>
+      </w:r>
+    </w:p>
+    <w:p>
+      <w:pPr>
+        <w:ind w:left="357"/>
+        <w:rPr>
+          <w:iCs/>
+        </w:rPr>
+      </w:pPr>
+    </w:p>
+    <w:p>
+      <w:pPr>
+        <w:ind w:left="357"/>
+        <w:rPr>
+          <w:b/>
+          <w:bCs/>
+          <w:iCs/>
+        </w:rPr>
+      </w:pPr>
+      <w:r>
+        <w:rPr>
+          <w:b/>
+          <w:bCs/>
+          <w:iCs/>
+        </w:rPr>
+        <w:t xml:space="preserve">Save Button auf der Module </w:t>
+      </w:r>
+      <w:proofErr w:type="spellStart"/>
+      <w:r>
+        <w:rPr>
+          <w:b/>
+          <w:bCs/>
+          <w:iCs/>
+        </w:rPr>
+        <w:t>Over</w:t>
+      </w:r>
+      <w:r>
+        <w:rPr>
+          <w:b/>
+          <w:bCs/>
+          <w:iCs/>
+        </w:rPr>
+        <w:t>v</w:t>
+      </w:r>
+      <w:r>
+        <w:rPr>
+          <w:b/>
+          <w:bCs/>
+          <w:iCs/>
+        </w:rPr>
+        <w:t>ie</w:t>
+      </w:r>
+      <w:r>
+        <w:rPr>
+          <w:b/>
+          <w:bCs/>
+          <w:iCs/>
+        </w:rPr>
+        <w:t>w</w:t>
+      </w:r>
+      <w:proofErr w:type="spellEnd"/>
+    </w:p>
+    <w:p>
+      <w:pPr>
+        <w:ind w:left="357"/>
+        <w:rPr>
+          <w:iCs/>
+        </w:rPr>
+      </w:pPr>
+      <w:r>
+        <w:rPr>
+          <w:iCs/>
+        </w:rPr>
+        <w:t>Der Save Button wird initial ausgegraut angezeigt (nach erfolgtem Login und Navigation auf die Übersicht). Wenn Werte aus der Liste verändert werden, wird der Button aktiviert und kann selektiert werden. Die Werte werden erst gespeichert, nach dem Abschicken vom Save Button. Bei der Eingabe der Werte gibt es Formatprüfungen auf die zulässigen Werte, die dem Benutzer als Orientierung dienen. Wenn unzulässige Werte eingegeben werden, kann der Request nicht abgeschickt werden und es wird ein Fehler geworfen.</w:t>
+      </w:r>
+    </w:p>
+    <w:p>
+      <w:pPr>
+        <w:ind w:left="357"/>
+        <w:rPr>
+          <w:iCs/>
+        </w:rPr>
+      </w:pPr>
+    </w:p>
+    <w:p>
+      <w:pPr>
+        <w:ind w:left="357"/>
+        <w:rPr>
+          <w:iCs/>
+        </w:rPr>
+      </w:pPr>
+      <w:r>
+        <w:rPr>
+          <w:iCs/>
+        </w:rPr>
+        <w:t xml:space="preserve">Die CAS-Assistenz sieht nach dem Login </w:t>
+      </w:r>
+      <w:proofErr w:type="gramStart"/>
+      <w:r>
+        <w:rPr>
+          <w:iCs/>
+        </w:rPr>
+        <w:t>anhand der rot hinterlegten Modules</w:t>
+      </w:r>
+      <w:proofErr w:type="gramEnd"/>
+      <w:r>
+        <w:rPr>
+          <w:iCs/>
+        </w:rPr>
+        <w:t>, wo noch Noten fehlen.</w:t>
+      </w:r>
+    </w:p>
     <w:p>
       <w:pPr>
         <w:pStyle w:val="berschrift2"/>
       </w:pPr>
-      <w:bookmarkStart w:id="8" w:name="_Toc59370694"/>
+      <w:bookmarkStart w:id="8" w:name="_Toc66179802"/>
       <w:r>
         <w:t>GUI-Prototyp</w:t>
       </w:r>
@@ -2789,6 +3664,442 @@
       <w:bookmarkStart w:id="9" w:name="__RefHeading___Toc257788077"/>
       <w:bookmarkEnd w:id="9"/>
     </w:p>
+    <w:p/>
+    <w:tbl>
+      <w:tblPr>
+        <w:tblStyle w:val="Tabellenraster"/>
+        <w:tblW w:w="0" w:type="auto"/>
+        <w:tblLook w:val="04A0" w:firstRow="1" w:lastRow="0" w:firstColumn="1" w:lastColumn="0" w:noHBand="0" w:noVBand="1"/>
+      </w:tblPr>
+      <w:tblGrid>
+        <w:gridCol w:w="2932"/>
+        <w:gridCol w:w="6696"/>
+      </w:tblGrid>
+      <w:tr>
+        <w:tc>
+          <w:tcPr>
+            <w:tcW w:w="4814" w:type="dxa"/>
+          </w:tcPr>
+          <w:p>
+            <w:r>
+              <w:t>Login Mock</w:t>
+            </w:r>
+          </w:p>
+        </w:tc>
+        <w:tc>
+          <w:tcPr>
+            <w:tcW w:w="4814" w:type="dxa"/>
+          </w:tcPr>
+          <w:p>
+            <w:r>
+              <w:drawing>
+                <wp:inline distT="0" distB="0" distL="0" distR="0" wp14:anchorId="6E2DB610" wp14:editId="67D4DEA7">
+                  <wp:extent cx="3600000" cy="2024860"/>
+                  <wp:effectExtent l="152400" t="152400" r="362585" b="356870"/>
+                  <wp:docPr id="13" name="Grafik 13"/>
+                  <wp:cNvGraphicFramePr>
+                    <a:graphicFrameLocks xmlns:a="http://schemas.openxmlformats.org/drawingml/2006/main" noChangeAspect="1"/>
+                  </wp:cNvGraphicFramePr>
+                  <a:graphic xmlns:a="http://schemas.openxmlformats.org/drawingml/2006/main">
+                    <a:graphicData uri="http://schemas.openxmlformats.org/drawingml/2006/picture">
+                      <pic:pic xmlns:pic="http://schemas.openxmlformats.org/drawingml/2006/picture">
+                        <pic:nvPicPr>
+                          <pic:cNvPr id="1" name=""/>
+                          <pic:cNvPicPr/>
+                        </pic:nvPicPr>
+                        <pic:blipFill>
+                          <a:blip r:embed="rId14"/>
+                          <a:stretch>
+                            <a:fillRect/>
+                          </a:stretch>
+                        </pic:blipFill>
+                        <pic:spPr>
+                          <a:xfrm>
+                            <a:off x="0" y="0"/>
+                            <a:ext cx="3600000" cy="2024860"/>
+                          </a:xfrm>
+                          <a:prstGeom prst="rect">
+                            <a:avLst/>
+                          </a:prstGeom>
+                          <a:ln>
+                            <a:noFill/>
+                          </a:ln>
+                          <a:effectLst>
+                            <a:outerShdw blurRad="292100" dist="139700" dir="2700000" algn="tl" rotWithShape="0">
+                              <a:srgbClr val="333333">
+                                <a:alpha val="65000"/>
+                              </a:srgbClr>
+                            </a:outerShdw>
+                          </a:effectLst>
+                        </pic:spPr>
+                      </pic:pic>
+                    </a:graphicData>
+                  </a:graphic>
+                </wp:inline>
+              </w:drawing>
+            </w:r>
+          </w:p>
+        </w:tc>
+      </w:tr>
+      <w:tr>
+        <w:tc>
+          <w:tcPr>
+            <w:tcW w:w="4814" w:type="dxa"/>
+          </w:tcPr>
+          <w:p>
+            <w:r>
+              <w:t xml:space="preserve">Module </w:t>
+            </w:r>
+            <w:proofErr w:type="spellStart"/>
+            <w:r>
+              <w:t>Overview</w:t>
+            </w:r>
+            <w:proofErr w:type="spellEnd"/>
+            <w:r>
+              <w:t xml:space="preserve"> Mock</w:t>
+            </w:r>
+          </w:p>
+        </w:tc>
+        <w:tc>
+          <w:tcPr>
+            <w:tcW w:w="4814" w:type="dxa"/>
+          </w:tcPr>
+          <w:p>
+            <w:r>
+              <w:drawing>
+                <wp:inline distT="0" distB="0" distL="0" distR="0" wp14:anchorId="1766A9D5" wp14:editId="77893506">
+                  <wp:extent cx="3600000" cy="2024860"/>
+                  <wp:effectExtent l="152400" t="152400" r="362585" b="356870"/>
+                  <wp:docPr id="14" name="Grafik 14"/>
+                  <wp:cNvGraphicFramePr>
+                    <a:graphicFrameLocks xmlns:a="http://schemas.openxmlformats.org/drawingml/2006/main" noChangeAspect="1"/>
+                  </wp:cNvGraphicFramePr>
+                  <a:graphic xmlns:a="http://schemas.openxmlformats.org/drawingml/2006/main">
+                    <a:graphicData uri="http://schemas.openxmlformats.org/drawingml/2006/picture">
+                      <pic:pic xmlns:pic="http://schemas.openxmlformats.org/drawingml/2006/picture">
+                        <pic:nvPicPr>
+                          <pic:cNvPr id="1" name=""/>
+                          <pic:cNvPicPr/>
+                        </pic:nvPicPr>
+                        <pic:blipFill>
+                          <a:blip r:embed="rId15"/>
+                          <a:stretch>
+                            <a:fillRect/>
+                          </a:stretch>
+                        </pic:blipFill>
+                        <pic:spPr>
+                          <a:xfrm>
+                            <a:off x="0" y="0"/>
+                            <a:ext cx="3600000" cy="2024860"/>
+                          </a:xfrm>
+                          <a:prstGeom prst="rect">
+                            <a:avLst/>
+                          </a:prstGeom>
+                          <a:ln>
+                            <a:noFill/>
+                          </a:ln>
+                          <a:effectLst>
+                            <a:outerShdw blurRad="292100" dist="139700" dir="2700000" algn="tl" rotWithShape="0">
+                              <a:srgbClr val="333333">
+                                <a:alpha val="65000"/>
+                              </a:srgbClr>
+                            </a:outerShdw>
+                          </a:effectLst>
+                        </pic:spPr>
+                      </pic:pic>
+                    </a:graphicData>
+                  </a:graphic>
+                </wp:inline>
+              </w:drawing>
+            </w:r>
+          </w:p>
+        </w:tc>
+      </w:tr>
+      <w:tr>
+        <w:tc>
+          <w:tcPr>
+            <w:tcW w:w="4814" w:type="dxa"/>
+          </w:tcPr>
+          <w:p>
+            <w:proofErr w:type="spellStart"/>
+            <w:r>
+              <w:lastRenderedPageBreak/>
+              <w:t>Full</w:t>
+            </w:r>
+            <w:proofErr w:type="spellEnd"/>
+            <w:r>
+              <w:t xml:space="preserve"> </w:t>
+            </w:r>
+            <w:proofErr w:type="spellStart"/>
+            <w:r>
+              <w:t>Raiting</w:t>
+            </w:r>
+            <w:proofErr w:type="spellEnd"/>
+            <w:r>
+              <w:t xml:space="preserve"> </w:t>
+            </w:r>
+            <w:proofErr w:type="spellStart"/>
+            <w:r>
+              <w:t>Over</w:t>
+            </w:r>
+            <w:r>
+              <w:t>v</w:t>
+            </w:r>
+            <w:r>
+              <w:t>iew</w:t>
+            </w:r>
+            <w:proofErr w:type="spellEnd"/>
+            <w:r>
+              <w:t xml:space="preserve"> Mock</w:t>
+            </w:r>
+          </w:p>
+        </w:tc>
+        <w:tc>
+          <w:tcPr>
+            <w:tcW w:w="4814" w:type="dxa"/>
+          </w:tcPr>
+          <w:p>
+            <w:r>
+              <w:drawing>
+                <wp:inline distT="0" distB="0" distL="0" distR="0" wp14:anchorId="02098F76" wp14:editId="557D1240">
+                  <wp:extent cx="3600000" cy="2024860"/>
+                  <wp:effectExtent l="152400" t="152400" r="362585" b="356870"/>
+                  <wp:docPr id="15" name="Grafik 15"/>
+                  <wp:cNvGraphicFramePr>
+                    <a:graphicFrameLocks xmlns:a="http://schemas.openxmlformats.org/drawingml/2006/main" noChangeAspect="1"/>
+                  </wp:cNvGraphicFramePr>
+                  <a:graphic xmlns:a="http://schemas.openxmlformats.org/drawingml/2006/main">
+                    <a:graphicData uri="http://schemas.openxmlformats.org/drawingml/2006/picture">
+                      <pic:pic xmlns:pic="http://schemas.openxmlformats.org/drawingml/2006/picture">
+                        <pic:nvPicPr>
+                          <pic:cNvPr id="1" name=""/>
+                          <pic:cNvPicPr/>
+                        </pic:nvPicPr>
+                        <pic:blipFill>
+                          <a:blip r:embed="rId16"/>
+                          <a:stretch>
+                            <a:fillRect/>
+                          </a:stretch>
+                        </pic:blipFill>
+                        <pic:spPr>
+                          <a:xfrm>
+                            <a:off x="0" y="0"/>
+                            <a:ext cx="3600000" cy="2024860"/>
+                          </a:xfrm>
+                          <a:prstGeom prst="rect">
+                            <a:avLst/>
+                          </a:prstGeom>
+                          <a:ln>
+                            <a:noFill/>
+                          </a:ln>
+                          <a:effectLst>
+                            <a:outerShdw blurRad="292100" dist="139700" dir="2700000" algn="tl" rotWithShape="0">
+                              <a:srgbClr val="333333">
+                                <a:alpha val="65000"/>
+                              </a:srgbClr>
+                            </a:outerShdw>
+                          </a:effectLst>
+                        </pic:spPr>
+                      </pic:pic>
+                    </a:graphicData>
+                  </a:graphic>
+                </wp:inline>
+              </w:drawing>
+            </w:r>
+          </w:p>
+        </w:tc>
+      </w:tr>
+      <w:tr>
+        <w:tc>
+          <w:tcPr>
+            <w:tcW w:w="4814" w:type="dxa"/>
+          </w:tcPr>
+          <w:p>
+            <w:r>
+              <w:t xml:space="preserve">Course Student </w:t>
+            </w:r>
+            <w:proofErr w:type="spellStart"/>
+            <w:r>
+              <w:t>Over</w:t>
+            </w:r>
+            <w:r>
+              <w:t>v</w:t>
+            </w:r>
+            <w:r>
+              <w:t>iew</w:t>
+            </w:r>
+            <w:proofErr w:type="spellEnd"/>
+            <w:r>
+              <w:t xml:space="preserve"> </w:t>
+            </w:r>
+            <w:r>
+              <w:t>M</w:t>
+            </w:r>
+            <w:r>
+              <w:t>ock</w:t>
+            </w:r>
+          </w:p>
+        </w:tc>
+        <w:tc>
+          <w:tcPr>
+            <w:tcW w:w="4814" w:type="dxa"/>
+          </w:tcPr>
+          <w:p>
+            <w:r>
+              <w:drawing>
+                <wp:inline distT="0" distB="0" distL="0" distR="0" wp14:anchorId="09608197" wp14:editId="4B04455D">
+                  <wp:extent cx="3600000" cy="2024860"/>
+                  <wp:effectExtent l="152400" t="152400" r="362585" b="356870"/>
+                  <wp:docPr id="16" name="Grafik 16"/>
+                  <wp:cNvGraphicFramePr>
+                    <a:graphicFrameLocks xmlns:a="http://schemas.openxmlformats.org/drawingml/2006/main" noChangeAspect="1"/>
+                  </wp:cNvGraphicFramePr>
+                  <a:graphic xmlns:a="http://schemas.openxmlformats.org/drawingml/2006/main">
+                    <a:graphicData uri="http://schemas.openxmlformats.org/drawingml/2006/picture">
+                      <pic:pic xmlns:pic="http://schemas.openxmlformats.org/drawingml/2006/picture">
+                        <pic:nvPicPr>
+                          <pic:cNvPr id="1" name=""/>
+                          <pic:cNvPicPr/>
+                        </pic:nvPicPr>
+                        <pic:blipFill>
+                          <a:blip r:embed="rId17"/>
+                          <a:stretch>
+                            <a:fillRect/>
+                          </a:stretch>
+                        </pic:blipFill>
+                        <pic:spPr>
+                          <a:xfrm>
+                            <a:off x="0" y="0"/>
+                            <a:ext cx="3600000" cy="2024860"/>
+                          </a:xfrm>
+                          <a:prstGeom prst="rect">
+                            <a:avLst/>
+                          </a:prstGeom>
+                          <a:ln>
+                            <a:noFill/>
+                          </a:ln>
+                          <a:effectLst>
+                            <a:outerShdw blurRad="292100" dist="139700" dir="2700000" algn="tl" rotWithShape="0">
+                              <a:srgbClr val="333333">
+                                <a:alpha val="65000"/>
+                              </a:srgbClr>
+                            </a:outerShdw>
+                          </a:effectLst>
+                        </pic:spPr>
+                      </pic:pic>
+                    </a:graphicData>
+                  </a:graphic>
+                </wp:inline>
+              </w:drawing>
+            </w:r>
+          </w:p>
+        </w:tc>
+      </w:tr>
+      <w:tr>
+        <w:tc>
+          <w:tcPr>
+            <w:tcW w:w="4814" w:type="dxa"/>
+          </w:tcPr>
+          <w:p>
+            <w:r>
+              <w:t xml:space="preserve">Course </w:t>
+            </w:r>
+            <w:proofErr w:type="spellStart"/>
+            <w:r>
+              <w:t>Raiting</w:t>
+            </w:r>
+            <w:proofErr w:type="spellEnd"/>
+            <w:r>
+              <w:t xml:space="preserve"> </w:t>
+            </w:r>
+            <w:proofErr w:type="spellStart"/>
+            <w:r>
+              <w:t>Overview</w:t>
+            </w:r>
+            <w:proofErr w:type="spellEnd"/>
+            <w:r>
+              <w:t xml:space="preserve"> Mock</w:t>
+            </w:r>
+          </w:p>
+        </w:tc>
+        <w:tc>
+          <w:tcPr>
+            <w:tcW w:w="4814" w:type="dxa"/>
+          </w:tcPr>
+          <w:p>
+            <w:r>
+              <w:drawing>
+                <wp:inline distT="0" distB="0" distL="0" distR="0" wp14:anchorId="26BCEAD0" wp14:editId="7FE49831">
+                  <wp:extent cx="3600000" cy="2024860"/>
+                  <wp:effectExtent l="152400" t="152400" r="362585" b="356870"/>
+                  <wp:docPr id="17" name="Grafik 17"/>
+                  <wp:cNvGraphicFramePr>
+                    <a:graphicFrameLocks xmlns:a="http://schemas.openxmlformats.org/drawingml/2006/main" noChangeAspect="1"/>
+                  </wp:cNvGraphicFramePr>
+                  <a:graphic xmlns:a="http://schemas.openxmlformats.org/drawingml/2006/main">
+                    <a:graphicData uri="http://schemas.openxmlformats.org/drawingml/2006/picture">
+                      <pic:pic xmlns:pic="http://schemas.openxmlformats.org/drawingml/2006/picture">
+                        <pic:nvPicPr>
+                          <pic:cNvPr id="1" name=""/>
+                          <pic:cNvPicPr/>
+                        </pic:nvPicPr>
+                        <pic:blipFill>
+                          <a:blip r:embed="rId18"/>
+                          <a:stretch>
+                            <a:fillRect/>
+                          </a:stretch>
+                        </pic:blipFill>
+                        <pic:spPr>
+                          <a:xfrm>
+                            <a:off x="0" y="0"/>
+                            <a:ext cx="3600000" cy="2024860"/>
+                          </a:xfrm>
+                          <a:prstGeom prst="rect">
+                            <a:avLst/>
+                          </a:prstGeom>
+                          <a:ln>
+                            <a:noFill/>
+                          </a:ln>
+                          <a:effectLst>
+                            <a:outerShdw blurRad="292100" dist="139700" dir="2700000" algn="tl" rotWithShape="0">
+                              <a:srgbClr val="333333">
+                                <a:alpha val="65000"/>
+                              </a:srgbClr>
+                            </a:outerShdw>
+                          </a:effectLst>
+                        </pic:spPr>
+                      </pic:pic>
+                    </a:graphicData>
+                  </a:graphic>
+                </wp:inline>
+              </w:drawing>
+            </w:r>
+          </w:p>
+        </w:tc>
+      </w:tr>
+    </w:tbl>
+    <w:p/>
+    <w:p>
+      <w:pPr>
+        <w:pStyle w:val="berschrift1"/>
+      </w:pPr>
+      <w:bookmarkStart w:id="10" w:name="_Toc66179803"/>
+      <w:r>
+        <w:lastRenderedPageBreak/>
+        <w:t>Gesamtdesign</w:t>
+      </w:r>
+      <w:bookmarkEnd w:id="10"/>
+    </w:p>
+    <w:p>
+      <w:pPr>
+        <w:pStyle w:val="berschrift2"/>
+      </w:pPr>
+      <w:bookmarkStart w:id="11" w:name="_Toc66179804"/>
+      <w:r>
+        <w:t>Design-Überlegungen</w:t>
+      </w:r>
+      <w:bookmarkEnd w:id="11"/>
+    </w:p>
     <w:p>
       <w:pPr>
         <w:ind w:firstLine="357"/>
@@ -2797,196 +4108,422 @@
         <w:rPr>
           <w:i/>
         </w:rPr>
-        <w:t>GUI Skizzen, Mockup</w:t>
-      </w:r>
+        <w:t>Begründung für das gewählte Design: Vorteile/Nachteile</w:t>
+      </w:r>
+    </w:p>
+    <w:p>
+      <w:pPr>
+        <w:pStyle w:val="berschrift2"/>
+      </w:pPr>
+      <w:bookmarkStart w:id="12" w:name="_Toc66179805"/>
+      <w:r>
+        <w:t>Architektur</w:t>
+      </w:r>
+      <w:bookmarkEnd w:id="12"/>
+    </w:p>
+    <w:p>
+      <w:pPr>
+        <w:ind w:left="357"/>
+        <w:rPr>
+          <w:i/>
+        </w:rPr>
+      </w:pPr>
+      <w:r>
+        <w:rPr>
+          <w:i/>
+        </w:rPr>
+        <w:t>Z.B. Grob-Klassendiagramm mit Erklärungen, …</w:t>
+      </w:r>
+    </w:p>
+    <w:p>
+      <w:pPr>
+        <w:pStyle w:val="berschrift2"/>
+      </w:pPr>
+      <w:bookmarkStart w:id="13" w:name="_Toc66179806"/>
+      <w:r>
+        <w:t>Rest-Schnittstelle</w:t>
+      </w:r>
+      <w:bookmarkEnd w:id="13"/>
+    </w:p>
+    <w:p>
+      <w:pPr>
+        <w:ind w:left="357"/>
+        <w:rPr>
+          <w:i/>
+        </w:rPr>
+      </w:pPr>
+      <w:r>
+        <w:rPr>
+          <w:i/>
+        </w:rPr>
+        <w:t>Dokumentation, Klassendiagramm mit Erklärungen,</w:t>
+      </w:r>
+      <w:r>
+        <w:rPr>
+          <w:i/>
+        </w:rPr>
+        <w:t xml:space="preserve"> ….</w:t>
+      </w:r>
+    </w:p>
+    <w:p>
+      <w:pPr>
+        <w:pStyle w:val="berschrift1"/>
+      </w:pPr>
+      <w:bookmarkStart w:id="14" w:name="_Toc66179807"/>
+      <w:r>
+        <w:lastRenderedPageBreak/>
+        <w:t>Implementation</w:t>
+      </w:r>
+      <w:bookmarkEnd w:id="14"/>
+    </w:p>
+    <w:p>
+      <w:pPr>
+        <w:rPr>
+          <w:i/>
+        </w:rPr>
+      </w:pPr>
+      <w:r>
+        <w:rPr>
+          <w:i/>
+        </w:rPr>
+        <w:t xml:space="preserve">Besonderes und </w:t>
+      </w:r>
+      <w:r>
+        <w:rPr>
+          <w:i/>
+        </w:rPr>
+        <w:t>E</w:t>
+      </w:r>
+      <w:r>
+        <w:rPr>
+          <w:i/>
+        </w:rPr>
+        <w:t>rwähnenswertes aus der Implementation</w:t>
+      </w:r>
+      <w:r>
+        <w:rPr>
+          <w:i/>
+        </w:rPr>
+        <w:t>sphase wie zum Beispiel:</w:t>
+      </w:r>
+    </w:p>
+    <w:p>
+      <w:pPr>
+        <w:pStyle w:val="berschrift2"/>
+      </w:pPr>
+      <w:bookmarkStart w:id="15" w:name="_Toc66179808"/>
+      <w:r>
+        <w:t>Zugriffskontrolle</w:t>
+      </w:r>
+      <w:bookmarkEnd w:id="15"/>
+    </w:p>
+    <w:p/>
+    <w:p>
+      <w:pPr>
+        <w:pStyle w:val="berschrift2"/>
+      </w:pPr>
+      <w:bookmarkStart w:id="16" w:name="_Toc66179809"/>
+      <w:r>
+        <w:t>Notenberechnung</w:t>
+      </w:r>
+      <w:bookmarkEnd w:id="16"/>
+    </w:p>
+    <w:p/>
+    <w:p>
+      <w:r>
+        <w:t xml:space="preserve">Die Notenberechnung wird aktuell im Frontend durchgeführt. </w:t>
+      </w:r>
+    </w:p>
+    <w:p>
+      <w:pPr>
+        <w:pStyle w:val="berschrift1"/>
+      </w:pPr>
+      <w:bookmarkStart w:id="17" w:name="_Toc66179810"/>
+      <w:r>
+        <w:lastRenderedPageBreak/>
+        <w:t>Erreichte Ziele und gemachte Erfahrungen</w:t>
+      </w:r>
+      <w:bookmarkEnd w:id="17"/>
     </w:p>
     <w:p/>
     <w:p/>
+    <w:p>
+      <w:pPr>
+        <w:pStyle w:val="berschrift1"/>
+      </w:pPr>
+      <w:bookmarkStart w:id="18" w:name="_Toc66179811"/>
+      <w:r>
+        <w:lastRenderedPageBreak/>
+        <w:t>Glossar</w:t>
+      </w:r>
+      <w:bookmarkEnd w:id="18"/>
+    </w:p>
     <w:p/>
     <w:p>
-      <w:pPr>
-        <w:pStyle w:val="berschrift1"/>
-      </w:pPr>
-      <w:bookmarkStart w:id="10" w:name="_Toc59370695"/>
-      <w:r>
-        <w:lastRenderedPageBreak/>
-        <w:t>Gesamtdesign</w:t>
-      </w:r>
-      <w:bookmarkEnd w:id="10"/>
-    </w:p>
-    <w:p>
-      <w:pPr>
-        <w:pStyle w:val="berschrift2"/>
-      </w:pPr>
-      <w:bookmarkStart w:id="11" w:name="_Toc59370696"/>
-      <w:r>
-        <w:t>Design-Überlegungen</w:t>
-      </w:r>
-      <w:bookmarkEnd w:id="11"/>
-    </w:p>
-    <w:p>
-      <w:pPr>
-        <w:ind w:firstLine="357"/>
-      </w:pPr>
-      <w:r>
-        <w:rPr>
-          <w:i/>
-        </w:rPr>
-        <w:t>Begründung für das gewählte Design: Vorteile/Nachteile</w:t>
-      </w:r>
-    </w:p>
-    <w:p>
-      <w:pPr>
-        <w:pStyle w:val="berschrift2"/>
-      </w:pPr>
-      <w:bookmarkStart w:id="12" w:name="_Toc59370697"/>
-      <w:r>
-        <w:t>Architektur</w:t>
-      </w:r>
-      <w:bookmarkEnd w:id="12"/>
-    </w:p>
-    <w:p>
-      <w:pPr>
-        <w:ind w:left="357"/>
-        <w:rPr>
-          <w:i/>
-        </w:rPr>
-      </w:pPr>
-      <w:r>
-        <w:rPr>
-          <w:i/>
-        </w:rPr>
-        <w:t>Z.B. Grob-Klassendiagramm mit Erklärungen, …</w:t>
-      </w:r>
-    </w:p>
-    <w:p>
-      <w:pPr>
-        <w:pStyle w:val="berschrift2"/>
-      </w:pPr>
-      <w:bookmarkStart w:id="13" w:name="_Toc59370698"/>
-      <w:r>
-        <w:t>Rest-Schnittstelle</w:t>
-      </w:r>
-      <w:bookmarkEnd w:id="13"/>
-    </w:p>
-    <w:p>
-      <w:pPr>
-        <w:ind w:left="357"/>
-        <w:rPr>
-          <w:i/>
-        </w:rPr>
-      </w:pPr>
-      <w:r>
-        <w:rPr>
-          <w:i/>
-        </w:rPr>
-        <w:t>Dokumentation, Klassendiagramm mit Erklärungen, …</w:t>
-      </w:r>
-    </w:p>
-    <w:p>
-      <w:pPr>
-        <w:ind w:left="357"/>
-        <w:rPr>
-          <w:i/>
-        </w:rPr>
-      </w:pPr>
+      <w:r>
+        <w:t xml:space="preserve">Wir haben im </w:t>
+      </w:r>
+      <w:proofErr w:type="spellStart"/>
+      <w:r>
+        <w:t>EQualS</w:t>
+      </w:r>
+      <w:proofErr w:type="spellEnd"/>
+      <w:r>
+        <w:t xml:space="preserve"> folgende Begriffsdefinitionen angewendet:</w:t>
+      </w:r>
     </w:p>
     <w:p/>
-    <w:p>
-      <w:pPr>
-        <w:pStyle w:val="berschrift1"/>
-      </w:pPr>
-      <w:bookmarkStart w:id="14" w:name="_Toc59370699"/>
-      <w:r>
-        <w:lastRenderedPageBreak/>
-        <w:t>Implementation</w:t>
-      </w:r>
-      <w:bookmarkEnd w:id="14"/>
-    </w:p>
-    <w:p>
-      <w:pPr>
-        <w:rPr>
-          <w:i/>
-        </w:rPr>
-      </w:pPr>
-      <w:r>
-        <w:rPr>
-          <w:i/>
-        </w:rPr>
-        <w:t xml:space="preserve">Besonderes und </w:t>
-      </w:r>
-      <w:r>
-        <w:rPr>
-          <w:i/>
-        </w:rPr>
-        <w:t>E</w:t>
-      </w:r>
-      <w:r>
-        <w:rPr>
-          <w:i/>
-        </w:rPr>
-        <w:t>rwähnenswertes aus der Implementation</w:t>
-      </w:r>
-      <w:r>
-        <w:rPr>
-          <w:i/>
-        </w:rPr>
-        <w:t>sphase wie zum Beispiel:</w:t>
-      </w:r>
-    </w:p>
-    <w:p>
-      <w:pPr>
-        <w:pStyle w:val="berschrift2"/>
-      </w:pPr>
-      <w:bookmarkStart w:id="15" w:name="_Toc59370700"/>
-      <w:r>
-        <w:t>Zugriffskontrolle</w:t>
-      </w:r>
-      <w:bookmarkEnd w:id="15"/>
-    </w:p>
-    <w:p/>
-    <w:p>
-      <w:pPr>
-        <w:pStyle w:val="berschrift2"/>
-      </w:pPr>
-      <w:bookmarkStart w:id="16" w:name="_Toc59370701"/>
-      <w:r>
-        <w:t>Notenberechnung</w:t>
-      </w:r>
-      <w:bookmarkEnd w:id="16"/>
-    </w:p>
-    <w:p>
-      <w:pPr>
-        <w:pStyle w:val="berschrift2"/>
-        <w:numPr>
-          <w:ilvl w:val="0"/>
-          <w:numId w:val="0"/>
-        </w:numPr>
-        <w:ind w:left="788" w:hanging="431"/>
-      </w:pPr>
-    </w:p>
-    <w:p/>
-    <w:p>
-      <w:pPr>
-        <w:pStyle w:val="berschrift1"/>
-      </w:pPr>
-      <w:bookmarkStart w:id="17" w:name="_Toc59370702"/>
-      <w:r>
-        <w:lastRenderedPageBreak/>
-        <w:t>Erreichte Ziele und gemachte Erfahrungen</w:t>
-      </w:r>
-      <w:bookmarkEnd w:id="17"/>
-    </w:p>
-    <w:p/>
-    <w:p/>
+    <w:tbl>
+      <w:tblPr>
+        <w:tblStyle w:val="Tabellenraster"/>
+        <w:tblW w:w="0" w:type="auto"/>
+        <w:tblBorders>
+          <w:top w:val="none" w:sz="0" w:space="0" w:color="auto"/>
+          <w:left w:val="none" w:sz="0" w:space="0" w:color="auto"/>
+          <w:bottom w:val="none" w:sz="0" w:space="0" w:color="auto"/>
+          <w:right w:val="none" w:sz="0" w:space="0" w:color="auto"/>
+          <w:insideH w:val="none" w:sz="0" w:space="0" w:color="auto"/>
+          <w:insideV w:val="none" w:sz="0" w:space="0" w:color="auto"/>
+        </w:tblBorders>
+        <w:tblLook w:val="04A0" w:firstRow="1" w:lastRow="0" w:firstColumn="1" w:lastColumn="0" w:noHBand="0" w:noVBand="1"/>
+      </w:tblPr>
+      <w:tblGrid>
+        <w:gridCol w:w="1560"/>
+        <w:gridCol w:w="8068"/>
+      </w:tblGrid>
+      <w:tr>
+        <w:tc>
+          <w:tcPr>
+            <w:tcW w:w="1560" w:type="dxa"/>
+          </w:tcPr>
+          <w:p>
+            <w:pPr>
+              <w:spacing w:line="360" w:lineRule="auto"/>
+              <w:rPr>
+                <w:b/>
+                <w:bCs/>
+              </w:rPr>
+            </w:pPr>
+            <w:r>
+              <w:rPr>
+                <w:b/>
+                <w:bCs/>
+              </w:rPr>
+              <w:t>Module</w:t>
+            </w:r>
+          </w:p>
+        </w:tc>
+        <w:tc>
+          <w:tcPr>
+            <w:tcW w:w="8068" w:type="dxa"/>
+          </w:tcPr>
+          <w:p>
+            <w:pPr>
+              <w:spacing w:line="360" w:lineRule="auto"/>
+            </w:pPr>
+            <w:r>
+              <w:t>CAS</w:t>
+            </w:r>
+          </w:p>
+        </w:tc>
+      </w:tr>
+      <w:tr>
+        <w:tc>
+          <w:tcPr>
+            <w:tcW w:w="1560" w:type="dxa"/>
+          </w:tcPr>
+          <w:p>
+            <w:pPr>
+              <w:spacing w:line="360" w:lineRule="auto"/>
+              <w:rPr>
+                <w:b/>
+                <w:bCs/>
+              </w:rPr>
+            </w:pPr>
+            <w:r>
+              <w:rPr>
+                <w:b/>
+                <w:bCs/>
+              </w:rPr>
+              <w:t>Course</w:t>
+            </w:r>
+          </w:p>
+        </w:tc>
+        <w:tc>
+          <w:tcPr>
+            <w:tcW w:w="8068" w:type="dxa"/>
+          </w:tcPr>
+          <w:p>
+            <w:pPr>
+              <w:spacing w:line="360" w:lineRule="auto"/>
+            </w:pPr>
+            <w:r>
+              <w:t>Kurs</w:t>
+            </w:r>
+          </w:p>
+        </w:tc>
+      </w:tr>
+      <w:tr>
+        <w:tc>
+          <w:tcPr>
+            <w:tcW w:w="1560" w:type="dxa"/>
+          </w:tcPr>
+          <w:p>
+            <w:pPr>
+              <w:spacing w:line="360" w:lineRule="auto"/>
+              <w:rPr>
+                <w:b/>
+                <w:bCs/>
+              </w:rPr>
+            </w:pPr>
+            <w:r>
+              <w:rPr>
+                <w:b/>
+                <w:bCs/>
+              </w:rPr>
+              <w:t>Grade</w:t>
+            </w:r>
+          </w:p>
+        </w:tc>
+        <w:tc>
+          <w:tcPr>
+            <w:tcW w:w="8068" w:type="dxa"/>
+          </w:tcPr>
+          <w:p>
+            <w:pPr>
+              <w:spacing w:line="360" w:lineRule="auto"/>
+            </w:pPr>
+            <w:r>
+              <w:t>Note</w:t>
+            </w:r>
+            <w:r>
+              <w:t xml:space="preserve"> / </w:t>
+            </w:r>
+          </w:p>
+        </w:tc>
+      </w:tr>
+      <w:tr>
+        <w:tc>
+          <w:tcPr>
+            <w:tcW w:w="1560" w:type="dxa"/>
+          </w:tcPr>
+          <w:p>
+            <w:pPr>
+              <w:spacing w:line="360" w:lineRule="auto"/>
+              <w:rPr>
+                <w:b/>
+                <w:bCs/>
+              </w:rPr>
+            </w:pPr>
+            <w:proofErr w:type="spellStart"/>
+            <w:r>
+              <w:rPr>
+                <w:b/>
+                <w:bCs/>
+              </w:rPr>
+              <w:t>Raiting</w:t>
+            </w:r>
+            <w:proofErr w:type="spellEnd"/>
+          </w:p>
+        </w:tc>
+        <w:tc>
+          <w:tcPr>
+            <w:tcW w:w="8068" w:type="dxa"/>
+          </w:tcPr>
+          <w:p>
+            <w:pPr>
+              <w:spacing w:line="360" w:lineRule="auto"/>
+            </w:pPr>
+            <w:r>
+              <w:t>Quote, Erfolgsquote / Einzelnote pro Kurs</w:t>
+            </w:r>
+          </w:p>
+        </w:tc>
+      </w:tr>
+      <w:tr>
+        <w:tc>
+          <w:tcPr>
+            <w:tcW w:w="1560" w:type="dxa"/>
+          </w:tcPr>
+          <w:p>
+            <w:pPr>
+              <w:spacing w:line="360" w:lineRule="auto"/>
+              <w:rPr>
+                <w:b/>
+                <w:bCs/>
+              </w:rPr>
+            </w:pPr>
+            <w:proofErr w:type="spellStart"/>
+            <w:r>
+              <w:rPr>
+                <w:b/>
+                <w:bCs/>
+              </w:rPr>
+              <w:t>Preliminary</w:t>
+            </w:r>
+            <w:proofErr w:type="spellEnd"/>
+          </w:p>
+        </w:tc>
+        <w:tc>
+          <w:tcPr>
+            <w:tcW w:w="8068" w:type="dxa"/>
+          </w:tcPr>
+          <w:p>
+            <w:pPr>
+              <w:spacing w:line="360" w:lineRule="auto"/>
+            </w:pPr>
+            <w:r>
+              <w:t>Zwischenerfolg</w:t>
+            </w:r>
+          </w:p>
+        </w:tc>
+      </w:tr>
+      <w:tr>
+        <w:tc>
+          <w:tcPr>
+            <w:tcW w:w="1560" w:type="dxa"/>
+          </w:tcPr>
+          <w:p>
+            <w:pPr>
+              <w:spacing w:line="360" w:lineRule="auto"/>
+              <w:rPr>
+                <w:b/>
+                <w:bCs/>
+              </w:rPr>
+            </w:pPr>
+            <w:r>
+              <w:rPr>
+                <w:b/>
+                <w:bCs/>
+              </w:rPr>
+              <w:t>Overall</w:t>
+            </w:r>
+          </w:p>
+        </w:tc>
+        <w:tc>
+          <w:tcPr>
+            <w:tcW w:w="8068" w:type="dxa"/>
+          </w:tcPr>
+          <w:p>
+            <w:pPr>
+              <w:spacing w:line="360" w:lineRule="auto"/>
+            </w:pPr>
+            <w:r>
+              <w:t>Gesamterfolgsquote/</w:t>
+            </w:r>
+            <w:proofErr w:type="spellStart"/>
+            <w:r>
+              <w:t>note</w:t>
+            </w:r>
+            <w:proofErr w:type="spellEnd"/>
+          </w:p>
+        </w:tc>
+      </w:tr>
+    </w:tbl>
     <w:p/>
     <w:sectPr>
-      <w:headerReference w:type="even" r:id="rId12"/>
-      <w:headerReference w:type="default" r:id="rId13"/>
-      <w:footerReference w:type="even" r:id="rId14"/>
-      <w:footerReference w:type="default" r:id="rId15"/>
-      <w:headerReference w:type="first" r:id="rId16"/>
-      <w:footerReference w:type="first" r:id="rId17"/>
+      <w:footerReference w:type="default" r:id="rId19"/>
+      <w:headerReference w:type="first" r:id="rId20"/>
       <w:pgSz w:w="11906" w:h="16838"/>
       <w:pgMar w:top="1134" w:right="1134" w:bottom="1134" w:left="1134" w:header="709" w:footer="709" w:gutter="0"/>
       <w:cols w:space="720"/>
@@ -3017,16 +4554,6 @@
 </file>
 
 <file path=word/footer1.xml><?xml version="1.0" encoding="utf-8"?>
-<w:ftr xmlns:wpc="http://schemas.microsoft.com/office/word/2010/wordprocessingCanvas" xmlns:cx="http://schemas.microsoft.com/office/drawing/2014/chartex" xmlns:cx1="http://schemas.microsoft.com/office/drawing/2015/9/8/chartex" xmlns:cx2="http://schemas.microsoft.com/office/drawing/2015/10/21/chartex" xmlns:cx3="http://schemas.microsoft.com/office/drawing/2016/5/9/chartex" xmlns:cx4="http://schemas.microsoft.com/office/drawing/2016/5/10/chartex" xmlns:cx5="http://schemas.microsoft.com/office/drawing/2016/5/11/chartex" xmlns:cx6="http://schemas.microsoft.com/office/drawing/2016/5/12/chartex" xmlns:cx7="http://schemas.microsoft.com/office/drawing/2016/5/13/chartex" xmlns:cx8="http://schemas.microsoft.com/office/drawing/2016/5/14/chartex" xmlns:mc="http://schemas.openxmlformats.org/markup-compatibility/2006" xmlns:aink="http://schemas.microsoft.com/office/drawing/2016/ink" xmlns:am3d="http://schemas.microsoft.com/office/drawing/2017/model3d" xmlns:o="urn:schemas-microsoft-com:office:office" xmlns:r="http://schemas.openxmlformats.org/officeDocument/2006/relationships" xmlns:m="http://schemas.openxmlformats.org/officeDocument/2006/math" xmlns:v="urn:schemas-microsoft-com:vml" xmlns:wp14="http://schemas.microsoft.com/office/word/2010/wordprocessingDrawing" xmlns:wp="http://schemas.openxmlformats.org/drawingml/2006/wordprocessingDrawing" xmlns:w10="urn:schemas-microsoft-com:office:word" xmlns:w="http://schemas.openxmlformats.org/wordprocessingml/2006/main" xmlns:w14="http://schemas.microsoft.com/office/word/2010/wordml" xmlns:w15="http://schemas.microsoft.com/office/word/2012/wordml" xmlns:w16cex="http://schemas.microsoft.com/office/word/2018/wordml/cex" xmlns:w16cid="http://schemas.microsoft.com/office/word/2016/wordml/cid" xmlns:w16="http://schemas.microsoft.com/office/word/2018/wordml" xmlns:w16se="http://schemas.microsoft.com/office/word/2015/wordml/symex" xmlns:wpg="http://schemas.microsoft.com/office/word/2010/wordprocessingGroup" xmlns:wpi="http://schemas.microsoft.com/office/word/2010/wordprocessingInk" xmlns:wne="http://schemas.microsoft.com/office/word/2006/wordml" xmlns:wps="http://schemas.microsoft.com/office/word/2010/wordprocessingShape" mc:Ignorable="w14 w15 w16se w16cid w16 w16cex wp14">
-  <w:p>
-    <w:pPr>
-      <w:pStyle w:val="Fuzeile"/>
-    </w:pPr>
-  </w:p>
-</w:ftr>
-</file>
-
-<file path=word/footer2.xml><?xml version="1.0" encoding="utf-8"?>
 <w:ftr xmlns:wpc="http://schemas.microsoft.com/office/word/2010/wordprocessingCanvas" xmlns:cx="http://schemas.microsoft.com/office/drawing/2014/chartex" xmlns:cx1="http://schemas.microsoft.com/office/drawing/2015/9/8/chartex" xmlns:cx2="http://schemas.microsoft.com/office/drawing/2015/10/21/chartex" xmlns:cx3="http://schemas.microsoft.com/office/drawing/2016/5/9/chartex" xmlns:cx4="http://schemas.microsoft.com/office/drawing/2016/5/10/chartex" xmlns:cx5="http://schemas.microsoft.com/office/drawing/2016/5/11/chartex" xmlns:cx6="http://schemas.microsoft.com/office/drawing/2016/5/12/chartex" xmlns:cx7="http://schemas.microsoft.com/office/drawing/2016/5/13/chartex" xmlns:cx8="http://schemas.microsoft.com/office/drawing/2016/5/14/chartex" xmlns:mc="http://schemas.openxmlformats.org/markup-compatibility/2006" xmlns:aink="http://schemas.microsoft.com/office/drawing/2016/ink" xmlns:am3d="http://schemas.microsoft.com/office/drawing/2017/model3d" xmlns:o="urn:schemas-microsoft-com:office:office" xmlns:r="http://schemas.openxmlformats.org/officeDocument/2006/relationships" xmlns:m="http://schemas.openxmlformats.org/officeDocument/2006/math" xmlns:v="urn:schemas-microsoft-com:vml" xmlns:wp14="http://schemas.microsoft.com/office/word/2010/wordprocessingDrawing" xmlns:wp="http://schemas.openxmlformats.org/drawingml/2006/wordprocessingDrawing" xmlns:w10="urn:schemas-microsoft-com:office:word" xmlns:w="http://schemas.openxmlformats.org/wordprocessingml/2006/main" xmlns:w14="http://schemas.microsoft.com/office/word/2010/wordml" xmlns:w15="http://schemas.microsoft.com/office/word/2012/wordml" xmlns:w16cex="http://schemas.microsoft.com/office/word/2018/wordml/cex" xmlns:w16cid="http://schemas.microsoft.com/office/word/2016/wordml/cid" xmlns:w16="http://schemas.microsoft.com/office/word/2018/wordml" xmlns:w16se="http://schemas.microsoft.com/office/word/2015/wordml/symex" xmlns:wpg="http://schemas.microsoft.com/office/word/2010/wordprocessingGroup" xmlns:wpi="http://schemas.microsoft.com/office/word/2010/wordprocessingInk" xmlns:wne="http://schemas.microsoft.com/office/word/2006/wordml" xmlns:wps="http://schemas.microsoft.com/office/word/2010/wordprocessingShape" mc:Ignorable="w14 w15 w16se w16cid w16 w16cex wp14">
   <w:p>
     <w:pPr>
@@ -3061,16 +4588,6 @@
 </w:ftr>
 </file>
 
-<file path=word/footer3.xml><?xml version="1.0" encoding="utf-8"?>
-<w:ftr xmlns:wpc="http://schemas.microsoft.com/office/word/2010/wordprocessingCanvas" xmlns:cx="http://schemas.microsoft.com/office/drawing/2014/chartex" xmlns:cx1="http://schemas.microsoft.com/office/drawing/2015/9/8/chartex" xmlns:cx2="http://schemas.microsoft.com/office/drawing/2015/10/21/chartex" xmlns:cx3="http://schemas.microsoft.com/office/drawing/2016/5/9/chartex" xmlns:cx4="http://schemas.microsoft.com/office/drawing/2016/5/10/chartex" xmlns:cx5="http://schemas.microsoft.com/office/drawing/2016/5/11/chartex" xmlns:cx6="http://schemas.microsoft.com/office/drawing/2016/5/12/chartex" xmlns:cx7="http://schemas.microsoft.com/office/drawing/2016/5/13/chartex" xmlns:cx8="http://schemas.microsoft.com/office/drawing/2016/5/14/chartex" xmlns:mc="http://schemas.openxmlformats.org/markup-compatibility/2006" xmlns:aink="http://schemas.microsoft.com/office/drawing/2016/ink" xmlns:am3d="http://schemas.microsoft.com/office/drawing/2017/model3d" xmlns:o="urn:schemas-microsoft-com:office:office" xmlns:r="http://schemas.openxmlformats.org/officeDocument/2006/relationships" xmlns:m="http://schemas.openxmlformats.org/officeDocument/2006/math" xmlns:v="urn:schemas-microsoft-com:vml" xmlns:wp14="http://schemas.microsoft.com/office/word/2010/wordprocessingDrawing" xmlns:wp="http://schemas.openxmlformats.org/drawingml/2006/wordprocessingDrawing" xmlns:w10="urn:schemas-microsoft-com:office:word" xmlns:w="http://schemas.openxmlformats.org/wordprocessingml/2006/main" xmlns:w14="http://schemas.microsoft.com/office/word/2010/wordml" xmlns:w15="http://schemas.microsoft.com/office/word/2012/wordml" xmlns:w16cex="http://schemas.microsoft.com/office/word/2018/wordml/cex" xmlns:w16cid="http://schemas.microsoft.com/office/word/2016/wordml/cid" xmlns:w16="http://schemas.microsoft.com/office/word/2018/wordml" xmlns:w16se="http://schemas.microsoft.com/office/word/2015/wordml/symex" xmlns:wpg="http://schemas.microsoft.com/office/word/2010/wordprocessingGroup" xmlns:wpi="http://schemas.microsoft.com/office/word/2010/wordprocessingInk" xmlns:wne="http://schemas.microsoft.com/office/word/2006/wordml" xmlns:wps="http://schemas.microsoft.com/office/word/2010/wordprocessingShape" mc:Ignorable="w14 w15 w16se w16cid w16 w16cex wp14">
-  <w:p>
-    <w:pPr>
-      <w:pStyle w:val="Fuzeile"/>
-    </w:pPr>
-  </w:p>
-</w:ftr>
-</file>
-
 <file path=word/footnotes.xml><?xml version="1.0" encoding="utf-8"?>
 <w:footnotes xmlns:wpc="http://schemas.microsoft.com/office/word/2010/wordprocessingCanvas" xmlns:cx="http://schemas.microsoft.com/office/drawing/2014/chartex" xmlns:cx1="http://schemas.microsoft.com/office/drawing/2015/9/8/chartex" xmlns:cx2="http://schemas.microsoft.com/office/drawing/2015/10/21/chartex" xmlns:cx3="http://schemas.microsoft.com/office/drawing/2016/5/9/chartex" xmlns:cx4="http://schemas.microsoft.com/office/drawing/2016/5/10/chartex" xmlns:cx5="http://schemas.microsoft.com/office/drawing/2016/5/11/chartex" xmlns:cx6="http://schemas.microsoft.com/office/drawing/2016/5/12/chartex" xmlns:cx7="http://schemas.microsoft.com/office/drawing/2016/5/13/chartex" xmlns:cx8="http://schemas.microsoft.com/office/drawing/2016/5/14/chartex" xmlns:mc="http://schemas.openxmlformats.org/markup-compatibility/2006" xmlns:aink="http://schemas.microsoft.com/office/drawing/2016/ink" xmlns:am3d="http://schemas.microsoft.com/office/drawing/2017/model3d" xmlns:o="urn:schemas-microsoft-com:office:office" xmlns:r="http://schemas.openxmlformats.org/officeDocument/2006/relationships" xmlns:m="http://schemas.openxmlformats.org/officeDocument/2006/math" xmlns:v="urn:schemas-microsoft-com:vml" xmlns:wp14="http://schemas.microsoft.com/office/word/2010/wordprocessingDrawing" xmlns:wp="http://schemas.openxmlformats.org/drawingml/2006/wordprocessingDrawing" xmlns:w10="urn:schemas-microsoft-com:office:word" xmlns:w="http://schemas.openxmlformats.org/wordprocessingml/2006/main" xmlns:w14="http://schemas.microsoft.com/office/word/2010/wordml" xmlns:w15="http://schemas.microsoft.com/office/word/2012/wordml" xmlns:w16cex="http://schemas.microsoft.com/office/word/2018/wordml/cex" xmlns:w16cid="http://schemas.microsoft.com/office/word/2016/wordml/cid" xmlns:w16="http://schemas.microsoft.com/office/word/2018/wordml" xmlns:w16se="http://schemas.microsoft.com/office/word/2015/wordml/symex" xmlns:wpg="http://schemas.microsoft.com/office/word/2010/wordprocessingGroup" xmlns:wpi="http://schemas.microsoft.com/office/word/2010/wordprocessingInk" xmlns:wne="http://schemas.microsoft.com/office/word/2006/wordml" xmlns:wps="http://schemas.microsoft.com/office/word/2010/wordprocessingShape" mc:Ignorable="w14 w15 w16se w16cid w16 w16cex wp14">
   <w:footnote w:type="separator" w:id="-1">
@@ -3091,26 +4608,6 @@
 </file>
 
 <file path=word/header1.xml><?xml version="1.0" encoding="utf-8"?>
-<w:hdr xmlns:wpc="http://schemas.microsoft.com/office/word/2010/wordprocessingCanvas" xmlns:cx="http://schemas.microsoft.com/office/drawing/2014/chartex" xmlns:cx1="http://schemas.microsoft.com/office/drawing/2015/9/8/chartex" xmlns:cx2="http://schemas.microsoft.com/office/drawing/2015/10/21/chartex" xmlns:cx3="http://schemas.microsoft.com/office/drawing/2016/5/9/chartex" xmlns:cx4="http://schemas.microsoft.com/office/drawing/2016/5/10/chartex" xmlns:cx5="http://schemas.microsoft.com/office/drawing/2016/5/11/chartex" xmlns:cx6="http://schemas.microsoft.com/office/drawing/2016/5/12/chartex" xmlns:cx7="http://schemas.microsoft.com/office/drawing/2016/5/13/chartex" xmlns:cx8="http://schemas.microsoft.com/office/drawing/2016/5/14/chartex" xmlns:mc="http://schemas.openxmlformats.org/markup-compatibility/2006" xmlns:aink="http://schemas.microsoft.com/office/drawing/2016/ink" xmlns:am3d="http://schemas.microsoft.com/office/drawing/2017/model3d" xmlns:o="urn:schemas-microsoft-com:office:office" xmlns:r="http://schemas.openxmlformats.org/officeDocument/2006/relationships" xmlns:m="http://schemas.openxmlformats.org/officeDocument/2006/math" xmlns:v="urn:schemas-microsoft-com:vml" xmlns:wp14="http://schemas.microsoft.com/office/word/2010/wordprocessingDrawing" xmlns:wp="http://schemas.openxmlformats.org/drawingml/2006/wordprocessingDrawing" xmlns:w10="urn:schemas-microsoft-com:office:word" xmlns:w="http://schemas.openxmlformats.org/wordprocessingml/2006/main" xmlns:w14="http://schemas.microsoft.com/office/word/2010/wordml" xmlns:w15="http://schemas.microsoft.com/office/word/2012/wordml" xmlns:w16cex="http://schemas.microsoft.com/office/word/2018/wordml/cex" xmlns:w16cid="http://schemas.microsoft.com/office/word/2016/wordml/cid" xmlns:w16="http://schemas.microsoft.com/office/word/2018/wordml" xmlns:w16se="http://schemas.microsoft.com/office/word/2015/wordml/symex" xmlns:wpg="http://schemas.microsoft.com/office/word/2010/wordprocessingGroup" xmlns:wpi="http://schemas.microsoft.com/office/word/2010/wordprocessingInk" xmlns:wne="http://schemas.microsoft.com/office/word/2006/wordml" xmlns:wps="http://schemas.microsoft.com/office/word/2010/wordprocessingShape" mc:Ignorable="w14 w15 w16se w16cid w16 w16cex wp14">
-  <w:p>
-    <w:pPr>
-      <w:pStyle w:val="Kopfzeile"/>
-    </w:pPr>
-  </w:p>
-</w:hdr>
-</file>
-
-<file path=word/header2.xml><?xml version="1.0" encoding="utf-8"?>
-<w:hdr xmlns:wpc="http://schemas.microsoft.com/office/word/2010/wordprocessingCanvas" xmlns:cx="http://schemas.microsoft.com/office/drawing/2014/chartex" xmlns:cx1="http://schemas.microsoft.com/office/drawing/2015/9/8/chartex" xmlns:cx2="http://schemas.microsoft.com/office/drawing/2015/10/21/chartex" xmlns:cx3="http://schemas.microsoft.com/office/drawing/2016/5/9/chartex" xmlns:cx4="http://schemas.microsoft.com/office/drawing/2016/5/10/chartex" xmlns:cx5="http://schemas.microsoft.com/office/drawing/2016/5/11/chartex" xmlns:cx6="http://schemas.microsoft.com/office/drawing/2016/5/12/chartex" xmlns:cx7="http://schemas.microsoft.com/office/drawing/2016/5/13/chartex" xmlns:cx8="http://schemas.microsoft.com/office/drawing/2016/5/14/chartex" xmlns:mc="http://schemas.openxmlformats.org/markup-compatibility/2006" xmlns:aink="http://schemas.microsoft.com/office/drawing/2016/ink" xmlns:am3d="http://schemas.microsoft.com/office/drawing/2017/model3d" xmlns:o="urn:schemas-microsoft-com:office:office" xmlns:r="http://schemas.openxmlformats.org/officeDocument/2006/relationships" xmlns:m="http://schemas.openxmlformats.org/officeDocument/2006/math" xmlns:v="urn:schemas-microsoft-com:vml" xmlns:wp14="http://schemas.microsoft.com/office/word/2010/wordprocessingDrawing" xmlns:wp="http://schemas.openxmlformats.org/drawingml/2006/wordprocessingDrawing" xmlns:w10="urn:schemas-microsoft-com:office:word" xmlns:w="http://schemas.openxmlformats.org/wordprocessingml/2006/main" xmlns:w14="http://schemas.microsoft.com/office/word/2010/wordml" xmlns:w15="http://schemas.microsoft.com/office/word/2012/wordml" xmlns:w16cex="http://schemas.microsoft.com/office/word/2018/wordml/cex" xmlns:w16cid="http://schemas.microsoft.com/office/word/2016/wordml/cid" xmlns:w16="http://schemas.microsoft.com/office/word/2018/wordml" xmlns:w16se="http://schemas.microsoft.com/office/word/2015/wordml/symex" xmlns:wpg="http://schemas.microsoft.com/office/word/2010/wordprocessingGroup" xmlns:wpi="http://schemas.microsoft.com/office/word/2010/wordprocessingInk" xmlns:wne="http://schemas.microsoft.com/office/word/2006/wordml" xmlns:wps="http://schemas.microsoft.com/office/word/2010/wordprocessingShape" mc:Ignorable="w14 w15 w16se w16cid w16 w16cex wp14">
-  <w:p>
-    <w:pPr>
-      <w:pStyle w:val="Kopfzeile"/>
-    </w:pPr>
-  </w:p>
-</w:hdr>
-</file>
-
-<file path=word/header3.xml><?xml version="1.0" encoding="utf-8"?>
 <w:hdr xmlns:wpc="http://schemas.microsoft.com/office/word/2010/wordprocessingCanvas" xmlns:cx="http://schemas.microsoft.com/office/drawing/2014/chartex" xmlns:cx1="http://schemas.microsoft.com/office/drawing/2015/9/8/chartex" xmlns:cx2="http://schemas.microsoft.com/office/drawing/2015/10/21/chartex" xmlns:cx3="http://schemas.microsoft.com/office/drawing/2016/5/9/chartex" xmlns:cx4="http://schemas.microsoft.com/office/drawing/2016/5/10/chartex" xmlns:cx5="http://schemas.microsoft.com/office/drawing/2016/5/11/chartex" xmlns:cx6="http://schemas.microsoft.com/office/drawing/2016/5/12/chartex" xmlns:cx7="http://schemas.microsoft.com/office/drawing/2016/5/13/chartex" xmlns:cx8="http://schemas.microsoft.com/office/drawing/2016/5/14/chartex" xmlns:mc="http://schemas.openxmlformats.org/markup-compatibility/2006" xmlns:aink="http://schemas.microsoft.com/office/drawing/2016/ink" xmlns:am3d="http://schemas.microsoft.com/office/drawing/2017/model3d" xmlns:o="urn:schemas-microsoft-com:office:office" xmlns:r="http://schemas.openxmlformats.org/officeDocument/2006/relationships" xmlns:m="http://schemas.openxmlformats.org/officeDocument/2006/math" xmlns:v="urn:schemas-microsoft-com:vml" xmlns:wp14="http://schemas.microsoft.com/office/word/2010/wordprocessingDrawing" xmlns:wp="http://schemas.openxmlformats.org/drawingml/2006/wordprocessingDrawing" xmlns:w10="urn:schemas-microsoft-com:office:word" xmlns:w="http://schemas.openxmlformats.org/wordprocessingml/2006/main" xmlns:w14="http://schemas.microsoft.com/office/word/2010/wordml" xmlns:w15="http://schemas.microsoft.com/office/word/2012/wordml" xmlns:w16cex="http://schemas.microsoft.com/office/word/2018/wordml/cex" xmlns:w16cid="http://schemas.microsoft.com/office/word/2016/wordml/cid" xmlns:w16="http://schemas.microsoft.com/office/word/2018/wordml" xmlns:w16se="http://schemas.microsoft.com/office/word/2015/wordml/symex" xmlns:wpg="http://schemas.microsoft.com/office/word/2010/wordprocessingGroup" xmlns:wpi="http://schemas.microsoft.com/office/word/2010/wordprocessingInk" xmlns:wne="http://schemas.microsoft.com/office/word/2006/wordml" xmlns:wps="http://schemas.microsoft.com/office/word/2010/wordprocessingShape" mc:Ignorable="w14 w15 w16se w16cid w16 w16cex wp14">
   <w:p>
     <w:pPr>
@@ -3124,7 +4621,7 @@
         <wp:inline distT="0" distB="0" distL="0" distR="0" wp14:anchorId="508EFABF" wp14:editId="681C9761">
           <wp:extent cx="2238375" cy="733425"/>
           <wp:effectExtent l="0" t="0" r="0" b="0"/>
-          <wp:docPr id="1" name="Bild 1"/>
+          <wp:docPr id="5" name="Bild 1"/>
           <wp:cNvGraphicFramePr>
             <a:graphicFrameLocks xmlns:a="http://schemas.openxmlformats.org/drawingml/2006/main" noChangeAspect="1"/>
           </wp:cNvGraphicFramePr>
@@ -3880,7 +5377,6 @@
   <w:style w:type="character" w:default="1" w:styleId="Absatz-Standardschriftart">
     <w:name w:val="Default Paragraph Font"/>
     <w:uiPriority w:val="1"/>
-    <w:semiHidden/>
     <w:unhideWhenUsed/>
   </w:style>
   <w:style w:type="table" w:default="1" w:styleId="NormaleTabelle">
@@ -4660,6 +6156,7 @@
   <w:style w:type="paragraph" w:styleId="Verzeichnis3">
     <w:name w:val="toc 3"/>
     <w:basedOn w:val="Index"/>
+    <w:uiPriority w:val="39"/>
     <w:pPr>
       <w:tabs>
         <w:tab w:val="right" w:leader="dot" w:pos="9072"/>
@@ -5097,4 +6594,16 @@
     </a:ext>
   </a:extLst>
 </a:theme>
+</file>
+
+<file path=customXml/item1.xml><?xml version="1.0" encoding="utf-8"?>
+<b:Sources xmlns:b="http://schemas.openxmlformats.org/officeDocument/2006/bibliography" xmlns="http://schemas.openxmlformats.org/officeDocument/2006/bibliography" SelectedStyle="\APASixthEditionOfficeOnline.xsl" StyleName="APA" Version="6"/>
+</file>
+
+<file path=customXml/itemProps1.xml><?xml version="1.0" encoding="utf-8"?>
+<ds:datastoreItem xmlns:ds="http://schemas.openxmlformats.org/officeDocument/2006/customXml" ds:itemID="{E9FF6B78-0BCB-48D3-958B-81956AA7D7EE}">
+  <ds:schemaRefs>
+    <ds:schemaRef ds:uri="http://schemas.openxmlformats.org/officeDocument/2006/bibliography"/>
+  </ds:schemaRefs>
+</ds:datastoreItem>
 </file>
</xml_diff>

<commit_message>
Adding Page-Flow and mock screen shots.
</commit_message>
<xml_diff>
--- a/docs/Projektbericht_Equals_Gruppe1.docx
+++ b/docs/Projektbericht_Equals_Gruppe1.docx
@@ -180,12 +180,18 @@
         </w:rPr>
       </w:pPr>
       <w:r>
+        <w:rPr>
+          <w:sz w:val="22"/>
+        </w:rPr>
         <w:fldChar w:fldCharType="begin"/>
       </w:r>
       <w:r>
         <w:instrText xml:space="preserve"> TOC \o "1-3" \h \z \u </w:instrText>
       </w:r>
       <w:r>
+        <w:rPr>
+          <w:sz w:val="22"/>
+        </w:rPr>
         <w:fldChar w:fldCharType="separate"/>
       </w:r>
       <w:hyperlink w:anchor="_Toc66179794" w:history="1">
@@ -1724,14 +1730,6 @@
     </w:p>
     <w:p/>
     <w:p>
-      <w:pPr>
-        <w:suppressAutoHyphens w:val="0"/>
-        <w:rPr>
-          <w:rFonts w:ascii="Times New Roman" w:hAnsi="Times New Roman" w:cs="Times New Roman"/>
-          <w:sz w:val="24"/>
-          <w:lang w:eastAsia="de-DE"/>
-        </w:rPr>
-      </w:pPr>
       <w:r>
         <w:rPr>
           <w:i/>
@@ -2060,7 +2058,15 @@
         <w:t>S</w:t>
       </w:r>
       <w:r>
-        <w:t xml:space="preserve">imple and </w:t>
+        <w:t xml:space="preserve">imple </w:t>
+      </w:r>
+      <w:proofErr w:type="spellStart"/>
+      <w:r>
+        <w:t>and</w:t>
+      </w:r>
+      <w:proofErr w:type="spellEnd"/>
+      <w:r>
+        <w:t xml:space="preserve"> </w:t>
       </w:r>
       <w:r>
         <w:t>S</w:t>
@@ -2215,9 +2221,6 @@
     </w:p>
     <w:p/>
     <w:p>
-      <w:pPr>
-        <w:suppressAutoHyphens w:val="0"/>
-      </w:pPr>
       <w:r>
         <w:br w:type="page"/>
       </w:r>
@@ -2410,13 +2413,12 @@
           <w:tab w:val="left" w:pos="13740"/>
           <w:tab w:val="left" w:pos="14656"/>
         </w:tabs>
-        <w:suppressAutoHyphens w:val="0"/>
         <w:rPr>
           <w:rFonts w:ascii="Courier New" w:hAnsi="Courier New" w:cs="Courier New"/>
           <w:color w:val="A9B7C6"/>
           <w:sz w:val="20"/>
           <w:szCs w:val="20"/>
-          <w:lang w:val="fr-CH" w:eastAsia="de-DE"/>
+          <w:lang w:val="fr-CH"/>
         </w:rPr>
       </w:pPr>
       <w:r>
@@ -2425,7 +2427,7 @@
           <w:color w:val="A9B7C6"/>
           <w:sz w:val="20"/>
           <w:szCs w:val="20"/>
-          <w:lang w:val="fr-CH" w:eastAsia="de-DE"/>
+          <w:lang w:val="fr-CH"/>
         </w:rPr>
         <w:t xml:space="preserve">SELECT </w:t>
       </w:r>
@@ -2437,7 +2439,7 @@
           <w:color w:val="A9B7C6"/>
           <w:sz w:val="20"/>
           <w:szCs w:val="20"/>
-          <w:lang w:val="fr-CH" w:eastAsia="de-DE"/>
+          <w:lang w:val="fr-CH"/>
         </w:rPr>
         <w:t>p.lastName</w:t>
       </w:r>
@@ -2449,7 +2451,7 @@
           <w:color w:val="CC7832"/>
           <w:sz w:val="20"/>
           <w:szCs w:val="20"/>
-          <w:lang w:val="fr-CH" w:eastAsia="de-DE"/>
+          <w:lang w:val="fr-CH"/>
         </w:rPr>
         <w:t xml:space="preserve">, </w:t>
       </w:r>
@@ -2460,7 +2462,7 @@
           <w:color w:val="9876AA"/>
           <w:sz w:val="20"/>
           <w:szCs w:val="20"/>
-          <w:lang w:val="fr-CH" w:eastAsia="de-DE"/>
+          <w:lang w:val="fr-CH"/>
         </w:rPr>
         <w:t>cs</w:t>
       </w:r>
@@ -2470,7 +2472,7 @@
           <w:color w:val="A9B7C6"/>
           <w:sz w:val="20"/>
           <w:szCs w:val="20"/>
-          <w:lang w:val="fr-CH" w:eastAsia="de-DE"/>
+          <w:lang w:val="fr-CH"/>
         </w:rPr>
         <w:t>.grade</w:t>
       </w:r>
@@ -2481,7 +2483,7 @@
           <w:color w:val="A9B7C6"/>
           <w:sz w:val="20"/>
           <w:szCs w:val="20"/>
-          <w:lang w:val="fr-CH" w:eastAsia="de-DE"/>
+          <w:lang w:val="fr-CH"/>
         </w:rPr>
         <w:t xml:space="preserve"> FROM Person p</w:t>
       </w:r>
@@ -2491,7 +2493,7 @@
           <w:color w:val="A9B7C6"/>
           <w:sz w:val="20"/>
           <w:szCs w:val="20"/>
-          <w:lang w:val="fr-CH" w:eastAsia="de-DE"/>
+          <w:lang w:val="fr-CH"/>
         </w:rPr>
         <w:br/>
       </w:r>
@@ -2502,7 +2504,7 @@
           <w:color w:val="A9B7C6"/>
           <w:sz w:val="20"/>
           <w:szCs w:val="20"/>
-          <w:lang w:val="fr-CH" w:eastAsia="de-DE"/>
+          <w:lang w:val="fr-CH"/>
         </w:rPr>
         <w:t>Inner</w:t>
       </w:r>
@@ -2513,7 +2515,7 @@
           <w:color w:val="A9B7C6"/>
           <w:sz w:val="20"/>
           <w:szCs w:val="20"/>
-          <w:lang w:val="fr-CH" w:eastAsia="de-DE"/>
+          <w:lang w:val="fr-CH"/>
         </w:rPr>
         <w:t xml:space="preserve"> </w:t>
       </w:r>
@@ -2524,7 +2526,7 @@
           <w:color w:val="A9B7C6"/>
           <w:sz w:val="20"/>
           <w:szCs w:val="20"/>
-          <w:lang w:val="fr-CH" w:eastAsia="de-DE"/>
+          <w:lang w:val="fr-CH"/>
         </w:rPr>
         <w:t>join</w:t>
       </w:r>
@@ -2535,7 +2537,7 @@
           <w:color w:val="A9B7C6"/>
           <w:sz w:val="20"/>
           <w:szCs w:val="20"/>
-          <w:lang w:val="fr-CH" w:eastAsia="de-DE"/>
+          <w:lang w:val="fr-CH"/>
         </w:rPr>
         <w:t xml:space="preserve"> </w:t>
       </w:r>
@@ -2546,7 +2548,7 @@
           <w:color w:val="A9B7C6"/>
           <w:sz w:val="20"/>
           <w:szCs w:val="20"/>
-          <w:lang w:val="fr-CH" w:eastAsia="de-DE"/>
+          <w:lang w:val="fr-CH"/>
         </w:rPr>
         <w:t>Course_Student</w:t>
       </w:r>
@@ -2557,7 +2559,7 @@
           <w:color w:val="A9B7C6"/>
           <w:sz w:val="20"/>
           <w:szCs w:val="20"/>
-          <w:lang w:val="fr-CH" w:eastAsia="de-DE"/>
+          <w:lang w:val="fr-CH"/>
         </w:rPr>
         <w:t xml:space="preserve"> </w:t>
       </w:r>
@@ -2568,7 +2570,7 @@
           <w:color w:val="A9B7C6"/>
           <w:sz w:val="20"/>
           <w:szCs w:val="20"/>
-          <w:lang w:val="fr-CH" w:eastAsia="de-DE"/>
+          <w:lang w:val="fr-CH"/>
         </w:rPr>
         <w:t>cs</w:t>
       </w:r>
@@ -2579,7 +2581,7 @@
           <w:color w:val="A9B7C6"/>
           <w:sz w:val="20"/>
           <w:szCs w:val="20"/>
-          <w:lang w:val="fr-CH" w:eastAsia="de-DE"/>
+          <w:lang w:val="fr-CH"/>
         </w:rPr>
         <w:t xml:space="preserve"> on </w:t>
       </w:r>
@@ -2590,7 +2592,7 @@
           <w:color w:val="A9B7C6"/>
           <w:sz w:val="20"/>
           <w:szCs w:val="20"/>
-          <w:lang w:val="fr-CH" w:eastAsia="de-DE"/>
+          <w:lang w:val="fr-CH"/>
         </w:rPr>
         <w:t>cs.studentId</w:t>
       </w:r>
@@ -2601,7 +2603,7 @@
           <w:color w:val="A9B7C6"/>
           <w:sz w:val="20"/>
           <w:szCs w:val="20"/>
-          <w:lang w:val="fr-CH" w:eastAsia="de-DE"/>
+          <w:lang w:val="fr-CH"/>
         </w:rPr>
         <w:t xml:space="preserve"> = </w:t>
       </w:r>
@@ -2611,7 +2613,7 @@
           <w:color w:val="9876AA"/>
           <w:sz w:val="20"/>
           <w:szCs w:val="20"/>
-          <w:lang w:val="fr-CH" w:eastAsia="de-DE"/>
+          <w:lang w:val="fr-CH"/>
         </w:rPr>
         <w:t>p</w:t>
       </w:r>
@@ -2621,7 +2623,7 @@
           <w:color w:val="A9B7C6"/>
           <w:sz w:val="20"/>
           <w:szCs w:val="20"/>
-          <w:lang w:val="fr-CH" w:eastAsia="de-DE"/>
+          <w:lang w:val="fr-CH"/>
         </w:rPr>
         <w:t>.id</w:t>
       </w:r>
@@ -2631,7 +2633,7 @@
           <w:color w:val="A9B7C6"/>
           <w:sz w:val="20"/>
           <w:szCs w:val="20"/>
-          <w:lang w:val="fr-CH" w:eastAsia="de-DE"/>
+          <w:lang w:val="fr-CH"/>
         </w:rPr>
         <w:br/>
       </w:r>
@@ -2642,7 +2644,7 @@
           <w:color w:val="A9B7C6"/>
           <w:sz w:val="20"/>
           <w:szCs w:val="20"/>
-          <w:lang w:val="fr-CH" w:eastAsia="de-DE"/>
+          <w:lang w:val="fr-CH"/>
         </w:rPr>
         <w:t>Inner</w:t>
       </w:r>
@@ -2653,7 +2655,7 @@
           <w:color w:val="A9B7C6"/>
           <w:sz w:val="20"/>
           <w:szCs w:val="20"/>
-          <w:lang w:val="fr-CH" w:eastAsia="de-DE"/>
+          <w:lang w:val="fr-CH"/>
         </w:rPr>
         <w:t xml:space="preserve"> </w:t>
       </w:r>
@@ -2664,7 +2666,7 @@
           <w:color w:val="A9B7C6"/>
           <w:sz w:val="20"/>
           <w:szCs w:val="20"/>
-          <w:lang w:val="fr-CH" w:eastAsia="de-DE"/>
+          <w:lang w:val="fr-CH"/>
         </w:rPr>
         <w:t>join</w:t>
       </w:r>
@@ -2675,7 +2677,7 @@
           <w:color w:val="A9B7C6"/>
           <w:sz w:val="20"/>
           <w:szCs w:val="20"/>
-          <w:lang w:val="fr-CH" w:eastAsia="de-DE"/>
+          <w:lang w:val="fr-CH"/>
         </w:rPr>
         <w:t xml:space="preserve"> </w:t>
       </w:r>
@@ -2686,7 +2688,7 @@
           <w:color w:val="A9B7C6"/>
           <w:sz w:val="20"/>
           <w:szCs w:val="20"/>
-          <w:lang w:val="fr-CH" w:eastAsia="de-DE"/>
+          <w:lang w:val="fr-CH"/>
         </w:rPr>
         <w:t>CAS_Student</w:t>
       </w:r>
@@ -2697,7 +2699,7 @@
           <w:color w:val="A9B7C6"/>
           <w:sz w:val="20"/>
           <w:szCs w:val="20"/>
-          <w:lang w:val="fr-CH" w:eastAsia="de-DE"/>
+          <w:lang w:val="fr-CH"/>
         </w:rPr>
         <w:t xml:space="preserve"> </w:t>
       </w:r>
@@ -2708,7 +2710,7 @@
           <w:color w:val="A9B7C6"/>
           <w:sz w:val="20"/>
           <w:szCs w:val="20"/>
-          <w:lang w:val="fr-CH" w:eastAsia="de-DE"/>
+          <w:lang w:val="fr-CH"/>
         </w:rPr>
         <w:t>cass</w:t>
       </w:r>
@@ -2719,7 +2721,7 @@
           <w:color w:val="A9B7C6"/>
           <w:sz w:val="20"/>
           <w:szCs w:val="20"/>
-          <w:lang w:val="fr-CH" w:eastAsia="de-DE"/>
+          <w:lang w:val="fr-CH"/>
         </w:rPr>
         <w:t xml:space="preserve"> on </w:t>
       </w:r>
@@ -2730,7 +2732,7 @@
           <w:color w:val="A9B7C6"/>
           <w:sz w:val="20"/>
           <w:szCs w:val="20"/>
-          <w:lang w:val="fr-CH" w:eastAsia="de-DE"/>
+          <w:lang w:val="fr-CH"/>
         </w:rPr>
         <w:t>cass.StudentId</w:t>
       </w:r>
@@ -2741,7 +2743,7 @@
           <w:color w:val="A9B7C6"/>
           <w:sz w:val="20"/>
           <w:szCs w:val="20"/>
-          <w:lang w:val="fr-CH" w:eastAsia="de-DE"/>
+          <w:lang w:val="fr-CH"/>
         </w:rPr>
         <w:t xml:space="preserve"> = </w:t>
       </w:r>
@@ -2751,7 +2753,7 @@
           <w:color w:val="9876AA"/>
           <w:sz w:val="20"/>
           <w:szCs w:val="20"/>
-          <w:lang w:val="fr-CH" w:eastAsia="de-DE"/>
+          <w:lang w:val="fr-CH"/>
         </w:rPr>
         <w:t>p</w:t>
       </w:r>
@@ -2761,7 +2763,7 @@
           <w:color w:val="A9B7C6"/>
           <w:sz w:val="20"/>
           <w:szCs w:val="20"/>
-          <w:lang w:val="fr-CH" w:eastAsia="de-DE"/>
+          <w:lang w:val="fr-CH"/>
         </w:rPr>
         <w:t>.id</w:t>
       </w:r>
@@ -2771,7 +2773,7 @@
           <w:color w:val="A9B7C6"/>
           <w:sz w:val="20"/>
           <w:szCs w:val="20"/>
-          <w:lang w:val="fr-CH" w:eastAsia="de-DE"/>
+          <w:lang w:val="fr-CH"/>
         </w:rPr>
         <w:br/>
       </w:r>
@@ -2782,7 +2784,7 @@
           <w:color w:val="A9B7C6"/>
           <w:sz w:val="20"/>
           <w:szCs w:val="20"/>
-          <w:lang w:val="fr-CH" w:eastAsia="de-DE"/>
+          <w:lang w:val="fr-CH"/>
         </w:rPr>
         <w:t>Inner</w:t>
       </w:r>
@@ -2793,7 +2795,7 @@
           <w:color w:val="A9B7C6"/>
           <w:sz w:val="20"/>
           <w:szCs w:val="20"/>
-          <w:lang w:val="fr-CH" w:eastAsia="de-DE"/>
+          <w:lang w:val="fr-CH"/>
         </w:rPr>
         <w:t xml:space="preserve"> </w:t>
       </w:r>
@@ -2804,7 +2806,7 @@
           <w:color w:val="A9B7C6"/>
           <w:sz w:val="20"/>
           <w:szCs w:val="20"/>
-          <w:lang w:val="fr-CH" w:eastAsia="de-DE"/>
+          <w:lang w:val="fr-CH"/>
         </w:rPr>
         <w:t>join</w:t>
       </w:r>
@@ -2815,7 +2817,7 @@
           <w:color w:val="A9B7C6"/>
           <w:sz w:val="20"/>
           <w:szCs w:val="20"/>
-          <w:lang w:val="fr-CH" w:eastAsia="de-DE"/>
+          <w:lang w:val="fr-CH"/>
         </w:rPr>
         <w:t xml:space="preserve"> CAS </w:t>
       </w:r>
@@ -2826,7 +2828,7 @@
           <w:color w:val="A9B7C6"/>
           <w:sz w:val="20"/>
           <w:szCs w:val="20"/>
-          <w:lang w:val="fr-CH" w:eastAsia="de-DE"/>
+          <w:lang w:val="fr-CH"/>
         </w:rPr>
         <w:t>cas</w:t>
       </w:r>
@@ -2837,7 +2839,7 @@
           <w:color w:val="A9B7C6"/>
           <w:sz w:val="20"/>
           <w:szCs w:val="20"/>
-          <w:lang w:val="fr-CH" w:eastAsia="de-DE"/>
+          <w:lang w:val="fr-CH"/>
         </w:rPr>
         <w:t xml:space="preserve"> on </w:t>
       </w:r>
@@ -2848,7 +2850,7 @@
           <w:color w:val="A9B7C6"/>
           <w:sz w:val="20"/>
           <w:szCs w:val="20"/>
-          <w:lang w:val="fr-CH" w:eastAsia="de-DE"/>
+          <w:lang w:val="fr-CH"/>
         </w:rPr>
         <w:t>cass.CASId</w:t>
       </w:r>
@@ -2859,7 +2861,7 @@
           <w:color w:val="A9B7C6"/>
           <w:sz w:val="20"/>
           <w:szCs w:val="20"/>
-          <w:lang w:val="fr-CH" w:eastAsia="de-DE"/>
+          <w:lang w:val="fr-CH"/>
         </w:rPr>
         <w:t xml:space="preserve"> = </w:t>
       </w:r>
@@ -2869,7 +2871,7 @@
           <w:color w:val="9876AA"/>
           <w:sz w:val="20"/>
           <w:szCs w:val="20"/>
-          <w:lang w:val="fr-CH" w:eastAsia="de-DE"/>
+          <w:lang w:val="fr-CH"/>
         </w:rPr>
         <w:t>cas</w:t>
       </w:r>
@@ -2879,7 +2881,7 @@
           <w:color w:val="A9B7C6"/>
           <w:sz w:val="20"/>
           <w:szCs w:val="20"/>
-          <w:lang w:val="fr-CH" w:eastAsia="de-DE"/>
+          <w:lang w:val="fr-CH"/>
         </w:rPr>
         <w:t>.id</w:t>
       </w:r>
@@ -2889,7 +2891,7 @@
           <w:color w:val="A9B7C6"/>
           <w:sz w:val="20"/>
           <w:szCs w:val="20"/>
-          <w:lang w:val="fr-CH" w:eastAsia="de-DE"/>
+          <w:lang w:val="fr-CH"/>
         </w:rPr>
         <w:br/>
         <w:t xml:space="preserve">WHERE cas.id = </w:t>
@@ -2900,7 +2902,7 @@
           <w:color w:val="6897BB"/>
           <w:sz w:val="20"/>
           <w:szCs w:val="20"/>
-          <w:lang w:val="fr-CH" w:eastAsia="de-DE"/>
+          <w:lang w:val="fr-CH"/>
         </w:rPr>
         <w:t xml:space="preserve">1 </w:t>
       </w:r>
@@ -2910,7 +2912,7 @@
           <w:color w:val="A9B7C6"/>
           <w:sz w:val="20"/>
           <w:szCs w:val="20"/>
-          <w:lang w:val="fr-CH" w:eastAsia="de-DE"/>
+          <w:lang w:val="fr-CH"/>
         </w:rPr>
         <w:t xml:space="preserve">AND p.id = </w:t>
       </w:r>
@@ -2920,7 +2922,7 @@
           <w:color w:val="6897BB"/>
           <w:sz w:val="20"/>
           <w:szCs w:val="20"/>
-          <w:lang w:val="fr-CH" w:eastAsia="de-DE"/>
+          <w:lang w:val="fr-CH"/>
         </w:rPr>
         <w:t>1</w:t>
       </w:r>
@@ -2930,7 +2932,7 @@
           <w:color w:val="CC7832"/>
           <w:sz w:val="20"/>
           <w:szCs w:val="20"/>
-          <w:lang w:val="fr-CH" w:eastAsia="de-DE"/>
+          <w:lang w:val="fr-CH"/>
         </w:rPr>
         <w:t>;</w:t>
       </w:r>
@@ -3309,9 +3311,6 @@
     </w:p>
     <w:p/>
     <w:p>
-      <w:pPr>
-        <w:suppressAutoHyphens w:val="0"/>
-      </w:pPr>
       <w:r>
         <w:br w:type="page"/>
       </w:r>
@@ -3326,6 +3325,26 @@
         <w:t>Datenbank-Schema: Konsolidierung</w:t>
       </w:r>
       <w:bookmarkEnd w:id="5"/>
+    </w:p>
+    <w:p>
+      <w:r>
+        <w:t xml:space="preserve">Nach Abgabe des eigenen Datenbank-Schemas wurde </w:t>
+      </w:r>
+      <w:r>
+        <w:t>für die Umsetzung des Projekts</w:t>
+      </w:r>
+      <w:r>
+        <w:t xml:space="preserve"> </w:t>
+      </w:r>
+      <w:r>
+        <w:t xml:space="preserve">ein </w:t>
+      </w:r>
+      <w:r>
+        <w:t>Datenbank-Schema</w:t>
+      </w:r>
+      <w:r>
+        <w:t xml:space="preserve"> vorgegeben.</w:t>
+      </w:r>
     </w:p>
     <w:p>
       <w:pPr>
@@ -3427,6 +3446,14 @@
     </w:p>
     <w:p>
       <w:pPr>
+        <w:ind w:left="357"/>
+        <w:rPr>
+          <w:i/>
+        </w:rPr>
+      </w:pPr>
+    </w:p>
+    <w:p>
+      <w:pPr>
         <w:pStyle w:val="berschrift1"/>
       </w:pPr>
       <w:bookmarkStart w:id="6" w:name="_Toc66179800"/>
@@ -3532,6 +3559,12 @@
           <w:iCs/>
         </w:rPr>
         <w:t xml:space="preserve"> angezeigt, worauf der Benutzer mit der entsprechenden Berechtigung Zugriff hat.</w:t>
+      </w:r>
+      <w:r>
+        <w:rPr>
+          <w:iCs/>
+        </w:rPr>
+        <w:t xml:space="preserve"> </w:t>
       </w:r>
     </w:p>
     <w:p>
@@ -3549,6 +3582,7 @@
           <w:b/>
           <w:bCs/>
           <w:iCs/>
+          <w:lang w:val="en-US"/>
         </w:rPr>
       </w:pPr>
       <w:r>
@@ -3556,43 +3590,10 @@
           <w:b/>
           <w:bCs/>
           <w:iCs/>
-        </w:rPr>
-        <w:t xml:space="preserve">Save Button auf der Module </w:t>
-      </w:r>
-      <w:proofErr w:type="spellStart"/>
-      <w:r>
-        <w:rPr>
-          <w:b/>
-          <w:bCs/>
-          <w:iCs/>
-        </w:rPr>
-        <w:t>Over</w:t>
-      </w:r>
-      <w:r>
-        <w:rPr>
-          <w:b/>
-          <w:bCs/>
-          <w:iCs/>
-        </w:rPr>
-        <w:t>v</w:t>
-      </w:r>
-      <w:r>
-        <w:rPr>
-          <w:b/>
-          <w:bCs/>
-          <w:iCs/>
-        </w:rPr>
-        <w:t>ie</w:t>
-      </w:r>
-      <w:r>
-        <w:rPr>
-          <w:b/>
-          <w:bCs/>
-          <w:iCs/>
-        </w:rPr>
-        <w:t>w</w:t>
-      </w:r>
-      <w:proofErr w:type="spellEnd"/>
+          <w:lang w:val="en-US"/>
+        </w:rPr>
+        <w:t>Save Button auf der Module Overview</w:t>
+      </w:r>
     </w:p>
     <w:p>
       <w:pPr>
@@ -3667,13 +3668,13 @@
         <w:tblLook w:val="04A0" w:firstRow="1" w:lastRow="0" w:firstColumn="1" w:lastColumn="0" w:noHBand="0" w:noVBand="1"/>
       </w:tblPr>
       <w:tblGrid>
-        <w:gridCol w:w="2932"/>
-        <w:gridCol w:w="6696"/>
+        <w:gridCol w:w="1752"/>
+        <w:gridCol w:w="7876"/>
       </w:tblGrid>
       <w:tr>
         <w:tc>
           <w:tcPr>
-            <w:tcW w:w="4814" w:type="dxa"/>
+            <w:tcW w:w="2122" w:type="dxa"/>
           </w:tcPr>
           <w:p>
             <w:r>
@@ -3683,7 +3684,7 @@
         </w:tc>
         <w:tc>
           <w:tcPr>
-            <w:tcW w:w="4814" w:type="dxa"/>
+            <w:tcW w:w="7506" w:type="dxa"/>
           </w:tcPr>
           <w:p>
             <w:r>
@@ -3691,10 +3692,10 @@
                 <w:noProof/>
               </w:rPr>
               <w:drawing>
-                <wp:inline distT="0" distB="0" distL="0" distR="0" wp14:anchorId="6E2DB610" wp14:editId="67D4DEA7">
-                  <wp:extent cx="3600000" cy="2024860"/>
-                  <wp:effectExtent l="152400" t="152400" r="362585" b="356870"/>
-                  <wp:docPr id="13" name="Grafik 13"/>
+                <wp:inline distT="0" distB="0" distL="0" distR="0" wp14:anchorId="0FFA45D0" wp14:editId="52C8B4AC">
+                  <wp:extent cx="4367849" cy="1906572"/>
+                  <wp:effectExtent l="152400" t="152400" r="344170" b="341630"/>
+                  <wp:docPr id="11" name="Grafik 11"/>
                   <wp:cNvGraphicFramePr>
                     <a:graphicFrameLocks xmlns:a="http://schemas.openxmlformats.org/drawingml/2006/main" noChangeAspect="1"/>
                   </wp:cNvGraphicFramePr>
@@ -3714,7 +3715,7 @@
                         <pic:spPr>
                           <a:xfrm>
                             <a:off x="0" y="0"/>
-                            <a:ext cx="3600000" cy="2024860"/>
+                            <a:ext cx="4384385" cy="1913790"/>
                           </a:xfrm>
                           <a:prstGeom prst="rect">
                             <a:avLst/>
@@ -3742,25 +3743,27 @@
       <w:tr>
         <w:tc>
           <w:tcPr>
-            <w:tcW w:w="4814" w:type="dxa"/>
+            <w:tcW w:w="2122" w:type="dxa"/>
           </w:tcPr>
           <w:p>
             <w:r>
+              <w:lastRenderedPageBreak/>
               <w:t xml:space="preserve">Module </w:t>
             </w:r>
-            <w:proofErr w:type="spellStart"/>
             <w:r>
-              <w:t>Overview</w:t>
+              <w:rPr>
+                <w:lang w:val="en-US"/>
+              </w:rPr>
+              <w:t xml:space="preserve">Overview </w:t>
             </w:r>
-            <w:proofErr w:type="spellEnd"/>
             <w:r>
-              <w:t xml:space="preserve"> Mock</w:t>
+              <w:t>Mock</w:t>
             </w:r>
           </w:p>
         </w:tc>
         <w:tc>
           <w:tcPr>
-            <w:tcW w:w="4814" w:type="dxa"/>
+            <w:tcW w:w="7506" w:type="dxa"/>
           </w:tcPr>
           <w:p>
             <w:r>
@@ -3768,10 +3771,10 @@
                 <w:noProof/>
               </w:rPr>
               <w:drawing>
-                <wp:inline distT="0" distB="0" distL="0" distR="0" wp14:anchorId="1766A9D5" wp14:editId="77893506">
-                  <wp:extent cx="3600000" cy="2024860"/>
-                  <wp:effectExtent l="152400" t="152400" r="362585" b="356870"/>
-                  <wp:docPr id="14" name="Grafik 14"/>
+                <wp:inline distT="0" distB="0" distL="0" distR="0" wp14:anchorId="68AEE651" wp14:editId="0DBFA20A">
+                  <wp:extent cx="4149777" cy="2643505"/>
+                  <wp:effectExtent l="152400" t="152400" r="333375" b="340995"/>
+                  <wp:docPr id="19" name="Grafik 19"/>
                   <wp:cNvGraphicFramePr>
                     <a:graphicFrameLocks xmlns:a="http://schemas.openxmlformats.org/drawingml/2006/main" noChangeAspect="1"/>
                   </wp:cNvGraphicFramePr>
@@ -3779,19 +3782,273 @@
                     <a:graphicData uri="http://schemas.openxmlformats.org/drawingml/2006/picture">
                       <pic:pic xmlns:pic="http://schemas.openxmlformats.org/drawingml/2006/picture">
                         <pic:nvPicPr>
-                          <pic:cNvPr id="1" name=""/>
-                          <pic:cNvPicPr/>
+                          <pic:cNvPr id="0" name="Picture 1"/>
+                          <pic:cNvPicPr>
+                            <a:picLocks noChangeAspect="1" noChangeArrowheads="1"/>
+                          </pic:cNvPicPr>
+                        </pic:nvPicPr>
+                        <pic:blipFill rotWithShape="1">
+                          <a:blip r:embed="rId15" cstate="print">
+                            <a:extLst>
+                              <a:ext uri="{28A0092B-C50C-407E-A947-70E740481C1C}">
+                                <a14:useLocalDpi xmlns:a14="http://schemas.microsoft.com/office/drawing/2010/main" val="0"/>
+                              </a:ext>
+                            </a:extLst>
+                          </a:blip>
+                          <a:srcRect r="2275"/>
+                          <a:stretch/>
+                        </pic:blipFill>
+                        <pic:spPr bwMode="auto">
+                          <a:xfrm>
+                            <a:off x="0" y="0"/>
+                            <a:ext cx="4159850" cy="2649922"/>
+                          </a:xfrm>
+                          <a:prstGeom prst="rect">
+                            <a:avLst/>
+                          </a:prstGeom>
+                          <a:ln>
+                            <a:noFill/>
+                          </a:ln>
+                          <a:effectLst>
+                            <a:outerShdw blurRad="292100" dist="139700" dir="2700000" algn="tl" rotWithShape="0">
+                              <a:srgbClr val="333333">
+                                <a:alpha val="65000"/>
+                              </a:srgbClr>
+                            </a:outerShdw>
+                          </a:effectLst>
+                          <a:extLst>
+                            <a:ext uri="{53640926-AAD7-44D8-BBD7-CCE9431645EC}">
+                              <a14:shadowObscured xmlns:a14="http://schemas.microsoft.com/office/drawing/2010/main"/>
+                            </a:ext>
+                          </a:extLst>
+                        </pic:spPr>
+                      </pic:pic>
+                    </a:graphicData>
+                  </a:graphic>
+                </wp:inline>
+              </w:drawing>
+            </w:r>
+          </w:p>
+        </w:tc>
+      </w:tr>
+      <w:tr>
+        <w:tc>
+          <w:tcPr>
+            <w:tcW w:w="2122" w:type="dxa"/>
+          </w:tcPr>
+          <w:p>
+            <w:pPr>
+              <w:rPr>
+                <w:lang w:val="en-US"/>
+              </w:rPr>
+            </w:pPr>
+            <w:r>
+              <w:rPr>
+                <w:lang w:val="en-US"/>
+              </w:rPr>
+              <w:t>Full Rating Over</w:t>
+            </w:r>
+            <w:r>
+              <w:rPr>
+                <w:lang w:val="en-US"/>
+              </w:rPr>
+              <w:t>v</w:t>
+            </w:r>
+            <w:r>
+              <w:rPr>
+                <w:lang w:val="en-US"/>
+              </w:rPr>
+              <w:t>iew Mock</w:t>
+            </w:r>
+          </w:p>
+          <w:p>
+            <w:pPr>
+              <w:rPr>
+                <w:lang w:val="en-US"/>
+              </w:rPr>
+            </w:pPr>
+            <w:r>
+              <w:rPr>
+                <w:lang w:val="en-US"/>
+              </w:rPr>
+              <w:t>(</w:t>
+            </w:r>
+            <w:r>
+              <w:rPr>
+                <w:lang w:val="en-US"/>
+              </w:rPr>
+              <w:t>Head view)</w:t>
+            </w:r>
+          </w:p>
+        </w:tc>
+        <w:tc>
+          <w:tcPr>
+            <w:tcW w:w="7506" w:type="dxa"/>
+          </w:tcPr>
+          <w:p>
+            <w:r>
+              <w:rPr>
+                <w:noProof/>
+              </w:rPr>
+              <w:drawing>
+                <wp:inline distT="0" distB="0" distL="0" distR="0" wp14:anchorId="46F3E05D" wp14:editId="4CD64B8D">
+                  <wp:extent cx="3727269" cy="2852494"/>
+                  <wp:effectExtent l="152400" t="152400" r="324485" b="347980"/>
+                  <wp:docPr id="20" name="Grafik 20"/>
+                  <wp:cNvGraphicFramePr>
+                    <a:graphicFrameLocks xmlns:a="http://schemas.openxmlformats.org/drawingml/2006/main" noChangeAspect="1"/>
+                  </wp:cNvGraphicFramePr>
+                  <a:graphic xmlns:a="http://schemas.openxmlformats.org/drawingml/2006/main">
+                    <a:graphicData uri="http://schemas.openxmlformats.org/drawingml/2006/picture">
+                      <pic:pic xmlns:pic="http://schemas.openxmlformats.org/drawingml/2006/picture">
+                        <pic:nvPicPr>
+                          <pic:cNvPr id="0" name="Picture 3"/>
+                          <pic:cNvPicPr>
+                            <a:picLocks noChangeAspect="1" noChangeArrowheads="1"/>
+                          </pic:cNvPicPr>
                         </pic:nvPicPr>
                         <pic:blipFill>
-                          <a:blip r:embed="rId15"/>
+                          <a:blip r:embed="rId16" cstate="print">
+                            <a:extLst>
+                              <a:ext uri="{28A0092B-C50C-407E-A947-70E740481C1C}">
+                                <a14:useLocalDpi xmlns:a14="http://schemas.microsoft.com/office/drawing/2010/main" val="0"/>
+                              </a:ext>
+                            </a:extLst>
+                          </a:blip>
+                          <a:srcRect/>
                           <a:stretch>
                             <a:fillRect/>
                           </a:stretch>
                         </pic:blipFill>
-                        <pic:spPr>
+                        <pic:spPr bwMode="auto">
                           <a:xfrm>
                             <a:off x="0" y="0"/>
-                            <a:ext cx="3600000" cy="2024860"/>
+                            <a:ext cx="3764085" cy="2880670"/>
+                          </a:xfrm>
+                          <a:prstGeom prst="rect">
+                            <a:avLst/>
+                          </a:prstGeom>
+                          <a:ln>
+                            <a:noFill/>
+                          </a:ln>
+                          <a:effectLst>
+                            <a:outerShdw blurRad="292100" dist="139700" dir="2700000" algn="tl" rotWithShape="0">
+                              <a:srgbClr val="333333">
+                                <a:alpha val="65000"/>
+                              </a:srgbClr>
+                            </a:outerShdw>
+                          </a:effectLst>
+                        </pic:spPr>
+                      </pic:pic>
+                    </a:graphicData>
+                  </a:graphic>
+                </wp:inline>
+              </w:drawing>
+            </w:r>
+          </w:p>
+          <w:p/>
+        </w:tc>
+      </w:tr>
+      <w:tr>
+        <w:tc>
+          <w:tcPr>
+            <w:tcW w:w="2122" w:type="dxa"/>
+          </w:tcPr>
+          <w:p>
+            <w:pPr>
+              <w:rPr>
+                <w:lang w:val="en-US"/>
+              </w:rPr>
+            </w:pPr>
+            <w:r>
+              <w:rPr>
+                <w:lang w:val="en-US"/>
+              </w:rPr>
+              <w:lastRenderedPageBreak/>
+              <w:t>Rating</w:t>
+            </w:r>
+            <w:r>
+              <w:rPr>
+                <w:lang w:val="en-US"/>
+              </w:rPr>
+              <w:t xml:space="preserve"> </w:t>
+            </w:r>
+            <w:r>
+              <w:rPr>
+                <w:lang w:val="en-US"/>
+              </w:rPr>
+              <w:t xml:space="preserve">Overview </w:t>
+            </w:r>
+            <w:r>
+              <w:rPr>
+                <w:lang w:val="en-US"/>
+              </w:rPr>
+              <w:t>M</w:t>
+            </w:r>
+            <w:r>
+              <w:rPr>
+                <w:lang w:val="en-US"/>
+              </w:rPr>
+              <w:t>ock</w:t>
+            </w:r>
+          </w:p>
+          <w:p>
+            <w:pPr>
+              <w:rPr>
+                <w:lang w:val="en-US"/>
+              </w:rPr>
+            </w:pPr>
+            <w:r>
+              <w:rPr>
+                <w:lang w:val="en-US"/>
+              </w:rPr>
+              <w:t>(Professor view)</w:t>
+            </w:r>
+          </w:p>
+        </w:tc>
+        <w:tc>
+          <w:tcPr>
+            <w:tcW w:w="7506" w:type="dxa"/>
+          </w:tcPr>
+          <w:p>
+            <w:r>
+              <w:rPr>
+                <w:noProof/>
+              </w:rPr>
+              <w:drawing>
+                <wp:inline distT="0" distB="0" distL="0" distR="0" wp14:anchorId="2C1A0A75" wp14:editId="005C261F">
+                  <wp:extent cx="3598334" cy="3185410"/>
+                  <wp:effectExtent l="152400" t="152400" r="339090" b="345440"/>
+                  <wp:docPr id="10" name="Grafik 10"/>
+                  <wp:cNvGraphicFramePr>
+                    <a:graphicFrameLocks xmlns:a="http://schemas.openxmlformats.org/drawingml/2006/main" noChangeAspect="1"/>
+                  </wp:cNvGraphicFramePr>
+                  <a:graphic xmlns:a="http://schemas.openxmlformats.org/drawingml/2006/main">
+                    <a:graphicData uri="http://schemas.openxmlformats.org/drawingml/2006/picture">
+                      <pic:pic xmlns:pic="http://schemas.openxmlformats.org/drawingml/2006/picture">
+                        <pic:nvPicPr>
+                          <pic:cNvPr id="0" name="Picture 1"/>
+                          <pic:cNvPicPr>
+                            <a:picLocks noChangeAspect="1" noChangeArrowheads="1"/>
+                          </pic:cNvPicPr>
+                        </pic:nvPicPr>
+                        <pic:blipFill>
+                          <a:blip r:embed="rId17" cstate="print">
+                            <a:extLst>
+                              <a:ext uri="{28A0092B-C50C-407E-A947-70E740481C1C}">
+                                <a14:useLocalDpi xmlns:a14="http://schemas.microsoft.com/office/drawing/2010/main" val="0"/>
+                              </a:ext>
+                            </a:extLst>
+                          </a:blip>
+                          <a:srcRect/>
+                          <a:stretch>
+                            <a:fillRect/>
+                          </a:stretch>
+                        </pic:blipFill>
+                        <pic:spPr bwMode="auto">
+                          <a:xfrm>
+                            <a:off x="0" y="0"/>
+                            <a:ext cx="3600881" cy="3187665"/>
                           </a:xfrm>
                           <a:prstGeom prst="rect">
                             <a:avLst/>
@@ -3819,45 +4076,56 @@
       <w:tr>
         <w:tc>
           <w:tcPr>
-            <w:tcW w:w="4814" w:type="dxa"/>
+            <w:tcW w:w="2122" w:type="dxa"/>
           </w:tcPr>
           <w:p>
-            <w:proofErr w:type="spellStart"/>
+            <w:pPr>
+              <w:rPr>
+                <w:lang w:val="en-US"/>
+              </w:rPr>
+            </w:pPr>
             <w:r>
-              <w:lastRenderedPageBreak/>
-              <w:t>Full</w:t>
-            </w:r>
-            <w:proofErr w:type="spellEnd"/>
-            <w:r>
-              <w:t xml:space="preserve"> </w:t>
-            </w:r>
-            <w:proofErr w:type="spellStart"/>
-            <w:r>
-              <w:t>Raiting</w:t>
-            </w:r>
-            <w:proofErr w:type="spellEnd"/>
-            <w:r>
-              <w:t xml:space="preserve"> </w:t>
-            </w:r>
-            <w:proofErr w:type="spellStart"/>
-            <w:r>
-              <w:t>Over</w:t>
+              <w:rPr>
+                <w:lang w:val="en-US"/>
+              </w:rPr>
+              <w:t xml:space="preserve">Full </w:t>
             </w:r>
             <w:r>
-              <w:t>v</w:t>
+              <w:rPr>
+                <w:lang w:val="en-US"/>
+              </w:rPr>
+              <w:t>Rating Overview Mock</w:t>
+            </w:r>
+          </w:p>
+          <w:p>
+            <w:pPr>
+              <w:rPr>
+                <w:lang w:val="en-US"/>
+              </w:rPr>
+            </w:pPr>
+            <w:r>
+              <w:rPr>
+                <w:lang w:val="en-US"/>
+              </w:rPr>
+              <w:t>(</w:t>
             </w:r>
             <w:r>
-              <w:t>iew</w:t>
+              <w:rPr>
+                <w:lang w:val="en-US"/>
+              </w:rPr>
+              <w:t>Assistant</w:t>
             </w:r>
-            <w:proofErr w:type="spellEnd"/>
             <w:r>
-              <w:t xml:space="preserve"> Mock</w:t>
+              <w:rPr>
+                <w:lang w:val="en-US"/>
+              </w:rPr>
+              <w:t xml:space="preserve"> view)</w:t>
             </w:r>
           </w:p>
         </w:tc>
         <w:tc>
           <w:tcPr>
-            <w:tcW w:w="4814" w:type="dxa"/>
+            <w:tcW w:w="7506" w:type="dxa"/>
           </w:tcPr>
           <w:p>
             <w:r>
@@ -3865,10 +4133,10 @@
                 <w:noProof/>
               </w:rPr>
               <w:drawing>
-                <wp:inline distT="0" distB="0" distL="0" distR="0" wp14:anchorId="02098F76" wp14:editId="557D1240">
-                  <wp:extent cx="3600000" cy="2024860"/>
-                  <wp:effectExtent l="152400" t="152400" r="362585" b="356870"/>
-                  <wp:docPr id="15" name="Grafik 15"/>
+                <wp:inline distT="0" distB="0" distL="0" distR="0" wp14:anchorId="5866424B" wp14:editId="306B6AAF">
+                  <wp:extent cx="3684805" cy="2956102"/>
+                  <wp:effectExtent l="152400" t="152400" r="341630" b="346075"/>
+                  <wp:docPr id="13" name="Grafik 13"/>
                   <wp:cNvGraphicFramePr>
                     <a:graphicFrameLocks xmlns:a="http://schemas.openxmlformats.org/drawingml/2006/main" noChangeAspect="1"/>
                   </wp:cNvGraphicFramePr>
@@ -3876,19 +4144,28 @@
                     <a:graphicData uri="http://schemas.openxmlformats.org/drawingml/2006/picture">
                       <pic:pic xmlns:pic="http://schemas.openxmlformats.org/drawingml/2006/picture">
                         <pic:nvPicPr>
-                          <pic:cNvPr id="1" name=""/>
-                          <pic:cNvPicPr/>
+                          <pic:cNvPr id="0" name="Picture 3"/>
+                          <pic:cNvPicPr>
+                            <a:picLocks noChangeAspect="1" noChangeArrowheads="1"/>
+                          </pic:cNvPicPr>
                         </pic:nvPicPr>
                         <pic:blipFill>
-                          <a:blip r:embed="rId16"/>
+                          <a:blip r:embed="rId18" cstate="print">
+                            <a:extLst>
+                              <a:ext uri="{28A0092B-C50C-407E-A947-70E740481C1C}">
+                                <a14:useLocalDpi xmlns:a14="http://schemas.microsoft.com/office/drawing/2010/main" val="0"/>
+                              </a:ext>
+                            </a:extLst>
+                          </a:blip>
+                          <a:srcRect/>
                           <a:stretch>
                             <a:fillRect/>
                           </a:stretch>
                         </pic:blipFill>
-                        <pic:spPr>
+                        <pic:spPr bwMode="auto">
                           <a:xfrm>
                             <a:off x="0" y="0"/>
-                            <a:ext cx="3600000" cy="2024860"/>
+                            <a:ext cx="3697102" cy="2965967"/>
                           </a:xfrm>
                           <a:prstGeom prst="rect">
                             <a:avLst/>
@@ -3916,48 +4193,54 @@
       <w:tr>
         <w:tc>
           <w:tcPr>
-            <w:tcW w:w="4814" w:type="dxa"/>
+            <w:tcW w:w="2122" w:type="dxa"/>
           </w:tcPr>
           <w:p>
+            <w:pPr>
+              <w:rPr>
+                <w:lang w:val="en-US"/>
+              </w:rPr>
+            </w:pPr>
             <w:r>
-              <w:t xml:space="preserve">Course Student </w:t>
+              <w:rPr>
+                <w:lang w:val="en-US"/>
+              </w:rPr>
+              <w:lastRenderedPageBreak/>
+              <w:t xml:space="preserve">Notification </w:t>
             </w:r>
             <w:proofErr w:type="spellStart"/>
             <w:r>
-              <w:t>Over</w:t>
-            </w:r>
-            <w:r>
-              <w:t>v</w:t>
-            </w:r>
-            <w:r>
-              <w:t>iew</w:t>
+              <w:rPr>
+                <w:lang w:val="en-US"/>
+              </w:rPr>
+              <w:t>Moc</w:t>
             </w:r>
             <w:proofErr w:type="spellEnd"/>
             <w:r>
-              <w:t xml:space="preserve"> </w:t>
-            </w:r>
-            <w:r>
-              <w:t>M</w:t>
-            </w:r>
-            <w:r>
-              <w:t>ock</w:t>
+              <w:rPr>
+                <w:lang w:val="en-US"/>
+              </w:rPr>
+              <w:t xml:space="preserve"> (Assistant View)</w:t>
             </w:r>
           </w:p>
         </w:tc>
         <w:tc>
           <w:tcPr>
-            <w:tcW w:w="4814" w:type="dxa"/>
+            <w:tcW w:w="7506" w:type="dxa"/>
           </w:tcPr>
           <w:p>
             <w:r>
               <w:rPr>
+                <w:rFonts w:ascii="Arial" w:hAnsi="Arial" w:cs="Arial"/>
                 <w:noProof/>
+                <w:sz w:val="22"/>
+                <w:lang w:eastAsia="zh-CN"/>
               </w:rPr>
               <w:drawing>
-                <wp:inline distT="0" distB="0" distL="0" distR="0" wp14:anchorId="09608197" wp14:editId="4B04455D">
-                  <wp:extent cx="3600000" cy="2024860"/>
-                  <wp:effectExtent l="152400" t="152400" r="362585" b="356870"/>
-                  <wp:docPr id="16" name="Grafik 16"/>
+                <wp:inline distT="0" distB="0" distL="0" distR="0" wp14:anchorId="6EC946B8" wp14:editId="1B23A677">
+                  <wp:extent cx="3747626" cy="2458626"/>
+                  <wp:effectExtent l="152400" t="152400" r="329565" b="348615"/>
+                  <wp:docPr id="14" name="Grafik 14"/>
                   <wp:cNvGraphicFramePr>
                     <a:graphicFrameLocks xmlns:a="http://schemas.openxmlformats.org/drawingml/2006/main" noChangeAspect="1"/>
                   </wp:cNvGraphicFramePr>
@@ -3965,19 +4248,28 @@
                     <a:graphicData uri="http://schemas.openxmlformats.org/drawingml/2006/picture">
                       <pic:pic xmlns:pic="http://schemas.openxmlformats.org/drawingml/2006/picture">
                         <pic:nvPicPr>
-                          <pic:cNvPr id="1" name=""/>
-                          <pic:cNvPicPr/>
+                          <pic:cNvPr id="0" name="Picture 5"/>
+                          <pic:cNvPicPr>
+                            <a:picLocks noChangeAspect="1" noChangeArrowheads="1"/>
+                          </pic:cNvPicPr>
                         </pic:nvPicPr>
                         <pic:blipFill>
-                          <a:blip r:embed="rId17"/>
+                          <a:blip r:embed="rId19" cstate="print">
+                            <a:extLst>
+                              <a:ext uri="{28A0092B-C50C-407E-A947-70E740481C1C}">
+                                <a14:useLocalDpi xmlns:a14="http://schemas.microsoft.com/office/drawing/2010/main" val="0"/>
+                              </a:ext>
+                            </a:extLst>
+                          </a:blip>
+                          <a:srcRect/>
                           <a:stretch>
                             <a:fillRect/>
                           </a:stretch>
                         </pic:blipFill>
-                        <pic:spPr>
+                        <pic:spPr bwMode="auto">
                           <a:xfrm>
                             <a:off x="0" y="0"/>
-                            <a:ext cx="3600000" cy="2024860"/>
+                            <a:ext cx="3756572" cy="2464495"/>
                           </a:xfrm>
                           <a:prstGeom prst="rect">
                             <a:avLst/>
@@ -4005,44 +4297,47 @@
       <w:tr>
         <w:tc>
           <w:tcPr>
-            <w:tcW w:w="4814" w:type="dxa"/>
+            <w:tcW w:w="2122" w:type="dxa"/>
           </w:tcPr>
           <w:p>
-            <w:r>
-              <w:t xml:space="preserve">Course </w:t>
-            </w:r>
+            <w:pPr>
+              <w:rPr>
+                <w:lang w:val="en-US"/>
+              </w:rPr>
+            </w:pPr>
             <w:proofErr w:type="spellStart"/>
             <w:r>
-              <w:t>Raiting</w:t>
+              <w:rPr>
+                <w:lang w:val="en-US"/>
+              </w:rPr>
+              <w:t>Assestment</w:t>
             </w:r>
             <w:proofErr w:type="spellEnd"/>
             <w:r>
-              <w:t xml:space="preserve"> </w:t>
-            </w:r>
-            <w:proofErr w:type="spellStart"/>
-            <w:r>
-              <w:t>Overview</w:t>
-            </w:r>
-            <w:proofErr w:type="spellEnd"/>
-            <w:r>
-              <w:t xml:space="preserve"> Mock</w:t>
+              <w:rPr>
+                <w:lang w:val="en-US"/>
+              </w:rPr>
+              <w:t xml:space="preserve"> Mock (Student View)</w:t>
             </w:r>
           </w:p>
         </w:tc>
         <w:tc>
           <w:tcPr>
-            <w:tcW w:w="4814" w:type="dxa"/>
+            <w:tcW w:w="7506" w:type="dxa"/>
           </w:tcPr>
           <w:p>
             <w:r>
               <w:rPr>
+                <w:rFonts w:ascii="Arial" w:hAnsi="Arial" w:cs="Arial"/>
                 <w:noProof/>
+                <w:sz w:val="22"/>
+                <w:lang w:eastAsia="zh-CN"/>
               </w:rPr>
               <w:drawing>
-                <wp:inline distT="0" distB="0" distL="0" distR="0" wp14:anchorId="26BCEAD0" wp14:editId="7FE49831">
-                  <wp:extent cx="3600000" cy="2024860"/>
-                  <wp:effectExtent l="152400" t="152400" r="362585" b="356870"/>
-                  <wp:docPr id="17" name="Grafik 17"/>
+                <wp:inline distT="0" distB="0" distL="0" distR="0" wp14:anchorId="0FA9BE52" wp14:editId="49EC713D">
+                  <wp:extent cx="3743405" cy="2034831"/>
+                  <wp:effectExtent l="152400" t="152400" r="333375" b="340360"/>
+                  <wp:docPr id="15" name="Grafik 15"/>
                   <wp:cNvGraphicFramePr>
                     <a:graphicFrameLocks xmlns:a="http://schemas.openxmlformats.org/drawingml/2006/main" noChangeAspect="1"/>
                   </wp:cNvGraphicFramePr>
@@ -4050,19 +4345,28 @@
                     <a:graphicData uri="http://schemas.openxmlformats.org/drawingml/2006/picture">
                       <pic:pic xmlns:pic="http://schemas.openxmlformats.org/drawingml/2006/picture">
                         <pic:nvPicPr>
-                          <pic:cNvPr id="1" name=""/>
-                          <pic:cNvPicPr/>
+                          <pic:cNvPr id="0" name="Picture 7"/>
+                          <pic:cNvPicPr>
+                            <a:picLocks noChangeAspect="1" noChangeArrowheads="1"/>
+                          </pic:cNvPicPr>
                         </pic:nvPicPr>
                         <pic:blipFill>
-                          <a:blip r:embed="rId18"/>
+                          <a:blip r:embed="rId20" cstate="print">
+                            <a:extLst>
+                              <a:ext uri="{28A0092B-C50C-407E-A947-70E740481C1C}">
+                                <a14:useLocalDpi xmlns:a14="http://schemas.microsoft.com/office/drawing/2010/main" val="0"/>
+                              </a:ext>
+                            </a:extLst>
+                          </a:blip>
+                          <a:srcRect/>
                           <a:stretch>
                             <a:fillRect/>
                           </a:stretch>
                         </pic:blipFill>
-                        <pic:spPr>
+                        <pic:spPr bwMode="auto">
                           <a:xfrm>
                             <a:off x="0" y="0"/>
-                            <a:ext cx="3600000" cy="2024860"/>
+                            <a:ext cx="3759133" cy="2043380"/>
                           </a:xfrm>
                           <a:prstGeom prst="rect">
                             <a:avLst/>
@@ -4085,10 +4389,148 @@
               </w:drawing>
             </w:r>
           </w:p>
+          <w:p>
+            <w:pPr>
+              <w:rPr>
+                <w:rFonts w:ascii="Arial" w:hAnsi="Arial" w:cs="Arial"/>
+                <w:noProof/>
+                <w:sz w:val="22"/>
+                <w:lang w:eastAsia="zh-CN"/>
+              </w:rPr>
+            </w:pPr>
+          </w:p>
         </w:tc>
       </w:tr>
     </w:tbl>
     <w:p/>
+    <w:p>
+      <w:pPr>
+        <w:pStyle w:val="berschrift2"/>
+        <w:numPr>
+          <w:ilvl w:val="1"/>
+          <w:numId w:val="4"/>
+        </w:numPr>
+      </w:pPr>
+      <w:r>
+        <w:t>App Walk-Through</w:t>
+      </w:r>
+    </w:p>
+    <w:p>
+      <w:r>
+        <w:t xml:space="preserve">Als zentrale Anlaufstelle in der App dient die </w:t>
+      </w:r>
+      <w:proofErr w:type="spellStart"/>
+      <w:r>
+        <w:t>Overview</w:t>
+      </w:r>
+      <w:proofErr w:type="spellEnd"/>
+      <w:r>
+        <w:t>-Komponente. Hier können alle User, unabhängig von der Rolle</w:t>
+      </w:r>
+      <w:r>
+        <w:t xml:space="preserve"> zwischen den einzelnen Modulen navigieren. Auf einem Blick stehen dem User alle </w:t>
+      </w:r>
+      <w:r>
+        <w:t>Module zur Verfügung, wo eine Rolle wahrgenommen wird.</w:t>
+      </w:r>
+      <w:r>
+        <w:t xml:space="preserve"> Allen User-Rollen, ausser dem Student, steht eine Filterung zur Verfügung, da eine grosse Anzahl Modulen bei Studenten nicht erwartet wird. </w:t>
+      </w:r>
+      <w:r>
+        <w:t xml:space="preserve">Für den CAS-Verantwortlichen, Professor und Assistent wird dieselbe Courses-Komponente aufgerufen, wobei sich die Ansicht je nach Rolle </w:t>
+      </w:r>
+      <w:r>
+        <w:t>verändert</w:t>
+      </w:r>
+      <w:r>
+        <w:t xml:space="preserve"> wird (Anzahl Kurse, Inputfelder, etc.)</w:t>
+      </w:r>
+      <w:r>
+        <w:t xml:space="preserve">. </w:t>
+      </w:r>
+      <w:r>
+        <w:t xml:space="preserve">Dem Assistenten wird zusätzlich ein Button angeboten, wo er </w:t>
+      </w:r>
+      <w:r>
+        <w:t>direkt bei fehlenden Noten auf den Professor eines Kurses eine Nachricht (</w:t>
+      </w:r>
+      <w:proofErr w:type="gramStart"/>
+      <w:r>
+        <w:t>Email</w:t>
+      </w:r>
+      <w:proofErr w:type="gramEnd"/>
+      <w:r>
+        <w:t xml:space="preserve"> wird aufgerufen bei </w:t>
+      </w:r>
+      <w:proofErr w:type="spellStart"/>
+      <w:r>
+        <w:t>Submit</w:t>
+      </w:r>
+      <w:proofErr w:type="spellEnd"/>
+      <w:r>
+        <w:t xml:space="preserve">) senden kann. </w:t>
+      </w:r>
+      <w:proofErr w:type="gramStart"/>
+      <w:r>
+        <w:t>Beim Student</w:t>
+      </w:r>
+      <w:proofErr w:type="gramEnd"/>
+      <w:r>
+        <w:t xml:space="preserve"> wird die Assessment-Komponente aufgerufen, welche eine unterschiedliche Darstellung aufzeigt, als bei den anderen Rollen.</w:t>
+      </w:r>
+      <w:r>
+        <w:t xml:space="preserve"> Das untenstehende Bild visualisiert den Page-Flow. </w:t>
+      </w:r>
+    </w:p>
+    <w:p>
+      <w:r>
+        <w:rPr>
+          <w:noProof/>
+        </w:rPr>
+        <w:lastRenderedPageBreak/>
+        <w:drawing>
+          <wp:inline distT="0" distB="0" distL="0" distR="0" wp14:anchorId="56E75026" wp14:editId="3796CCF0">
+            <wp:extent cx="6120130" cy="4001770"/>
+            <wp:effectExtent l="0" t="0" r="1270" b="0"/>
+            <wp:docPr id="18" name="Grafik 18"/>
+            <wp:cNvGraphicFramePr>
+              <a:graphicFrameLocks xmlns:a="http://schemas.openxmlformats.org/drawingml/2006/main" noChangeAspect="1"/>
+            </wp:cNvGraphicFramePr>
+            <a:graphic xmlns:a="http://schemas.openxmlformats.org/drawingml/2006/main">
+              <a:graphicData uri="http://schemas.openxmlformats.org/drawingml/2006/picture">
+                <pic:pic xmlns:pic="http://schemas.openxmlformats.org/drawingml/2006/picture">
+                  <pic:nvPicPr>
+                    <pic:cNvPr id="18" name="Grafik 18"/>
+                    <pic:cNvPicPr/>
+                  </pic:nvPicPr>
+                  <pic:blipFill>
+                    <a:blip r:embed="rId21">
+                      <a:extLst>
+                        <a:ext uri="{28A0092B-C50C-407E-A947-70E740481C1C}">
+                          <a14:useLocalDpi xmlns:a14="http://schemas.microsoft.com/office/drawing/2010/main" val="0"/>
+                        </a:ext>
+                      </a:extLst>
+                    </a:blip>
+                    <a:stretch>
+                      <a:fillRect/>
+                    </a:stretch>
+                  </pic:blipFill>
+                  <pic:spPr>
+                    <a:xfrm>
+                      <a:off x="0" y="0"/>
+                      <a:ext cx="6120130" cy="4001770"/>
+                    </a:xfrm>
+                    <a:prstGeom prst="rect">
+                      <a:avLst/>
+                    </a:prstGeom>
+                  </pic:spPr>
+                </pic:pic>
+              </a:graphicData>
+            </a:graphic>
+          </wp:inline>
+        </w:drawing>
+      </w:r>
+    </w:p>
     <w:p>
       <w:pPr>
         <w:pStyle w:val="berschrift1"/>
@@ -4532,8 +4974,12 @@
     </w:tbl>
     <w:p/>
     <w:sectPr>
-      <w:footerReference w:type="default" r:id="rId19"/>
-      <w:headerReference w:type="first" r:id="rId20"/>
+      <w:headerReference w:type="even" r:id="rId22"/>
+      <w:headerReference w:type="default" r:id="rId23"/>
+      <w:footerReference w:type="even" r:id="rId24"/>
+      <w:footerReference w:type="default" r:id="rId25"/>
+      <w:headerReference w:type="first" r:id="rId26"/>
+      <w:footerReference w:type="first" r:id="rId27"/>
       <w:pgSz w:w="11906" w:h="16838"/>
       <w:pgMar w:top="1134" w:right="1134" w:bottom="1134" w:left="1134" w:header="709" w:footer="709" w:gutter="0"/>
       <w:cols w:space="720"/>
@@ -4564,6 +5010,16 @@
 </file>
 
 <file path=word/footer1.xml><?xml version="1.0" encoding="utf-8"?>
+<w:ftr xmlns:wpc="http://schemas.microsoft.com/office/word/2010/wordprocessingCanvas" xmlns:cx="http://schemas.microsoft.com/office/drawing/2014/chartex" xmlns:cx1="http://schemas.microsoft.com/office/drawing/2015/9/8/chartex" xmlns:cx2="http://schemas.microsoft.com/office/drawing/2015/10/21/chartex" xmlns:cx3="http://schemas.microsoft.com/office/drawing/2016/5/9/chartex" xmlns:cx4="http://schemas.microsoft.com/office/drawing/2016/5/10/chartex" xmlns:cx5="http://schemas.microsoft.com/office/drawing/2016/5/11/chartex" xmlns:cx6="http://schemas.microsoft.com/office/drawing/2016/5/12/chartex" xmlns:cx7="http://schemas.microsoft.com/office/drawing/2016/5/13/chartex" xmlns:cx8="http://schemas.microsoft.com/office/drawing/2016/5/14/chartex" xmlns:mc="http://schemas.openxmlformats.org/markup-compatibility/2006" xmlns:aink="http://schemas.microsoft.com/office/drawing/2016/ink" xmlns:am3d="http://schemas.microsoft.com/office/drawing/2017/model3d" xmlns:o="urn:schemas-microsoft-com:office:office" xmlns:r="http://schemas.openxmlformats.org/officeDocument/2006/relationships" xmlns:m="http://schemas.openxmlformats.org/officeDocument/2006/math" xmlns:v="urn:schemas-microsoft-com:vml" xmlns:wp14="http://schemas.microsoft.com/office/word/2010/wordprocessingDrawing" xmlns:wp="http://schemas.openxmlformats.org/drawingml/2006/wordprocessingDrawing" xmlns:w10="urn:schemas-microsoft-com:office:word" xmlns:w="http://schemas.openxmlformats.org/wordprocessingml/2006/main" xmlns:w14="http://schemas.microsoft.com/office/word/2010/wordml" xmlns:w15="http://schemas.microsoft.com/office/word/2012/wordml" xmlns:w16cex="http://schemas.microsoft.com/office/word/2018/wordml/cex" xmlns:w16cid="http://schemas.microsoft.com/office/word/2016/wordml/cid" xmlns:w16="http://schemas.microsoft.com/office/word/2018/wordml" xmlns:w16se="http://schemas.microsoft.com/office/word/2015/wordml/symex" xmlns:wpg="http://schemas.microsoft.com/office/word/2010/wordprocessingGroup" xmlns:wpi="http://schemas.microsoft.com/office/word/2010/wordprocessingInk" xmlns:wne="http://schemas.microsoft.com/office/word/2006/wordml" xmlns:wps="http://schemas.microsoft.com/office/word/2010/wordprocessingShape" mc:Ignorable="w14 w15 w16se w16cid w16 w16cex wp14">
+  <w:p>
+    <w:pPr>
+      <w:pStyle w:val="Fuzeile"/>
+    </w:pPr>
+  </w:p>
+</w:ftr>
+</file>
+
+<file path=word/footer2.xml><?xml version="1.0" encoding="utf-8"?>
 <w:ftr xmlns:wpc="http://schemas.microsoft.com/office/word/2010/wordprocessingCanvas" xmlns:cx="http://schemas.microsoft.com/office/drawing/2014/chartex" xmlns:cx1="http://schemas.microsoft.com/office/drawing/2015/9/8/chartex" xmlns:cx2="http://schemas.microsoft.com/office/drawing/2015/10/21/chartex" xmlns:cx3="http://schemas.microsoft.com/office/drawing/2016/5/9/chartex" xmlns:cx4="http://schemas.microsoft.com/office/drawing/2016/5/10/chartex" xmlns:cx5="http://schemas.microsoft.com/office/drawing/2016/5/11/chartex" xmlns:cx6="http://schemas.microsoft.com/office/drawing/2016/5/12/chartex" xmlns:cx7="http://schemas.microsoft.com/office/drawing/2016/5/13/chartex" xmlns:cx8="http://schemas.microsoft.com/office/drawing/2016/5/14/chartex" xmlns:mc="http://schemas.openxmlformats.org/markup-compatibility/2006" xmlns:aink="http://schemas.microsoft.com/office/drawing/2016/ink" xmlns:am3d="http://schemas.microsoft.com/office/drawing/2017/model3d" xmlns:o="urn:schemas-microsoft-com:office:office" xmlns:r="http://schemas.openxmlformats.org/officeDocument/2006/relationships" xmlns:m="http://schemas.openxmlformats.org/officeDocument/2006/math" xmlns:v="urn:schemas-microsoft-com:vml" xmlns:wp14="http://schemas.microsoft.com/office/word/2010/wordprocessingDrawing" xmlns:wp="http://schemas.openxmlformats.org/drawingml/2006/wordprocessingDrawing" xmlns:w10="urn:schemas-microsoft-com:office:word" xmlns:w="http://schemas.openxmlformats.org/wordprocessingml/2006/main" xmlns:w14="http://schemas.microsoft.com/office/word/2010/wordml" xmlns:w15="http://schemas.microsoft.com/office/word/2012/wordml" xmlns:w16cex="http://schemas.microsoft.com/office/word/2018/wordml/cex" xmlns:w16cid="http://schemas.microsoft.com/office/word/2016/wordml/cid" xmlns:w16="http://schemas.microsoft.com/office/word/2018/wordml" xmlns:w16se="http://schemas.microsoft.com/office/word/2015/wordml/symex" xmlns:wpg="http://schemas.microsoft.com/office/word/2010/wordprocessingGroup" xmlns:wpi="http://schemas.microsoft.com/office/word/2010/wordprocessingInk" xmlns:wne="http://schemas.microsoft.com/office/word/2006/wordml" xmlns:wps="http://schemas.microsoft.com/office/word/2010/wordprocessingShape" mc:Ignorable="w14 w15 w16se w16cid w16 w16cex wp14">
   <w:p>
     <w:pPr>
@@ -4598,6 +5054,16 @@
 </w:ftr>
 </file>
 
+<file path=word/footer3.xml><?xml version="1.0" encoding="utf-8"?>
+<w:ftr xmlns:wpc="http://schemas.microsoft.com/office/word/2010/wordprocessingCanvas" xmlns:cx="http://schemas.microsoft.com/office/drawing/2014/chartex" xmlns:cx1="http://schemas.microsoft.com/office/drawing/2015/9/8/chartex" xmlns:cx2="http://schemas.microsoft.com/office/drawing/2015/10/21/chartex" xmlns:cx3="http://schemas.microsoft.com/office/drawing/2016/5/9/chartex" xmlns:cx4="http://schemas.microsoft.com/office/drawing/2016/5/10/chartex" xmlns:cx5="http://schemas.microsoft.com/office/drawing/2016/5/11/chartex" xmlns:cx6="http://schemas.microsoft.com/office/drawing/2016/5/12/chartex" xmlns:cx7="http://schemas.microsoft.com/office/drawing/2016/5/13/chartex" xmlns:cx8="http://schemas.microsoft.com/office/drawing/2016/5/14/chartex" xmlns:mc="http://schemas.openxmlformats.org/markup-compatibility/2006" xmlns:aink="http://schemas.microsoft.com/office/drawing/2016/ink" xmlns:am3d="http://schemas.microsoft.com/office/drawing/2017/model3d" xmlns:o="urn:schemas-microsoft-com:office:office" xmlns:r="http://schemas.openxmlformats.org/officeDocument/2006/relationships" xmlns:m="http://schemas.openxmlformats.org/officeDocument/2006/math" xmlns:v="urn:schemas-microsoft-com:vml" xmlns:wp14="http://schemas.microsoft.com/office/word/2010/wordprocessingDrawing" xmlns:wp="http://schemas.openxmlformats.org/drawingml/2006/wordprocessingDrawing" xmlns:w10="urn:schemas-microsoft-com:office:word" xmlns:w="http://schemas.openxmlformats.org/wordprocessingml/2006/main" xmlns:w14="http://schemas.microsoft.com/office/word/2010/wordml" xmlns:w15="http://schemas.microsoft.com/office/word/2012/wordml" xmlns:w16cex="http://schemas.microsoft.com/office/word/2018/wordml/cex" xmlns:w16cid="http://schemas.microsoft.com/office/word/2016/wordml/cid" xmlns:w16="http://schemas.microsoft.com/office/word/2018/wordml" xmlns:w16se="http://schemas.microsoft.com/office/word/2015/wordml/symex" xmlns:wpg="http://schemas.microsoft.com/office/word/2010/wordprocessingGroup" xmlns:wpi="http://schemas.microsoft.com/office/word/2010/wordprocessingInk" xmlns:wne="http://schemas.microsoft.com/office/word/2006/wordml" xmlns:wps="http://schemas.microsoft.com/office/word/2010/wordprocessingShape" mc:Ignorable="w14 w15 w16se w16cid w16 w16cex wp14">
+  <w:p>
+    <w:pPr>
+      <w:pStyle w:val="Fuzeile"/>
+    </w:pPr>
+  </w:p>
+</w:ftr>
+</file>
+
 <file path=word/footnotes.xml><?xml version="1.0" encoding="utf-8"?>
 <w:footnotes xmlns:wpc="http://schemas.microsoft.com/office/word/2010/wordprocessingCanvas" xmlns:cx="http://schemas.microsoft.com/office/drawing/2014/chartex" xmlns:cx1="http://schemas.microsoft.com/office/drawing/2015/9/8/chartex" xmlns:cx2="http://schemas.microsoft.com/office/drawing/2015/10/21/chartex" xmlns:cx3="http://schemas.microsoft.com/office/drawing/2016/5/9/chartex" xmlns:cx4="http://schemas.microsoft.com/office/drawing/2016/5/10/chartex" xmlns:cx5="http://schemas.microsoft.com/office/drawing/2016/5/11/chartex" xmlns:cx6="http://schemas.microsoft.com/office/drawing/2016/5/12/chartex" xmlns:cx7="http://schemas.microsoft.com/office/drawing/2016/5/13/chartex" xmlns:cx8="http://schemas.microsoft.com/office/drawing/2016/5/14/chartex" xmlns:mc="http://schemas.openxmlformats.org/markup-compatibility/2006" xmlns:aink="http://schemas.microsoft.com/office/drawing/2016/ink" xmlns:am3d="http://schemas.microsoft.com/office/drawing/2017/model3d" xmlns:o="urn:schemas-microsoft-com:office:office" xmlns:r="http://schemas.openxmlformats.org/officeDocument/2006/relationships" xmlns:m="http://schemas.openxmlformats.org/officeDocument/2006/math" xmlns:v="urn:schemas-microsoft-com:vml" xmlns:wp14="http://schemas.microsoft.com/office/word/2010/wordprocessingDrawing" xmlns:wp="http://schemas.openxmlformats.org/drawingml/2006/wordprocessingDrawing" xmlns:w10="urn:schemas-microsoft-com:office:word" xmlns:w="http://schemas.openxmlformats.org/wordprocessingml/2006/main" xmlns:w14="http://schemas.microsoft.com/office/word/2010/wordml" xmlns:w15="http://schemas.microsoft.com/office/word/2012/wordml" xmlns:w16cex="http://schemas.microsoft.com/office/word/2018/wordml/cex" xmlns:w16cid="http://schemas.microsoft.com/office/word/2016/wordml/cid" xmlns:w16="http://schemas.microsoft.com/office/word/2018/wordml" xmlns:w16se="http://schemas.microsoft.com/office/word/2015/wordml/symex" xmlns:wpg="http://schemas.microsoft.com/office/word/2010/wordprocessingGroup" xmlns:wpi="http://schemas.microsoft.com/office/word/2010/wordprocessingInk" xmlns:wne="http://schemas.microsoft.com/office/word/2006/wordml" xmlns:wps="http://schemas.microsoft.com/office/word/2010/wordprocessingShape" mc:Ignorable="w14 w15 w16se w16cid w16 w16cex wp14">
   <w:footnote w:type="separator" w:id="-1">
@@ -4618,6 +5084,26 @@
 </file>
 
 <file path=word/header1.xml><?xml version="1.0" encoding="utf-8"?>
+<w:hdr xmlns:wpc="http://schemas.microsoft.com/office/word/2010/wordprocessingCanvas" xmlns:cx="http://schemas.microsoft.com/office/drawing/2014/chartex" xmlns:cx1="http://schemas.microsoft.com/office/drawing/2015/9/8/chartex" xmlns:cx2="http://schemas.microsoft.com/office/drawing/2015/10/21/chartex" xmlns:cx3="http://schemas.microsoft.com/office/drawing/2016/5/9/chartex" xmlns:cx4="http://schemas.microsoft.com/office/drawing/2016/5/10/chartex" xmlns:cx5="http://schemas.microsoft.com/office/drawing/2016/5/11/chartex" xmlns:cx6="http://schemas.microsoft.com/office/drawing/2016/5/12/chartex" xmlns:cx7="http://schemas.microsoft.com/office/drawing/2016/5/13/chartex" xmlns:cx8="http://schemas.microsoft.com/office/drawing/2016/5/14/chartex" xmlns:mc="http://schemas.openxmlformats.org/markup-compatibility/2006" xmlns:aink="http://schemas.microsoft.com/office/drawing/2016/ink" xmlns:am3d="http://schemas.microsoft.com/office/drawing/2017/model3d" xmlns:o="urn:schemas-microsoft-com:office:office" xmlns:r="http://schemas.openxmlformats.org/officeDocument/2006/relationships" xmlns:m="http://schemas.openxmlformats.org/officeDocument/2006/math" xmlns:v="urn:schemas-microsoft-com:vml" xmlns:wp14="http://schemas.microsoft.com/office/word/2010/wordprocessingDrawing" xmlns:wp="http://schemas.openxmlformats.org/drawingml/2006/wordprocessingDrawing" xmlns:w10="urn:schemas-microsoft-com:office:word" xmlns:w="http://schemas.openxmlformats.org/wordprocessingml/2006/main" xmlns:w14="http://schemas.microsoft.com/office/word/2010/wordml" xmlns:w15="http://schemas.microsoft.com/office/word/2012/wordml" xmlns:w16cex="http://schemas.microsoft.com/office/word/2018/wordml/cex" xmlns:w16cid="http://schemas.microsoft.com/office/word/2016/wordml/cid" xmlns:w16="http://schemas.microsoft.com/office/word/2018/wordml" xmlns:w16se="http://schemas.microsoft.com/office/word/2015/wordml/symex" xmlns:wpg="http://schemas.microsoft.com/office/word/2010/wordprocessingGroup" xmlns:wpi="http://schemas.microsoft.com/office/word/2010/wordprocessingInk" xmlns:wne="http://schemas.microsoft.com/office/word/2006/wordml" xmlns:wps="http://schemas.microsoft.com/office/word/2010/wordprocessingShape" mc:Ignorable="w14 w15 w16se w16cid w16 w16cex wp14">
+  <w:p>
+    <w:pPr>
+      <w:pStyle w:val="Kopfzeile"/>
+    </w:pPr>
+  </w:p>
+</w:hdr>
+</file>
+
+<file path=word/header2.xml><?xml version="1.0" encoding="utf-8"?>
+<w:hdr xmlns:wpc="http://schemas.microsoft.com/office/word/2010/wordprocessingCanvas" xmlns:cx="http://schemas.microsoft.com/office/drawing/2014/chartex" xmlns:cx1="http://schemas.microsoft.com/office/drawing/2015/9/8/chartex" xmlns:cx2="http://schemas.microsoft.com/office/drawing/2015/10/21/chartex" xmlns:cx3="http://schemas.microsoft.com/office/drawing/2016/5/9/chartex" xmlns:cx4="http://schemas.microsoft.com/office/drawing/2016/5/10/chartex" xmlns:cx5="http://schemas.microsoft.com/office/drawing/2016/5/11/chartex" xmlns:cx6="http://schemas.microsoft.com/office/drawing/2016/5/12/chartex" xmlns:cx7="http://schemas.microsoft.com/office/drawing/2016/5/13/chartex" xmlns:cx8="http://schemas.microsoft.com/office/drawing/2016/5/14/chartex" xmlns:mc="http://schemas.openxmlformats.org/markup-compatibility/2006" xmlns:aink="http://schemas.microsoft.com/office/drawing/2016/ink" xmlns:am3d="http://schemas.microsoft.com/office/drawing/2017/model3d" xmlns:o="urn:schemas-microsoft-com:office:office" xmlns:r="http://schemas.openxmlformats.org/officeDocument/2006/relationships" xmlns:m="http://schemas.openxmlformats.org/officeDocument/2006/math" xmlns:v="urn:schemas-microsoft-com:vml" xmlns:wp14="http://schemas.microsoft.com/office/word/2010/wordprocessingDrawing" xmlns:wp="http://schemas.openxmlformats.org/drawingml/2006/wordprocessingDrawing" xmlns:w10="urn:schemas-microsoft-com:office:word" xmlns:w="http://schemas.openxmlformats.org/wordprocessingml/2006/main" xmlns:w14="http://schemas.microsoft.com/office/word/2010/wordml" xmlns:w15="http://schemas.microsoft.com/office/word/2012/wordml" xmlns:w16cex="http://schemas.microsoft.com/office/word/2018/wordml/cex" xmlns:w16cid="http://schemas.microsoft.com/office/word/2016/wordml/cid" xmlns:w16="http://schemas.microsoft.com/office/word/2018/wordml" xmlns:w16se="http://schemas.microsoft.com/office/word/2015/wordml/symex" xmlns:wpg="http://schemas.microsoft.com/office/word/2010/wordprocessingGroup" xmlns:wpi="http://schemas.microsoft.com/office/word/2010/wordprocessingInk" xmlns:wne="http://schemas.microsoft.com/office/word/2006/wordml" xmlns:wps="http://schemas.microsoft.com/office/word/2010/wordprocessingShape" mc:Ignorable="w14 w15 w16se w16cid w16 w16cex wp14">
+  <w:p>
+    <w:pPr>
+      <w:pStyle w:val="Kopfzeile"/>
+    </w:pPr>
+  </w:p>
+</w:hdr>
+</file>
+
+<file path=word/header3.xml><?xml version="1.0" encoding="utf-8"?>
 <w:hdr xmlns:wpc="http://schemas.microsoft.com/office/word/2010/wordprocessingCanvas" xmlns:cx="http://schemas.microsoft.com/office/drawing/2014/chartex" xmlns:cx1="http://schemas.microsoft.com/office/drawing/2015/9/8/chartex" xmlns:cx2="http://schemas.microsoft.com/office/drawing/2015/10/21/chartex" xmlns:cx3="http://schemas.microsoft.com/office/drawing/2016/5/9/chartex" xmlns:cx4="http://schemas.microsoft.com/office/drawing/2016/5/10/chartex" xmlns:cx5="http://schemas.microsoft.com/office/drawing/2016/5/11/chartex" xmlns:cx6="http://schemas.microsoft.com/office/drawing/2016/5/12/chartex" xmlns:cx7="http://schemas.microsoft.com/office/drawing/2016/5/13/chartex" xmlns:cx8="http://schemas.microsoft.com/office/drawing/2016/5/14/chartex" xmlns:mc="http://schemas.openxmlformats.org/markup-compatibility/2006" xmlns:aink="http://schemas.microsoft.com/office/drawing/2016/ink" xmlns:am3d="http://schemas.microsoft.com/office/drawing/2017/model3d" xmlns:o="urn:schemas-microsoft-com:office:office" xmlns:r="http://schemas.openxmlformats.org/officeDocument/2006/relationships" xmlns:m="http://schemas.openxmlformats.org/officeDocument/2006/math" xmlns:v="urn:schemas-microsoft-com:vml" xmlns:wp14="http://schemas.microsoft.com/office/word/2010/wordprocessingDrawing" xmlns:wp="http://schemas.openxmlformats.org/drawingml/2006/wordprocessingDrawing" xmlns:w10="urn:schemas-microsoft-com:office:word" xmlns:w="http://schemas.openxmlformats.org/wordprocessingml/2006/main" xmlns:w14="http://schemas.microsoft.com/office/word/2010/wordml" xmlns:w15="http://schemas.microsoft.com/office/word/2012/wordml" xmlns:w16cex="http://schemas.microsoft.com/office/word/2018/wordml/cex" xmlns:w16cid="http://schemas.microsoft.com/office/word/2016/wordml/cid" xmlns:w16="http://schemas.microsoft.com/office/word/2018/wordml" xmlns:w16se="http://schemas.microsoft.com/office/word/2015/wordml/symex" xmlns:wpg="http://schemas.microsoft.com/office/word/2010/wordprocessingGroup" xmlns:wpi="http://schemas.microsoft.com/office/word/2010/wordprocessingInk" xmlns:wne="http://schemas.microsoft.com/office/word/2006/wordml" xmlns:wps="http://schemas.microsoft.com/office/word/2010/wordprocessingShape" mc:Ignorable="w14 w15 w16se w16cid w16 w16cex wp14">
   <w:p>
     <w:pPr>
@@ -4916,11 +5402,157 @@
       </w:pPr>
     </w:lvl>
   </w:abstractNum>
+  <w:abstractNum w:abstractNumId="2" w15:restartNumberingAfterBreak="0">
+    <w:nsid w:val="08E023ED"/>
+    <w:multiLevelType w:val="multilevel"/>
+    <w:tmpl w:val="F924A0C4"/>
+    <w:lvl w:ilvl="0">
+      <w:start w:val="3"/>
+      <w:numFmt w:val="decimal"/>
+      <w:lvlText w:val="%1"/>
+      <w:lvlJc w:val="left"/>
+      <w:pPr>
+        <w:ind w:left="360" w:hanging="360"/>
+      </w:pPr>
+      <w:rPr>
+        <w:rFonts w:hint="default"/>
+      </w:rPr>
+    </w:lvl>
+    <w:lvl w:ilvl="1">
+      <w:start w:val="3"/>
+      <w:numFmt w:val="decimal"/>
+      <w:lvlText w:val="%1.%2"/>
+      <w:lvlJc w:val="left"/>
+      <w:pPr>
+        <w:ind w:left="720" w:hanging="360"/>
+      </w:pPr>
+      <w:rPr>
+        <w:rFonts w:hint="default"/>
+      </w:rPr>
+    </w:lvl>
+    <w:lvl w:ilvl="2">
+      <w:start w:val="1"/>
+      <w:numFmt w:val="decimal"/>
+      <w:lvlText w:val="%1.%2.%3"/>
+      <w:lvlJc w:val="left"/>
+      <w:pPr>
+        <w:ind w:left="1440" w:hanging="720"/>
+      </w:pPr>
+      <w:rPr>
+        <w:rFonts w:hint="default"/>
+      </w:rPr>
+    </w:lvl>
+    <w:lvl w:ilvl="3">
+      <w:start w:val="1"/>
+      <w:numFmt w:val="decimal"/>
+      <w:lvlText w:val="%1.%2.%3.%4"/>
+      <w:lvlJc w:val="left"/>
+      <w:pPr>
+        <w:ind w:left="1800" w:hanging="720"/>
+      </w:pPr>
+      <w:rPr>
+        <w:rFonts w:hint="default"/>
+      </w:rPr>
+    </w:lvl>
+    <w:lvl w:ilvl="4">
+      <w:start w:val="1"/>
+      <w:numFmt w:val="decimal"/>
+      <w:lvlText w:val="%1.%2.%3.%4.%5"/>
+      <w:lvlJc w:val="left"/>
+      <w:pPr>
+        <w:ind w:left="2520" w:hanging="1080"/>
+      </w:pPr>
+      <w:rPr>
+        <w:rFonts w:hint="default"/>
+      </w:rPr>
+    </w:lvl>
+    <w:lvl w:ilvl="5">
+      <w:start w:val="1"/>
+      <w:numFmt w:val="decimal"/>
+      <w:lvlText w:val="%1.%2.%3.%4.%5.%6"/>
+      <w:lvlJc w:val="left"/>
+      <w:pPr>
+        <w:ind w:left="2880" w:hanging="1080"/>
+      </w:pPr>
+      <w:rPr>
+        <w:rFonts w:hint="default"/>
+      </w:rPr>
+    </w:lvl>
+    <w:lvl w:ilvl="6">
+      <w:start w:val="1"/>
+      <w:numFmt w:val="decimal"/>
+      <w:lvlText w:val="%1.%2.%3.%4.%5.%6.%7"/>
+      <w:lvlJc w:val="left"/>
+      <w:pPr>
+        <w:ind w:left="3600" w:hanging="1440"/>
+      </w:pPr>
+      <w:rPr>
+        <w:rFonts w:hint="default"/>
+      </w:rPr>
+    </w:lvl>
+    <w:lvl w:ilvl="7">
+      <w:start w:val="1"/>
+      <w:numFmt w:val="decimal"/>
+      <w:lvlText w:val="%1.%2.%3.%4.%5.%6.%7.%8"/>
+      <w:lvlJc w:val="left"/>
+      <w:pPr>
+        <w:ind w:left="3960" w:hanging="1440"/>
+      </w:pPr>
+      <w:rPr>
+        <w:rFonts w:hint="default"/>
+      </w:rPr>
+    </w:lvl>
+    <w:lvl w:ilvl="8">
+      <w:start w:val="1"/>
+      <w:numFmt w:val="decimal"/>
+      <w:lvlText w:val="%1.%2.%3.%4.%5.%6.%7.%8.%9"/>
+      <w:lvlJc w:val="left"/>
+      <w:pPr>
+        <w:ind w:left="4680" w:hanging="1800"/>
+      </w:pPr>
+      <w:rPr>
+        <w:rFonts w:hint="default"/>
+      </w:rPr>
+    </w:lvl>
+  </w:abstractNum>
   <w:num w:numId="1">
     <w:abstractNumId w:val="0"/>
   </w:num>
   <w:num w:numId="2">
     <w:abstractNumId w:val="1"/>
+  </w:num>
+  <w:num w:numId="3">
+    <w:abstractNumId w:val="1"/>
+    <w:lvlOverride w:ilvl="0">
+      <w:startOverride w:val="1"/>
+    </w:lvlOverride>
+    <w:lvlOverride w:ilvl="1">
+      <w:startOverride w:val="1"/>
+    </w:lvlOverride>
+    <w:lvlOverride w:ilvl="2">
+      <w:startOverride w:val="1"/>
+    </w:lvlOverride>
+    <w:lvlOverride w:ilvl="3">
+      <w:startOverride w:val="1"/>
+    </w:lvlOverride>
+    <w:lvlOverride w:ilvl="4">
+      <w:startOverride w:val="1"/>
+    </w:lvlOverride>
+    <w:lvlOverride w:ilvl="5">
+      <w:startOverride w:val="1"/>
+    </w:lvlOverride>
+    <w:lvlOverride w:ilvl="6">
+      <w:startOverride w:val="1"/>
+    </w:lvlOverride>
+    <w:lvlOverride w:ilvl="7">
+      <w:startOverride w:val="1"/>
+    </w:lvlOverride>
+    <w:lvlOverride w:ilvl="8">
+      <w:startOverride w:val="1"/>
+    </w:lvlOverride>
+  </w:num>
+  <w:num w:numId="4">
+    <w:abstractNumId w:val="2"/>
   </w:num>
 </w:numbering>
 </file>
@@ -5317,14 +5949,11 @@
   <w:style w:type="paragraph" w:default="1" w:styleId="Standard">
     <w:name w:val="Normal"/>
     <w:qFormat/>
-    <w:pPr>
-      <w:suppressAutoHyphens/>
-    </w:pPr>
+    <w:rsid w:val="006018EF"/>
     <w:rPr>
-      <w:rFonts w:ascii="Arial" w:hAnsi="Arial" w:cs="Arial"/>
-      <w:sz w:val="22"/>
+      <w:sz w:val="24"/>
       <w:szCs w:val="24"/>
-      <w:lang w:eastAsia="zh-CN"/>
+      <w:lang w:eastAsia="de-DE"/>
     </w:rPr>
   </w:style>
   <w:style w:type="paragraph" w:styleId="berschrift1">
@@ -6106,7 +6735,6 @@
       <w:rFonts w:cs="Mangal"/>
       <w:i/>
       <w:iCs/>
-      <w:sz w:val="24"/>
     </w:rPr>
   </w:style>
   <w:style w:type="paragraph" w:customStyle="1" w:styleId="Index">
@@ -6288,13 +6916,11 @@
         <w:tab w:val="left" w:pos="13740"/>
         <w:tab w:val="left" w:pos="14656"/>
       </w:tabs>
-      <w:suppressAutoHyphens w:val="0"/>
     </w:pPr>
     <w:rPr>
       <w:rFonts w:ascii="Courier New" w:hAnsi="Courier New" w:cs="Courier New"/>
       <w:sz w:val="20"/>
       <w:szCs w:val="20"/>
-      <w:lang w:eastAsia="de-DE"/>
     </w:rPr>
   </w:style>
   <w:style w:type="character" w:customStyle="1" w:styleId="HTMLVorformatiertZchn">

</xml_diff>

<commit_message>
class design added, documentation updated
</commit_message>
<xml_diff>
--- a/docs/Projektbericht_Equals_Gruppe1.docx
+++ b/docs/Projektbericht_Equals_Gruppe1.docx
@@ -2582,17 +2582,20 @@
         <w:shd w:val="clear" w:color="auto" w:fill="2B2B2B"/>
         <w:rPr>
           <w:color w:val="A9B7C6"/>
+          <w:lang w:val="fr-CH"/>
         </w:rPr>
       </w:pPr>
       <w:r>
         <w:rPr>
           <w:color w:val="A9B7C6"/>
+          <w:lang w:val="fr-CH"/>
         </w:rPr>
         <w:t>SELECT p.lastName FROM Person p</w:t>
       </w:r>
       <w:r>
         <w:rPr>
           <w:color w:val="A9B7C6"/>
+          <w:lang w:val="fr-CH"/>
         </w:rPr>
         <w:br/>
         <w:t xml:space="preserve">Inner join Course_Teacher teacher on p.id = </w:t>
@@ -2600,18 +2603,21 @@
       <w:r>
         <w:rPr>
           <w:color w:val="9876AA"/>
+          <w:lang w:val="fr-CH"/>
         </w:rPr>
         <w:t>teacher</w:t>
       </w:r>
       <w:r>
         <w:rPr>
           <w:color w:val="A9B7C6"/>
+          <w:lang w:val="fr-CH"/>
         </w:rPr>
         <w:t>.teacherId</w:t>
       </w:r>
       <w:r>
         <w:rPr>
           <w:color w:val="A9B7C6"/>
+          <w:lang w:val="fr-CH"/>
         </w:rPr>
         <w:br/>
         <w:t xml:space="preserve">Inner join Course c on teacher.courseId = </w:t>
@@ -2619,18 +2625,21 @@
       <w:r>
         <w:rPr>
           <w:color w:val="9876AA"/>
+          <w:lang w:val="fr-CH"/>
         </w:rPr>
         <w:t>c</w:t>
       </w:r>
       <w:r>
         <w:rPr>
           <w:color w:val="A9B7C6"/>
+          <w:lang w:val="fr-CH"/>
         </w:rPr>
         <w:t>.id</w:t>
       </w:r>
       <w:r>
         <w:rPr>
           <w:color w:val="A9B7C6"/>
+          <w:lang w:val="fr-CH"/>
         </w:rPr>
         <w:br/>
         <w:t xml:space="preserve">Inner join CAS cas on c.CASId = </w:t>
@@ -2638,18 +2647,21 @@
       <w:r>
         <w:rPr>
           <w:color w:val="9876AA"/>
+          <w:lang w:val="fr-CH"/>
         </w:rPr>
         <w:t>cas</w:t>
       </w:r>
       <w:r>
         <w:rPr>
           <w:color w:val="A9B7C6"/>
+          <w:lang w:val="fr-CH"/>
         </w:rPr>
         <w:t>.id</w:t>
       </w:r>
       <w:r>
         <w:rPr>
           <w:color w:val="A9B7C6"/>
+          <w:lang w:val="fr-CH"/>
         </w:rPr>
         <w:br/>
         <w:t xml:space="preserve">WHERE cas.id = </w:t>
@@ -2657,12 +2669,14 @@
       <w:r>
         <w:rPr>
           <w:color w:val="6897BB"/>
+          <w:lang w:val="fr-CH"/>
         </w:rPr>
         <w:t>22</w:t>
       </w:r>
       <w:r>
         <w:rPr>
           <w:color w:val="CC7832"/>
+          <w:lang w:val="fr-CH"/>
         </w:rPr>
         <w:t>;</w:t>
       </w:r>
@@ -2825,38 +2839,6 @@
       <w:pPr>
         <w:ind w:firstLine="357"/>
         <w:rPr>
-          <w:i/>
-        </w:rPr>
-      </w:pPr>
-      <w:r>
-        <w:rPr>
-          <w:i/>
-        </w:rPr>
-        <w:t xml:space="preserve">// </w:t>
-      </w:r>
-      <w:r>
-        <w:rPr>
-          <w:i/>
-        </w:rPr>
-        <w:t>Begründung</w:t>
-      </w:r>
-      <w:r>
-        <w:rPr>
-          <w:i/>
-        </w:rPr>
-        <w:t>en</w:t>
-      </w:r>
-      <w:r>
-        <w:rPr>
-          <w:i/>
-        </w:rPr>
-        <w:t xml:space="preserve"> für die gewählten Masken, Navigation, Bedienung, Benutzergruppen, …</w:t>
-      </w:r>
-    </w:p>
-    <w:p>
-      <w:pPr>
-        <w:ind w:firstLine="357"/>
-        <w:rPr>
           <w:iCs/>
         </w:rPr>
       </w:pPr>
@@ -2884,55 +2866,31 @@
         <w:rPr>
           <w:iCs/>
         </w:rPr>
-        <w:t xml:space="preserve">einloggen. Nach erfolgtem Login sind die Modules in einer Übersicht </w:t>
-      </w:r>
-      <w:r>
-        <w:rPr>
-          <w:iCs/>
-        </w:rPr>
-        <w:t>als Kacheln ersichtlich. Dabei werden jeweils nur die Modules angezeigt, worauf der Benutzer mit der entsprechenden Berechtigung Zugriff hat.</w:t>
-      </w:r>
-      <w:r>
-        <w:rPr>
-          <w:iCs/>
-        </w:rPr>
-        <w:t xml:space="preserve"> Modules, die zeitlich bereits in der Vergangenheit liegen, werden ausgegraut dargestellt. Für die Assistenz werden Modules, wo </w:t>
-      </w:r>
-      <w:r>
-        <w:rPr>
-          <w:iCs/>
-        </w:rPr>
-        <w:t>Grades</w:t>
-      </w:r>
-      <w:r>
-        <w:rPr>
-          <w:iCs/>
-        </w:rPr>
-        <w:t xml:space="preserve"> für gewisse </w:t>
-      </w:r>
-      <w:r>
-        <w:rPr>
-          <w:iCs/>
-        </w:rPr>
-        <w:t>Courses</w:t>
-      </w:r>
-      <w:r>
-        <w:rPr>
-          <w:iCs/>
-        </w:rPr>
-        <w:t xml:space="preserve"> noch nicht eingetragen sind, </w:t>
-      </w:r>
-      <w:r>
-        <w:rPr>
-          <w:iCs/>
-        </w:rPr>
-        <w:t>mit dem Label «Missing grades»</w:t>
-      </w:r>
-      <w:r>
-        <w:rPr>
-          <w:iCs/>
-        </w:rPr>
-        <w:t xml:space="preserve"> dargestellt.</w:t>
+        <w:t xml:space="preserve">einloggen. Nach erfolgtem Login sind die Module in einer Übersicht </w:t>
+      </w:r>
+      <w:r>
+        <w:rPr>
+          <w:iCs/>
+        </w:rPr>
+        <w:t xml:space="preserve">als Kacheln ersichtlich. Dabei werden jeweils nur die Module angezeigt, worauf der Benutzer </w:t>
+      </w:r>
+      <w:r>
+        <w:rPr>
+          <w:iCs/>
+        </w:rPr>
+        <w:t>Berechtigungen</w:t>
+      </w:r>
+      <w:r>
+        <w:rPr>
+          <w:iCs/>
+        </w:rPr>
+        <w:t xml:space="preserve"> hat.</w:t>
+      </w:r>
+      <w:r>
+        <w:rPr>
+          <w:iCs/>
+        </w:rPr>
+        <w:t xml:space="preserve"> Module, die zeitlich bereits in der Vergangenheit liegen, werden ausgegraut dargestellt. </w:t>
       </w:r>
     </w:p>
     <w:p>
@@ -2945,7 +2903,11 @@
     </w:p>
     <w:p>
       <w:pPr>
-        <w:ind w:left="357"/>
+        <w:pStyle w:val="Listenabsatz"/>
+        <w:numPr>
+          <w:ilvl w:val="2"/>
+          <w:numId w:val="2"/>
+        </w:numPr>
         <w:rPr>
           <w:b/>
           <w:bCs/>
@@ -2958,30 +2920,236 @@
           <w:bCs/>
           <w:iCs/>
         </w:rPr>
-        <w:t>Save Button auf der Module Over</w:t>
-      </w:r>
-      <w:r>
+        <w:t>Head / Professor</w:t>
+      </w:r>
+    </w:p>
+    <w:p>
+      <w:pPr>
+        <w:ind w:left="720"/>
+        <w:rPr>
+          <w:iCs/>
+        </w:rPr>
+      </w:pPr>
+      <w:r>
+        <w:rPr>
+          <w:iCs/>
+        </w:rPr>
+        <w:t>Benutzer mit den Rollen Head oder Professor können Noten eintragen und verändern. Dem Benutzer Head werden alle Kurse des Moduls angezeigt. Dem Benutzer Professor werden nur diejenigen Kurse angezeigt, bei denen er Kursleiter ist.</w:t>
+      </w:r>
+    </w:p>
+    <w:p>
+      <w:pPr>
+        <w:ind w:left="720"/>
+        <w:rPr>
+          <w:iCs/>
+        </w:rPr>
+      </w:pPr>
+    </w:p>
+    <w:p>
+      <w:pPr>
+        <w:pStyle w:val="Listenabsatz"/>
+        <w:numPr>
+          <w:ilvl w:val="2"/>
+          <w:numId w:val="2"/>
+        </w:numPr>
         <w:rPr>
           <w:b/>
           <w:bCs/>
           <w:iCs/>
         </w:rPr>
-        <w:t>v</w:t>
-      </w:r>
+      </w:pPr>
       <w:r>
         <w:rPr>
           <w:b/>
           <w:bCs/>
           <w:iCs/>
         </w:rPr>
-        <w:t>ie</w:t>
-      </w:r>
-      <w:r>
+        <w:t>Assistenz</w:t>
+      </w:r>
+    </w:p>
+    <w:p>
+      <w:pPr>
+        <w:pStyle w:val="Listenabsatz"/>
+        <w:rPr>
+          <w:iCs/>
+        </w:rPr>
+      </w:pPr>
+      <w:r>
+        <w:rPr>
+          <w:iCs/>
+        </w:rPr>
+        <w:t>Die Rolle Assistenz soll möglichst schnell eine Übersicht über Module mit fehlenden Noten erhalten. Ausserdem können Dozenten, welche noch nicht alle Noten eingetragen haben, per Mail benachrichtigt werden.</w:t>
+      </w:r>
+    </w:p>
+    <w:p>
+      <w:pPr>
+        <w:pStyle w:val="Listenabsatz"/>
         <w:rPr>
           <w:b/>
           <w:bCs/>
           <w:iCs/>
         </w:rPr>
+      </w:pPr>
+    </w:p>
+    <w:p>
+      <w:pPr>
+        <w:pStyle w:val="Listenabsatz"/>
+        <w:numPr>
+          <w:ilvl w:val="2"/>
+          <w:numId w:val="2"/>
+        </w:numPr>
+        <w:rPr>
+          <w:b/>
+          <w:bCs/>
+          <w:iCs/>
+        </w:rPr>
+      </w:pPr>
+      <w:r>
+        <w:rPr>
+          <w:b/>
+          <w:bCs/>
+          <w:iCs/>
+        </w:rPr>
+        <w:t xml:space="preserve">Student </w:t>
+      </w:r>
+    </w:p>
+    <w:p>
+      <w:pPr>
+        <w:ind w:left="708"/>
+        <w:rPr>
+          <w:iCs/>
+        </w:rPr>
+      </w:pPr>
+      <w:r>
+        <w:rPr>
+          <w:iCs/>
+        </w:rPr>
+        <w:t>Der Student kann nur seine Noten von seinen besuchten Kursen einsehen.</w:t>
+      </w:r>
+    </w:p>
+    <w:p>
+      <w:pPr>
+        <w:ind w:left="357"/>
+        <w:rPr>
+          <w:iCs/>
+        </w:rPr>
+      </w:pPr>
+    </w:p>
+    <w:p>
+      <w:pPr>
+        <w:ind w:left="357"/>
+        <w:rPr>
+          <w:iCs/>
+        </w:rPr>
+      </w:pPr>
+      <w:r>
+        <w:rPr>
+          <w:iCs/>
+        </w:rPr>
+        <w:t>Für d</w:t>
+      </w:r>
+      <w:r>
+        <w:rPr>
+          <w:iCs/>
+        </w:rPr>
+        <w:t xml:space="preserve">ie Rollen Head, Professor und </w:t>
+      </w:r>
+      <w:r>
+        <w:rPr>
+          <w:iCs/>
+        </w:rPr>
+        <w:t xml:space="preserve">Assistenz werden Module, wo </w:t>
+      </w:r>
+      <w:r>
+        <w:rPr>
+          <w:iCs/>
+        </w:rPr>
+        <w:t>Noten</w:t>
+      </w:r>
+      <w:r>
+        <w:rPr>
+          <w:iCs/>
+        </w:rPr>
+        <w:t xml:space="preserve"> für gewisse </w:t>
+      </w:r>
+      <w:r>
+        <w:rPr>
+          <w:iCs/>
+        </w:rPr>
+        <w:t>Kurse</w:t>
+      </w:r>
+      <w:r>
+        <w:rPr>
+          <w:iCs/>
+        </w:rPr>
+        <w:t xml:space="preserve"> noch nicht eingetragen sind, </w:t>
+      </w:r>
+      <w:r>
+        <w:rPr>
+          <w:iCs/>
+        </w:rPr>
+        <w:t>mit dem Label «Missing grades»</w:t>
+      </w:r>
+      <w:r>
+        <w:rPr>
+          <w:iCs/>
+        </w:rPr>
+        <w:t xml:space="preserve"> dargestellt.</w:t>
+      </w:r>
+      <w:r>
+        <w:rPr>
+          <w:iCs/>
+        </w:rPr>
+        <w:t xml:space="preserve"> Ausserdem können die Module nach Semester und «Missing grades» gefiltert werden.</w:t>
+      </w:r>
+    </w:p>
+    <w:p>
+      <w:pPr>
+        <w:ind w:left="357"/>
+        <w:rPr>
+          <w:iCs/>
+        </w:rPr>
+      </w:pPr>
+    </w:p>
+    <w:p>
+      <w:pPr>
+        <w:ind w:left="357"/>
+        <w:rPr>
+          <w:b/>
+          <w:bCs/>
+          <w:iCs/>
+        </w:rPr>
+      </w:pPr>
+      <w:r>
+        <w:rPr>
+          <w:b/>
+          <w:bCs/>
+          <w:iCs/>
+        </w:rPr>
+        <w:t>Save Button auf der Module Over</w:t>
+      </w:r>
+      <w:r>
+        <w:rPr>
+          <w:b/>
+          <w:bCs/>
+          <w:iCs/>
+        </w:rPr>
+        <w:t>v</w:t>
+      </w:r>
+      <w:r>
+        <w:rPr>
+          <w:b/>
+          <w:bCs/>
+          <w:iCs/>
+        </w:rPr>
+        <w:t>ie</w:t>
+      </w:r>
+      <w:r>
+        <w:rPr>
+          <w:b/>
+          <w:bCs/>
+          <w:iCs/>
+        </w:rPr>
         <w:t>w</w:t>
       </w:r>
     </w:p>
@@ -2996,7 +3164,19 @@
         <w:rPr>
           <w:iCs/>
         </w:rPr>
-        <w:t>Der Save Button wird initial ausgegraut angezeigt (nach erfolgtem Login und Navigation auf die Übersicht). Wenn Werte aus der Liste verändert werden, wird der Button aktiviert und kann selektiert werden. Die Werte werden erst gespeichert, nach dem Abschicken vom Save Button. Bei der Eingabe der Werte gibt es Formatprüfungen auf die zulässigen Werte, die dem Benutzer als Orientierung dienen. Wenn unzulässige Werte eingegeben werden, kann der Request nicht abgeschickt werden und es wird ein Fehler geworfen.</w:t>
+        <w:t xml:space="preserve">Der Save Button wird initial ausgegraut angezeigt (nach erfolgtem Login und Navigation auf die Übersicht). Wenn Werte aus der Liste verändert werden, wird der Button aktiviert und kann selektiert werden. Die Werte werden erst gespeichert, nach dem Abschicken vom Save Button. Bei der Eingabe der Werte gibt es Formatprüfungen auf die zulässigen Werte, die dem Benutzer als Orientierung dienen. Wenn unzulässige Werte eingegeben werden, kann der Request nicht abgeschickt werden und es wird ein Fehler </w:t>
+      </w:r>
+      <w:r>
+        <w:rPr>
+          <w:iCs/>
+        </w:rPr>
+        <w:t>angezeigt</w:t>
+      </w:r>
+      <w:r>
+        <w:rPr>
+          <w:iCs/>
+        </w:rPr>
+        <w:t>.</w:t>
       </w:r>
       <w:r>
         <w:rPr>
@@ -3004,6 +3184,21 @@
         </w:rPr>
         <w:t xml:space="preserve"> Nach erfolgter Speicherung wird eine Bestätigungsmeldung ausgegeben.</w:t>
       </w:r>
+    </w:p>
+    <w:p>
+      <w:pPr>
+        <w:ind w:left="357"/>
+        <w:rPr>
+          <w:iCs/>
+        </w:rPr>
+      </w:pPr>
+    </w:p>
+    <w:p>
+      <w:pPr>
+        <w:rPr>
+          <w:iCs/>
+        </w:rPr>
+      </w:pPr>
     </w:p>
     <w:p>
       <w:pPr>
@@ -3107,6 +3302,7 @@
           </w:tcPr>
           <w:p>
             <w:r>
+              <w:lastRenderedPageBreak/>
               <w:t>Module Overview Mock</w:t>
             </w:r>
           </w:p>
@@ -3176,8 +3372,7 @@
           </w:tcPr>
           <w:p>
             <w:r>
-              <w:lastRenderedPageBreak/>
-              <w:t>Full Raiting Over</w:t>
+              <w:t>Full Rating Over</w:t>
             </w:r>
             <w:r>
               <w:t>v</w:t>
@@ -3333,7 +3528,8 @@
           </w:tcPr>
           <w:p>
             <w:r>
-              <w:t>Course Raiting Overview Mock</w:t>
+              <w:lastRenderedPageBreak/>
+              <w:t>Course Rating Overview Mock</w:t>
             </w:r>
           </w:p>
         </w:tc>
@@ -3443,22 +3639,50 @@
     <w:p>
       <w:pPr>
         <w:ind w:left="357"/>
-      </w:pPr>
-      <w:r>
-        <w:t>Wir haben die Berechnung vom Zwischenerfolg und Gesamterfolg im Frontend durchgeführt und persistiert. Die Implementation der Berechnung im Backend ergab für uns lange Zeit keinen Mehrwert.</w:t>
-      </w:r>
+        <w:rPr>
+          <w:iCs/>
+        </w:rPr>
+      </w:pPr>
+      <w:r>
+        <w:rPr>
+          <w:iCs/>
+        </w:rPr>
+        <w:t xml:space="preserve">Wir haben uns für eine Architektur mit Business, Controller und Repository-Klassen entschieden. Die Repository regelt die Zugriffe auf die Datenbank, die Kontroller-Klassen sind zuständig für die REST-Calls und die Business-Klassen beinhalten die Geschäftslogik. </w:t>
+      </w:r>
+    </w:p>
+    <w:p>
+      <w:pPr>
+        <w:ind w:firstLine="357"/>
+        <w:rPr>
+          <w:i/>
+        </w:rPr>
+      </w:pPr>
     </w:p>
     <w:p>
       <w:pPr>
         <w:ind w:left="357"/>
       </w:pPr>
+      <w:r>
+        <w:t>Die Controller-Klassen greifen über den Service-Layer auf die Business-Klassen zu, damit die Demeter-Regeln eingehalten werden.</w:t>
+      </w:r>
     </w:p>
     <w:p>
       <w:pPr>
         <w:ind w:left="357"/>
       </w:pPr>
-      <w:r>
-        <w:t>Wir haben uns entschieden für alle Rollen einen einheitlichen Einstiegspunkt (über die Modules) anzubieten. Dadurch ist die Applikation sehr einheitlich und es ist auf einen Blick ersichtlich, wie der Zustand der Modules / Courses ist durch die farbliche Unterstützung.</w:t>
+    </w:p>
+    <w:p>
+      <w:pPr>
+        <w:ind w:left="357"/>
+      </w:pPr>
+      <w:r>
+        <w:t xml:space="preserve">Wir haben uns entschieden für alle Rollen einen einheitlichen Einstiegspunkt (über die Module) anzubieten. Dadurch ist die Applikation sehr einheitlich und es ist auf einen Blick ersichtlich, wie der Zustand der Module / </w:t>
+      </w:r>
+      <w:r>
+        <w:t>Kurse</w:t>
+      </w:r>
+      <w:r>
+        <w:t xml:space="preserve"> ist durch die farbliche Unterstützung.</w:t>
       </w:r>
     </w:p>
     <w:p>
@@ -3519,10 +3743,10 @@
           <w:noProof/>
         </w:rPr>
         <w:drawing>
-          <wp:inline distT="0" distB="0" distL="0" distR="0" wp14:anchorId="05069720" wp14:editId="4CC6116F">
-            <wp:extent cx="4667874" cy="4277028"/>
-            <wp:effectExtent l="152400" t="152400" r="361950" b="352425"/>
-            <wp:docPr id="3" name="Grafik 3"/>
+          <wp:inline distT="0" distB="0" distL="0" distR="0" wp14:anchorId="6B8C5286" wp14:editId="32FA1C01">
+            <wp:extent cx="6120130" cy="5382260"/>
+            <wp:effectExtent l="0" t="0" r="0" b="8890"/>
+            <wp:docPr id="22" name="Grafik 22"/>
             <wp:cNvGraphicFramePr>
               <a:graphicFrameLocks xmlns:a="http://schemas.openxmlformats.org/drawingml/2006/main" noChangeAspect="1"/>
             </wp:cNvGraphicFramePr>
@@ -3530,33 +3754,36 @@
               <a:graphicData uri="http://schemas.openxmlformats.org/drawingml/2006/picture">
                 <pic:pic xmlns:pic="http://schemas.openxmlformats.org/drawingml/2006/picture">
                   <pic:nvPicPr>
-                    <pic:cNvPr id="1" name=""/>
-                    <pic:cNvPicPr/>
+                    <pic:cNvPr id="0" name="Picture 1"/>
+                    <pic:cNvPicPr>
+                      <a:picLocks noChangeAspect="1" noChangeArrowheads="1"/>
+                    </pic:cNvPicPr>
                   </pic:nvPicPr>
                   <pic:blipFill>
-                    <a:blip r:embed="rId19"/>
+                    <a:blip r:embed="rId19" cstate="print">
+                      <a:extLst>
+                        <a:ext uri="{28A0092B-C50C-407E-A947-70E740481C1C}">
+                          <a14:useLocalDpi xmlns:a14="http://schemas.microsoft.com/office/drawing/2010/main" val="0"/>
+                        </a:ext>
+                      </a:extLst>
+                    </a:blip>
+                    <a:srcRect/>
                     <a:stretch>
                       <a:fillRect/>
                     </a:stretch>
                   </pic:blipFill>
-                  <pic:spPr>
+                  <pic:spPr bwMode="auto">
                     <a:xfrm>
                       <a:off x="0" y="0"/>
-                      <a:ext cx="4672611" cy="4281368"/>
+                      <a:ext cx="6120130" cy="5382260"/>
                     </a:xfrm>
                     <a:prstGeom prst="rect">
                       <a:avLst/>
                     </a:prstGeom>
+                    <a:noFill/>
                     <a:ln>
                       <a:noFill/>
                     </a:ln>
-                    <a:effectLst>
-                      <a:outerShdw blurRad="292100" dist="139700" dir="2700000" algn="tl" rotWithShape="0">
-                        <a:srgbClr val="333333">
-                          <a:alpha val="65000"/>
-                        </a:srgbClr>
-                      </a:outerShdw>
-                    </a:effectLst>
                   </pic:spPr>
                 </pic:pic>
               </a:graphicData>
@@ -3656,7 +3883,6 @@
         <w:rPr>
           <w:i/>
         </w:rPr>
-        <w:lastRenderedPageBreak/>
         <w:t>DRAFT</w:t>
       </w:r>
     </w:p>
@@ -3735,23 +3961,108 @@
           <w:i/>
         </w:rPr>
       </w:pPr>
-      <w:r>
+    </w:p>
+    <w:p>
+      <w:pPr>
+        <w:ind w:left="357"/>
         <w:rPr>
           <w:i/>
         </w:rPr>
-        <w:t>Dokumentation, Klassendiagramm mit Erklärungen,</w:t>
-      </w:r>
-      <w:r>
+      </w:pPr>
+    </w:p>
+    <w:p>
+      <w:pPr>
+        <w:ind w:left="357"/>
+        <w:rPr>
+          <w:iCs/>
+        </w:rPr>
+      </w:pPr>
+      <w:r>
+        <w:rPr>
+          <w:iCs/>
+        </w:rPr>
+        <w:t xml:space="preserve">Das </w:t>
+      </w:r>
+      <w:r>
+        <w:rPr>
+          <w:iCs/>
+        </w:rPr>
+        <w:t>REST</w:t>
+      </w:r>
+      <w:r>
+        <w:rPr>
+          <w:iCs/>
+        </w:rPr>
+        <w:t xml:space="preserve"> API ist über</w:t>
+      </w:r>
+      <w:r>
+        <w:t xml:space="preserve"> </w:t>
+      </w:r>
+      <w:r>
+        <w:t>http://localhost:8080/equals_war/</w:t>
+      </w:r>
+      <w:r>
+        <w:rPr>
+          <w:iCs/>
+        </w:rPr>
+        <w:t xml:space="preserve"> </w:t>
+      </w:r>
+      <w:r>
+        <w:rPr>
+          <w:iCs/>
+        </w:rPr>
+        <w:t>erreichbar und beschreibt mit der jeweiligen Authentifizierung die entsprechenden Endpoints von unserem Backend.</w:t>
+      </w:r>
+      <w:r>
+        <w:rPr>
+          <w:iCs/>
+        </w:rPr>
+        <w:t xml:space="preserve"> Die Open API Specification ist über die URL </w:t>
+      </w:r>
+      <w:hyperlink r:id="rId21" w:history="1">
+        <w:r>
+          <w:rPr>
+            <w:rStyle w:val="Hyperlink"/>
+          </w:rPr>
+          <w:t>http://localhost:8080/equals_war/</w:t>
+        </w:r>
+        <w:r>
+          <w:rPr>
+            <w:rStyle w:val="Hyperlink"/>
+          </w:rPr>
+          <w:t>swagger</w:t>
+        </w:r>
+      </w:hyperlink>
+      <w:r>
+        <w:t xml:space="preserve"> verfügbar.</w:t>
+      </w:r>
+    </w:p>
+    <w:p>
+      <w:pPr>
+        <w:ind w:left="357"/>
         <w:rPr>
           <w:i/>
         </w:rPr>
-        <w:t xml:space="preserve"> ….</w:t>
-      </w:r>
+      </w:pPr>
     </w:p>
     <w:p>
       <w:pPr>
         <w:ind w:left="357"/>
         <w:rPr>
+          <w:iCs/>
+        </w:rPr>
+      </w:pPr>
+      <w:r>
+        <w:rPr>
+          <w:iCs/>
+        </w:rPr>
+        <w:t>Folgende Pfade haben stehen via REST API zur Verfügung:</w:t>
+      </w:r>
+    </w:p>
+    <w:p>
+      <w:pPr>
+        <w:ind w:left="357"/>
+        <w:rPr>
           <w:i/>
         </w:rPr>
       </w:pPr>
@@ -3767,28 +4078,43 @@
         <w:rPr>
           <w:iCs/>
         </w:rPr>
-        <w:t>Das Rest</w:t>
-      </w:r>
-      <w:r>
-        <w:rPr>
-          <w:iCs/>
-        </w:rPr>
-        <w:t xml:space="preserve"> API ist über </w:t>
-      </w:r>
-      <w:hyperlink r:id="rId21" w:history="1">
-        <w:r>
-          <w:rPr>
-            <w:rStyle w:val="Hyperlink"/>
-            <w:iCs/>
-          </w:rPr>
-          <w:t>www.equals-swagger.ch</w:t>
-        </w:r>
-      </w:hyperlink>
-      <w:r>
-        <w:rPr>
-          <w:iCs/>
-        </w:rPr>
-        <w:t xml:space="preserve"> erreichbar und beschreibt mit der jeweiligen Authentifizierung die entsprechenden Endpoints von unserem Backend.</w:t>
+        <w:t>persons</w:t>
+      </w:r>
+    </w:p>
+    <w:p>
+      <w:pPr>
+        <w:pStyle w:val="Listenabsatz"/>
+        <w:numPr>
+          <w:ilvl w:val="0"/>
+          <w:numId w:val="3"/>
+        </w:numPr>
+        <w:rPr>
+          <w:i/>
+        </w:rPr>
+      </w:pPr>
+      <w:r>
+        <w:rPr>
+          <w:i/>
+        </w:rPr>
+        <w:t>GET /persons</w:t>
+      </w:r>
+    </w:p>
+    <w:p>
+      <w:pPr>
+        <w:pStyle w:val="Listenabsatz"/>
+        <w:numPr>
+          <w:ilvl w:val="0"/>
+          <w:numId w:val="3"/>
+        </w:numPr>
+        <w:rPr>
+          <w:i/>
+        </w:rPr>
+      </w:pPr>
+      <w:r>
+        <w:rPr>
+          <w:i/>
+        </w:rPr>
+        <w:t>GET /persons/{id}</w:t>
       </w:r>
     </w:p>
     <w:p>
@@ -3798,6 +4124,170 @@
           <w:i/>
         </w:rPr>
       </w:pPr>
+    </w:p>
+    <w:p>
+      <w:pPr>
+        <w:ind w:left="357"/>
+        <w:rPr>
+          <w:iCs/>
+        </w:rPr>
+      </w:pPr>
+      <w:r>
+        <w:rPr>
+          <w:iCs/>
+        </w:rPr>
+        <w:t>modules</w:t>
+      </w:r>
+    </w:p>
+    <w:p>
+      <w:pPr>
+        <w:pStyle w:val="Listenabsatz"/>
+        <w:numPr>
+          <w:ilvl w:val="0"/>
+          <w:numId w:val="4"/>
+        </w:numPr>
+        <w:rPr>
+          <w:i/>
+        </w:rPr>
+      </w:pPr>
+      <w:r>
+        <w:rPr>
+          <w:i/>
+        </w:rPr>
+        <w:t>GET /modules</w:t>
+      </w:r>
+    </w:p>
+    <w:p>
+      <w:pPr>
+        <w:pStyle w:val="Listenabsatz"/>
+        <w:numPr>
+          <w:ilvl w:val="0"/>
+          <w:numId w:val="4"/>
+        </w:numPr>
+        <w:rPr>
+          <w:i/>
+        </w:rPr>
+      </w:pPr>
+      <w:r>
+        <w:rPr>
+          <w:i/>
+        </w:rPr>
+        <w:lastRenderedPageBreak/>
+        <w:t>GET /modules</w:t>
+      </w:r>
+      <w:r>
+        <w:rPr>
+          <w:i/>
+        </w:rPr>
+        <w:t>/overall/{id}</w:t>
+      </w:r>
+    </w:p>
+    <w:p>
+      <w:pPr>
+        <w:ind w:left="357"/>
+        <w:rPr>
+          <w:i/>
+        </w:rPr>
+      </w:pPr>
+    </w:p>
+    <w:p>
+      <w:pPr>
+        <w:ind w:left="357"/>
+        <w:rPr>
+          <w:iCs/>
+        </w:rPr>
+      </w:pPr>
+      <w:r>
+        <w:rPr>
+          <w:iCs/>
+        </w:rPr>
+        <w:t>courses</w:t>
+      </w:r>
+    </w:p>
+    <w:p>
+      <w:pPr>
+        <w:pStyle w:val="Listenabsatz"/>
+        <w:numPr>
+          <w:ilvl w:val="0"/>
+          <w:numId w:val="6"/>
+        </w:numPr>
+        <w:rPr>
+          <w:i/>
+          <w:lang w:val="fr-CH"/>
+        </w:rPr>
+      </w:pPr>
+      <w:r>
+        <w:rPr>
+          <w:i/>
+          <w:lang w:val="fr-CH"/>
+        </w:rPr>
+        <w:t>GET /courses/{moduleId}</w:t>
+      </w:r>
+    </w:p>
+    <w:p>
+      <w:pPr>
+        <w:ind w:left="357"/>
+        <w:rPr>
+          <w:i/>
+          <w:lang w:val="fr-CH"/>
+        </w:rPr>
+      </w:pPr>
+    </w:p>
+    <w:p>
+      <w:pPr>
+        <w:ind w:left="357"/>
+        <w:rPr>
+          <w:iCs/>
+          <w:lang w:val="fr-CH"/>
+        </w:rPr>
+      </w:pPr>
+      <w:r>
+        <w:rPr>
+          <w:iCs/>
+          <w:lang w:val="fr-CH"/>
+        </w:rPr>
+        <w:t>ratings</w:t>
+      </w:r>
+    </w:p>
+    <w:p>
+      <w:pPr>
+        <w:pStyle w:val="Listenabsatz"/>
+        <w:numPr>
+          <w:ilvl w:val="0"/>
+          <w:numId w:val="5"/>
+        </w:numPr>
+        <w:rPr>
+          <w:i/>
+          <w:lang w:val="fr-CH"/>
+        </w:rPr>
+      </w:pPr>
+      <w:r>
+        <w:rPr>
+          <w:i/>
+          <w:lang w:val="fr-CH"/>
+        </w:rPr>
+        <w:t>POST /ratings</w:t>
+      </w:r>
+    </w:p>
+    <w:p>
+      <w:pPr>
+        <w:pStyle w:val="Listenabsatz"/>
+        <w:numPr>
+          <w:ilvl w:val="0"/>
+          <w:numId w:val="5"/>
+        </w:numPr>
+        <w:rPr>
+          <w:i/>
+          <w:lang w:val="fr-CH"/>
+        </w:rPr>
+      </w:pPr>
+      <w:r>
+        <w:rPr>
+          <w:i/>
+          <w:lang w:val="fr-CH"/>
+        </w:rPr>
+        <w:t>PUT /ratings</w:t>
+      </w:r>
     </w:p>
     <w:p>
       <w:pPr>
@@ -3816,37 +4306,6 @@
           <w:i/>
         </w:rPr>
       </w:pPr>
-      <w:r>
-        <w:rPr>
-          <w:i/>
-        </w:rPr>
-        <w:t xml:space="preserve">Besonderes und </w:t>
-      </w:r>
-      <w:r>
-        <w:rPr>
-          <w:i/>
-        </w:rPr>
-        <w:t>E</w:t>
-      </w:r>
-      <w:r>
-        <w:rPr>
-          <w:i/>
-        </w:rPr>
-        <w:t>rwähnenswertes aus der Implementation</w:t>
-      </w:r>
-      <w:r>
-        <w:rPr>
-          <w:i/>
-        </w:rPr>
-        <w:t>sphase wie zum Beispiel:</w:t>
-      </w:r>
-    </w:p>
-    <w:p>
-      <w:pPr>
-        <w:rPr>
-          <w:i/>
-        </w:rPr>
-      </w:pPr>
     </w:p>
     <w:p>
       <w:pPr>
@@ -3859,6 +4318,12 @@
           <w:iCs/>
         </w:rPr>
         <w:t xml:space="preserve">Die Module Overview zeigt für alle Rollen ausser für den Student Statistik an über das CAS. </w:t>
+      </w:r>
+      <w:r>
+        <w:rPr>
+          <w:iCs/>
+        </w:rPr>
+        <w:t>Man sieht die Anzahl Studenten, die Anzahl erfolgreichen Studenten, die Durchschnitts-Note sowie die beste und schlechteste Note.</w:t>
       </w:r>
     </w:p>
     <w:p>
@@ -3935,7 +4400,55 @@
         <w:rPr>
           <w:iCs/>
         </w:rPr>
-        <w:t>Für die Rollen Head und Professor ist der Button Save vorhanden auf der Module Overview. Bei Assistant wird er ausgegraut mit dem Text Print angezeigt. Damit könnte später eine Druck-Funktion einfach implementiert werden. Bei der Student View wird der Button nicht angezeigt.</w:t>
+        <w:t>Bei allen Rollen ist ein Button «Back to Modules» vorhanden.</w:t>
+      </w:r>
+      <w:r>
+        <w:rPr>
+          <w:iCs/>
+        </w:rPr>
+        <w:t xml:space="preserve"> Zusätzlich ist für die R</w:t>
+      </w:r>
+      <w:r>
+        <w:rPr>
+          <w:iCs/>
+        </w:rPr>
+        <w:t xml:space="preserve">ollen Head und Professor ist der Button Save vorhanden auf der Module Overview. Bei </w:t>
+      </w:r>
+      <w:r>
+        <w:rPr>
+          <w:iCs/>
+        </w:rPr>
+        <w:t xml:space="preserve">der Rolle </w:t>
+      </w:r>
+      <w:r>
+        <w:rPr>
+          <w:iCs/>
+        </w:rPr>
+        <w:t>Assistant</w:t>
+      </w:r>
+      <w:r>
+        <w:rPr>
+          <w:iCs/>
+        </w:rPr>
+        <w:t xml:space="preserve"> ist ein au</w:t>
+      </w:r>
+      <w:r>
+        <w:rPr>
+          <w:iCs/>
+        </w:rPr>
+        <w:t>sgegrau</w:t>
+      </w:r>
+      <w:r>
+        <w:rPr>
+          <w:iCs/>
+        </w:rPr>
+        <w:t>ter Print-Button vorhanden</w:t>
+      </w:r>
+      <w:r>
+        <w:rPr>
+          <w:iCs/>
+        </w:rPr>
+        <w:t xml:space="preserve">. Damit könnte später eine Druck-Funktion einfach implementiert werden. </w:t>
       </w:r>
     </w:p>
     <w:p>
@@ -3958,6 +4471,9 @@
     <w:p>
       <w:r>
         <w:t>Damit die Daten je unterschiedliche Benutzer geschützt sind vor unerlaubten Zugriffen haben wir verschiedene Views erstellt.</w:t>
+      </w:r>
+      <w:r>
+        <w:t xml:space="preserve"> Auf jedem Modul ist die Rolle des eingeloggten Benutzers angezeigt mit einem Tag.</w:t>
       </w:r>
     </w:p>
     <w:p/>
@@ -3983,19 +4499,61 @@
     </w:p>
     <w:p>
       <w:r>
-        <w:t>Wenn für ein CAS Grades nicht eingegeben worden sind, werden diese Modules mit dem Tag «Missing grades» ergänzt</w:t>
-      </w:r>
-      <w:r>
-        <w:t xml:space="preserve"> nachdem die Kurse gespeichert sind</w:t>
-      </w:r>
-      <w:r>
-        <w:t xml:space="preserve">. Auf der Module Overwiew kann mit dem Filter nach CAS mit missing grades gefiltert werden. Ebenfalls kann der Head </w:t>
-      </w:r>
-      <w:r>
-        <w:t xml:space="preserve">auch </w:t>
-      </w:r>
-      <w:r>
-        <w:t>nach Semester filtern.</w:t>
+        <w:t xml:space="preserve">Wenn für ein CAS </w:t>
+      </w:r>
+      <w:r>
+        <w:t>Noten</w:t>
+      </w:r>
+      <w:r>
+        <w:t xml:space="preserve"> nicht eingegeben worden sind, </w:t>
+      </w:r>
+      <w:r>
+        <w:t>sind</w:t>
+      </w:r>
+      <w:r>
+        <w:t xml:space="preserve"> diese Module</w:t>
+      </w:r>
+      <w:r>
+        <w:t xml:space="preserve"> </w:t>
+      </w:r>
+      <w:r>
+        <w:t>mit dem Tag «Missing grades» ergänzt. Auf der Module Over</w:t>
+      </w:r>
+      <w:r>
+        <w:t>v</w:t>
+      </w:r>
+      <w:r>
+        <w:t>iew</w:t>
+      </w:r>
+      <w:r>
+        <w:t xml:space="preserve"> Seite</w:t>
+      </w:r>
+      <w:r>
+        <w:t xml:space="preserve"> </w:t>
+      </w:r>
+      <w:r>
+        <w:t xml:space="preserve">können die </w:t>
+      </w:r>
+      <w:r>
+        <w:t xml:space="preserve">Filter </w:t>
+      </w:r>
+      <w:r>
+        <w:t>«M</w:t>
+      </w:r>
+      <w:r>
+        <w:t>issing grades</w:t>
+      </w:r>
+      <w:r>
+        <w:t xml:space="preserve">» und </w:t>
+      </w:r>
+      <w:r>
+        <w:t xml:space="preserve">Semester </w:t>
+      </w:r>
+      <w:r>
+        <w:t>angewendet werden</w:t>
+      </w:r>
+      <w:r>
+        <w:t>.</w:t>
       </w:r>
     </w:p>
     <w:p/>
@@ -4223,6 +4781,13 @@
         </w:rPr>
         <w:t xml:space="preserve"> : Darstellung Tag Missing grades</w:t>
       </w:r>
+      <w:r>
+        <w:rPr>
+          <w:sz w:val="18"/>
+          <w:szCs w:val="18"/>
+        </w:rPr>
+        <w:t xml:space="preserve"> &amp; Tag Head</w:t>
+      </w:r>
     </w:p>
     <w:p/>
     <w:p>
@@ -4232,6 +4797,9 @@
       <w:r>
         <w:t>t. Wenn das CAS nicht bestanden ist, wird Overall und die ganze Studenten-Zeile gelb hinterlegt dargestellt.</w:t>
       </w:r>
+      <w:r>
+        <w:t xml:space="preserve"> Pro Kurs wird die Durchschnitts-Note der Studenten in der Zeile Average berechnet und angezeigt. Die Zeile wird blau hinterlegt dargestellt. Zur einfachen Lesbarkeit sind die Namen der jeweiligen Kurse zuunterst tabellarisch noch einmal aufgeführt.</w:t>
+      </w:r>
     </w:p>
     <w:p/>
     <w:p>
@@ -4240,9 +4808,9 @@
           <w:noProof/>
         </w:rPr>
         <w:drawing>
-          <wp:inline distT="0" distB="0" distL="0" distR="0" wp14:anchorId="7CFA5A4A" wp14:editId="326BD40D">
-            <wp:extent cx="5315646" cy="3783496"/>
-            <wp:effectExtent l="152400" t="152400" r="361315" b="369570"/>
+          <wp:inline distT="0" distB="0" distL="0" distR="0" wp14:anchorId="7CFA5A4A" wp14:editId="61AFF79A">
+            <wp:extent cx="5103412" cy="3632435"/>
+            <wp:effectExtent l="152400" t="152400" r="364490" b="368300"/>
             <wp:docPr id="10" name="Grafik 10"/>
             <wp:cNvGraphicFramePr>
               <a:graphicFrameLocks xmlns:a="http://schemas.openxmlformats.org/drawingml/2006/main" noChangeAspect="1"/>
@@ -4263,7 +4831,7 @@
                   <pic:spPr>
                     <a:xfrm>
                       <a:off x="0" y="0"/>
-                      <a:ext cx="5323428" cy="3789035"/>
+                      <a:ext cx="5113696" cy="3639755"/>
                     </a:xfrm>
                     <a:prstGeom prst="rect">
                       <a:avLst/>
@@ -4290,11 +4858,10 @@
     <w:p/>
     <w:p>
       <w:r>
-        <w:lastRenderedPageBreak/>
         <w:t xml:space="preserve">Zur Eingabeunterstützung wird die aktuell selektierte </w:t>
       </w:r>
       <w:r>
-        <w:t>Grade</w:t>
+        <w:t>Zeile und Spalte</w:t>
       </w:r>
       <w:r>
         <w:t xml:space="preserve"> grau hinterlegt.</w:t>
@@ -4356,6 +4923,8 @@
         </w:drawing>
       </w:r>
     </w:p>
+    <w:p/>
+    <w:p/>
     <w:p>
       <w:pPr>
         <w:pStyle w:val="Listenabsatz"/>
@@ -4378,7 +4947,10 @@
     </w:p>
     <w:p>
       <w:r>
-        <w:t>Die Funktionen decken sich mit der HEAD View.</w:t>
+        <w:t>Die Funktionen decken sich mit der HEAD View</w:t>
+      </w:r>
+      <w:r>
+        <w:t xml:space="preserve">, ausser das nur diejenigen Kurse angezeigt werden, wo der Benutzer auch die Rolle Professor einnimmt. </w:t>
       </w:r>
     </w:p>
     <w:p/>
@@ -4404,13 +4976,49 @@
     </w:p>
     <w:p>
       <w:r>
-        <w:t xml:space="preserve">Bei der Module Overview werden fehlende Grades rot hinterlegt angezeigt. Die Grades können von der Rolle Assistant nicht verändert werden. </w:t>
+        <w:t xml:space="preserve">Bei der Module Overview werden fehlende </w:t>
+      </w:r>
+      <w:r>
+        <w:t>Noten</w:t>
+      </w:r>
+      <w:r>
+        <w:t xml:space="preserve"> rot hinterlegt angezeigt. Die </w:t>
+      </w:r>
+      <w:r>
+        <w:t>Noten</w:t>
+      </w:r>
+      <w:r>
+        <w:t xml:space="preserve"> können von der Rolle Assistant nicht verändert werden. </w:t>
       </w:r>
     </w:p>
     <w:p/>
     <w:p>
       <w:r>
-        <w:t>Sobald ein Grade für einen Course fehlt, kann mit der Notify – Function eine E-Mail an den Professer erstellt werden mit einem Default Text.</w:t>
+        <w:t>Sobald ein</w:t>
+      </w:r>
+      <w:r>
+        <w:t xml:space="preserve">e Note </w:t>
+      </w:r>
+      <w:r>
+        <w:t xml:space="preserve">für einen </w:t>
+      </w:r>
+      <w:r>
+        <w:t>Kurs</w:t>
+      </w:r>
+      <w:r>
+        <w:t xml:space="preserve"> fehlt, kann mit der Notify – </w:t>
+      </w:r>
+      <w:r>
+        <w:t>Funktion</w:t>
+      </w:r>
+      <w:r>
+        <w:t xml:space="preserve"> eine E-Mail an den Profess</w:t>
+      </w:r>
+      <w:r>
+        <w:t>o</w:t>
+      </w:r>
+      <w:r>
+        <w:t>r erstellt werden mit einem Default Text.</w:t>
       </w:r>
     </w:p>
     <w:p/>
@@ -4419,6 +5027,7 @@
         <w:rPr>
           <w:noProof/>
         </w:rPr>
+        <w:lastRenderedPageBreak/>
         <w:drawing>
           <wp:inline distT="0" distB="0" distL="0" distR="0" wp14:anchorId="25FC0B2C" wp14:editId="31D51D91">
             <wp:extent cx="4427551" cy="3282304"/>
@@ -4466,6 +5075,11 @@
         </w:drawing>
       </w:r>
     </w:p>
+    <w:p>
+      <w:r>
+        <w:t>TODO Screenshot Email Notification</w:t>
+      </w:r>
+    </w:p>
     <w:p/>
     <w:p>
       <w:pPr>
@@ -4484,13 +5098,39 @@
           <w:b/>
           <w:bCs/>
         </w:rPr>
-        <w:lastRenderedPageBreak/>
         <w:t>Student</w:t>
       </w:r>
     </w:p>
     <w:p>
       <w:r>
-        <w:t>Dem Student werden die besuchten Modules angezeigt und die darin enthaltenen Courses sowie die Gewichtung der Grades pro Course.</w:t>
+        <w:t xml:space="preserve">Dem Student werden die besuchten Module angezeigt und die darin enthaltenen </w:t>
+      </w:r>
+      <w:r>
+        <w:t>Kurse</w:t>
+      </w:r>
+      <w:r>
+        <w:t xml:space="preserve"> sowie die Gewichtung der </w:t>
+      </w:r>
+      <w:r>
+        <w:t>Noten</w:t>
+      </w:r>
+      <w:r>
+        <w:t xml:space="preserve"> pro </w:t>
+      </w:r>
+      <w:r>
+        <w:t>Kurs</w:t>
+      </w:r>
+      <w:r>
+        <w:t>.</w:t>
+      </w:r>
+      <w:r>
+        <w:t xml:space="preserve"> Zusätzlich werden weitere Angaben zum Student angezeigt.</w:t>
+      </w:r>
+    </w:p>
+    <w:p/>
+    <w:p>
+      <w:r>
+        <w:t>TODO : Screenshot Student View</w:t>
       </w:r>
     </w:p>
     <w:p>
@@ -4506,12 +5146,24 @@
     <w:p/>
     <w:p>
       <w:r>
-        <w:t xml:space="preserve">Die Notenberechnung wird aktuell im Frontend durchgeführt. </w:t>
-      </w:r>
-    </w:p>
-    <w:p>
-      <w:r>
-        <w:t>Der Preliminary Grade rechnet den Zwischenstand der eingegebenen Noten der Kurse und berücksichtigt die fehlenden Grades nicht. Hingegen der Overall-Grade rechnet den Durchschnitt aller Grades der Kurse. Die Noten werden alle mathematisch gerundet.</w:t>
+        <w:t xml:space="preserve">Die Notenberechnung wird aktuell im Frontend </w:t>
+      </w:r>
+      <w:r>
+        <w:t xml:space="preserve">und im Backend </w:t>
+      </w:r>
+      <w:r>
+        <w:t xml:space="preserve">durchgeführt. </w:t>
+      </w:r>
+    </w:p>
+    <w:p>
+      <w:r>
+        <w:t xml:space="preserve">Der Preliminary Grade rechnet den Zwischenstand der eingegebenen Noten der Kurse und berücksichtigt die fehlenden </w:t>
+      </w:r>
+      <w:r>
+        <w:t>Noten</w:t>
+      </w:r>
+      <w:r>
+        <w:t xml:space="preserve"> nicht. Hingegen der Overall-Grade rechnet den Durchschnitt aller Grades der Kurse. Die Noten werden alle gerundet.</w:t>
       </w:r>
     </w:p>
     <w:p>
@@ -4546,7 +5198,13 @@
     <w:p/>
     <w:p>
       <w:r>
-        <w:t>Die Dokumentation unserer rest API über Swagger ging relativ ring und wir haben unser Wissen erweitert.</w:t>
+        <w:t xml:space="preserve">Die Dokumentation unserer </w:t>
+      </w:r>
+      <w:r>
+        <w:t>REST</w:t>
+      </w:r>
+      <w:r>
+        <w:t xml:space="preserve"> API über Swagger ging relativ ring und wir haben unser Wissen erweitert.</w:t>
       </w:r>
       <w:r>
         <w:t xml:space="preserve"> Dabei konnten wir noch abfangen, dass bei einer fehlenden oder falschen ID im /modules und /persons eine entsprechende Error-Meldung geworfen wird.</w:t>
@@ -4554,7 +5212,22 @@
     </w:p>
     <w:p>
       <w:r>
-        <w:t>Durch die Arbeiten mit Swagger ist ebenfalls aufgekommen, dass ein Student ebenfalls Raitings an unser Backend senden kann. Dies mussten wir nachträglich noch korrigieren.</w:t>
+        <w:t>Durch die Arbeiten mit Swagger ist ebenfalls aufgekommen, dass ein Student ebenfalls Ratings an unser Backend senden kann. Dies mussten wir nachträglich noch korrigieren.</w:t>
+      </w:r>
+    </w:p>
+    <w:p/>
+    <w:p>
+      <w:r>
+        <w:t>Bei Git konnten wir alle unsere Kenntnisse erweitern und vertiefen und haben durch die praktische Arbeit einige Fortschritte erzielt.</w:t>
+      </w:r>
+    </w:p>
+    <w:p/>
+    <w:p>
+      <w:r>
+        <w:t>Zu Beginn des Projekts waren wir sehr JavaScript fokussiert und haben uns somit erst später mit dem Design der REST API befasst.</w:t>
+      </w:r>
+      <w:r>
+        <w:t xml:space="preserve"> Dadurch ist das Design der REST Schnittstelle verbesserungswürdig.</w:t>
       </w:r>
     </w:p>
     <w:p>
@@ -4676,14 +5349,12 @@
               <w:rPr>
                 <w:b/>
                 <w:bCs/>
-                <w:highlight w:val="yellow"/>
               </w:rPr>
             </w:pPr>
             <w:r>
               <w:rPr>
                 <w:b/>
                 <w:bCs/>
-                <w:highlight w:val="yellow"/>
               </w:rPr>
               <w:t>Grade</w:t>
             </w:r>
@@ -4696,21 +5367,30 @@
           <w:p>
             <w:pPr>
               <w:spacing w:line="360" w:lineRule="auto"/>
-              <w:rPr>
-                <w:highlight w:val="yellow"/>
-              </w:rPr>
             </w:pPr>
             <w:r>
-              <w:rPr>
-                <w:highlight w:val="yellow"/>
-              </w:rPr>
               <w:t>Note</w:t>
             </w:r>
             <w:r>
-              <w:rPr>
-                <w:highlight w:val="yellow"/>
-              </w:rPr>
-              <w:t xml:space="preserve"> / Resultat</w:t>
+              <w:t xml:space="preserve"> </w:t>
+            </w:r>
+            <w:r>
+              <w:t xml:space="preserve">pro CAS / Note pro Modul </w:t>
+            </w:r>
+            <w:r>
+              <w:t xml:space="preserve">– wird verwendet für die </w:t>
+            </w:r>
+            <w:r>
+              <w:t>Gesamt</w:t>
+            </w:r>
+            <w:r>
+              <w:t xml:space="preserve">- und </w:t>
+            </w:r>
+            <w:r>
+              <w:t>Zwischen</w:t>
+            </w:r>
+            <w:r>
+              <w:t>-Berechnung</w:t>
             </w:r>
           </w:p>
         </w:tc>
@@ -4726,16 +5406,14 @@
               <w:rPr>
                 <w:b/>
                 <w:bCs/>
-                <w:highlight w:val="yellow"/>
               </w:rPr>
             </w:pPr>
             <w:r>
               <w:rPr>
                 <w:b/>
                 <w:bCs/>
-                <w:highlight w:val="yellow"/>
               </w:rPr>
-              <w:t>Raiting</w:t>
+              <w:t>Rating</w:t>
             </w:r>
           </w:p>
         </w:tc>
@@ -4746,14 +5424,8 @@
           <w:p>
             <w:pPr>
               <w:spacing w:line="360" w:lineRule="auto"/>
-              <w:rPr>
-                <w:highlight w:val="yellow"/>
-              </w:rPr>
             </w:pPr>
             <w:r>
-              <w:rPr>
-                <w:highlight w:val="yellow"/>
-              </w:rPr>
               <w:t>Quote, Erfolgsquote / Einzelnote pro Kurs</w:t>
             </w:r>
           </w:p>
@@ -5218,11 +5890,475 @@
       </w:pPr>
     </w:lvl>
   </w:abstractNum>
+  <w:abstractNum w:abstractNumId="2" w15:restartNumberingAfterBreak="0">
+    <w:nsid w:val="22FB36FF"/>
+    <w:multiLevelType w:val="hybridMultilevel"/>
+    <w:tmpl w:val="025AAEB2"/>
+    <w:lvl w:ilvl="0" w:tplc="08070001">
+      <w:start w:val="1"/>
+      <w:numFmt w:val="bullet"/>
+      <w:lvlText w:val=""/>
+      <w:lvlJc w:val="left"/>
+      <w:pPr>
+        <w:ind w:left="1077" w:hanging="360"/>
+      </w:pPr>
+      <w:rPr>
+        <w:rFonts w:ascii="Symbol" w:hAnsi="Symbol" w:hint="default"/>
+      </w:rPr>
+    </w:lvl>
+    <w:lvl w:ilvl="1" w:tplc="08070003" w:tentative="1">
+      <w:start w:val="1"/>
+      <w:numFmt w:val="bullet"/>
+      <w:lvlText w:val="o"/>
+      <w:lvlJc w:val="left"/>
+      <w:pPr>
+        <w:ind w:left="1797" w:hanging="360"/>
+      </w:pPr>
+      <w:rPr>
+        <w:rFonts w:ascii="Courier New" w:hAnsi="Courier New" w:cs="Courier New" w:hint="default"/>
+      </w:rPr>
+    </w:lvl>
+    <w:lvl w:ilvl="2" w:tplc="08070005" w:tentative="1">
+      <w:start w:val="1"/>
+      <w:numFmt w:val="bullet"/>
+      <w:lvlText w:val=""/>
+      <w:lvlJc w:val="left"/>
+      <w:pPr>
+        <w:ind w:left="2517" w:hanging="360"/>
+      </w:pPr>
+      <w:rPr>
+        <w:rFonts w:ascii="Wingdings" w:hAnsi="Wingdings" w:hint="default"/>
+      </w:rPr>
+    </w:lvl>
+    <w:lvl w:ilvl="3" w:tplc="08070001" w:tentative="1">
+      <w:start w:val="1"/>
+      <w:numFmt w:val="bullet"/>
+      <w:lvlText w:val=""/>
+      <w:lvlJc w:val="left"/>
+      <w:pPr>
+        <w:ind w:left="3237" w:hanging="360"/>
+      </w:pPr>
+      <w:rPr>
+        <w:rFonts w:ascii="Symbol" w:hAnsi="Symbol" w:hint="default"/>
+      </w:rPr>
+    </w:lvl>
+    <w:lvl w:ilvl="4" w:tplc="08070003" w:tentative="1">
+      <w:start w:val="1"/>
+      <w:numFmt w:val="bullet"/>
+      <w:lvlText w:val="o"/>
+      <w:lvlJc w:val="left"/>
+      <w:pPr>
+        <w:ind w:left="3957" w:hanging="360"/>
+      </w:pPr>
+      <w:rPr>
+        <w:rFonts w:ascii="Courier New" w:hAnsi="Courier New" w:cs="Courier New" w:hint="default"/>
+      </w:rPr>
+    </w:lvl>
+    <w:lvl w:ilvl="5" w:tplc="08070005" w:tentative="1">
+      <w:start w:val="1"/>
+      <w:numFmt w:val="bullet"/>
+      <w:lvlText w:val=""/>
+      <w:lvlJc w:val="left"/>
+      <w:pPr>
+        <w:ind w:left="4677" w:hanging="360"/>
+      </w:pPr>
+      <w:rPr>
+        <w:rFonts w:ascii="Wingdings" w:hAnsi="Wingdings" w:hint="default"/>
+      </w:rPr>
+    </w:lvl>
+    <w:lvl w:ilvl="6" w:tplc="08070001" w:tentative="1">
+      <w:start w:val="1"/>
+      <w:numFmt w:val="bullet"/>
+      <w:lvlText w:val=""/>
+      <w:lvlJc w:val="left"/>
+      <w:pPr>
+        <w:ind w:left="5397" w:hanging="360"/>
+      </w:pPr>
+      <w:rPr>
+        <w:rFonts w:ascii="Symbol" w:hAnsi="Symbol" w:hint="default"/>
+      </w:rPr>
+    </w:lvl>
+    <w:lvl w:ilvl="7" w:tplc="08070003" w:tentative="1">
+      <w:start w:val="1"/>
+      <w:numFmt w:val="bullet"/>
+      <w:lvlText w:val="o"/>
+      <w:lvlJc w:val="left"/>
+      <w:pPr>
+        <w:ind w:left="6117" w:hanging="360"/>
+      </w:pPr>
+      <w:rPr>
+        <w:rFonts w:ascii="Courier New" w:hAnsi="Courier New" w:cs="Courier New" w:hint="default"/>
+      </w:rPr>
+    </w:lvl>
+    <w:lvl w:ilvl="8" w:tplc="08070005" w:tentative="1">
+      <w:start w:val="1"/>
+      <w:numFmt w:val="bullet"/>
+      <w:lvlText w:val=""/>
+      <w:lvlJc w:val="left"/>
+      <w:pPr>
+        <w:ind w:left="6837" w:hanging="360"/>
+      </w:pPr>
+      <w:rPr>
+        <w:rFonts w:ascii="Wingdings" w:hAnsi="Wingdings" w:hint="default"/>
+      </w:rPr>
+    </w:lvl>
+  </w:abstractNum>
+  <w:abstractNum w:abstractNumId="3" w15:restartNumberingAfterBreak="0">
+    <w:nsid w:val="501742E6"/>
+    <w:multiLevelType w:val="hybridMultilevel"/>
+    <w:tmpl w:val="77883CFC"/>
+    <w:lvl w:ilvl="0" w:tplc="08070001">
+      <w:start w:val="1"/>
+      <w:numFmt w:val="bullet"/>
+      <w:lvlText w:val=""/>
+      <w:lvlJc w:val="left"/>
+      <w:pPr>
+        <w:ind w:left="1077" w:hanging="360"/>
+      </w:pPr>
+      <w:rPr>
+        <w:rFonts w:ascii="Symbol" w:hAnsi="Symbol" w:hint="default"/>
+      </w:rPr>
+    </w:lvl>
+    <w:lvl w:ilvl="1" w:tplc="08070003" w:tentative="1">
+      <w:start w:val="1"/>
+      <w:numFmt w:val="bullet"/>
+      <w:lvlText w:val="o"/>
+      <w:lvlJc w:val="left"/>
+      <w:pPr>
+        <w:ind w:left="1797" w:hanging="360"/>
+      </w:pPr>
+      <w:rPr>
+        <w:rFonts w:ascii="Courier New" w:hAnsi="Courier New" w:cs="Courier New" w:hint="default"/>
+      </w:rPr>
+    </w:lvl>
+    <w:lvl w:ilvl="2" w:tplc="08070005" w:tentative="1">
+      <w:start w:val="1"/>
+      <w:numFmt w:val="bullet"/>
+      <w:lvlText w:val=""/>
+      <w:lvlJc w:val="left"/>
+      <w:pPr>
+        <w:ind w:left="2517" w:hanging="360"/>
+      </w:pPr>
+      <w:rPr>
+        <w:rFonts w:ascii="Wingdings" w:hAnsi="Wingdings" w:hint="default"/>
+      </w:rPr>
+    </w:lvl>
+    <w:lvl w:ilvl="3" w:tplc="08070001" w:tentative="1">
+      <w:start w:val="1"/>
+      <w:numFmt w:val="bullet"/>
+      <w:lvlText w:val=""/>
+      <w:lvlJc w:val="left"/>
+      <w:pPr>
+        <w:ind w:left="3237" w:hanging="360"/>
+      </w:pPr>
+      <w:rPr>
+        <w:rFonts w:ascii="Symbol" w:hAnsi="Symbol" w:hint="default"/>
+      </w:rPr>
+    </w:lvl>
+    <w:lvl w:ilvl="4" w:tplc="08070003" w:tentative="1">
+      <w:start w:val="1"/>
+      <w:numFmt w:val="bullet"/>
+      <w:lvlText w:val="o"/>
+      <w:lvlJc w:val="left"/>
+      <w:pPr>
+        <w:ind w:left="3957" w:hanging="360"/>
+      </w:pPr>
+      <w:rPr>
+        <w:rFonts w:ascii="Courier New" w:hAnsi="Courier New" w:cs="Courier New" w:hint="default"/>
+      </w:rPr>
+    </w:lvl>
+    <w:lvl w:ilvl="5" w:tplc="08070005" w:tentative="1">
+      <w:start w:val="1"/>
+      <w:numFmt w:val="bullet"/>
+      <w:lvlText w:val=""/>
+      <w:lvlJc w:val="left"/>
+      <w:pPr>
+        <w:ind w:left="4677" w:hanging="360"/>
+      </w:pPr>
+      <w:rPr>
+        <w:rFonts w:ascii="Wingdings" w:hAnsi="Wingdings" w:hint="default"/>
+      </w:rPr>
+    </w:lvl>
+    <w:lvl w:ilvl="6" w:tplc="08070001" w:tentative="1">
+      <w:start w:val="1"/>
+      <w:numFmt w:val="bullet"/>
+      <w:lvlText w:val=""/>
+      <w:lvlJc w:val="left"/>
+      <w:pPr>
+        <w:ind w:left="5397" w:hanging="360"/>
+      </w:pPr>
+      <w:rPr>
+        <w:rFonts w:ascii="Symbol" w:hAnsi="Symbol" w:hint="default"/>
+      </w:rPr>
+    </w:lvl>
+    <w:lvl w:ilvl="7" w:tplc="08070003" w:tentative="1">
+      <w:start w:val="1"/>
+      <w:numFmt w:val="bullet"/>
+      <w:lvlText w:val="o"/>
+      <w:lvlJc w:val="left"/>
+      <w:pPr>
+        <w:ind w:left="6117" w:hanging="360"/>
+      </w:pPr>
+      <w:rPr>
+        <w:rFonts w:ascii="Courier New" w:hAnsi="Courier New" w:cs="Courier New" w:hint="default"/>
+      </w:rPr>
+    </w:lvl>
+    <w:lvl w:ilvl="8" w:tplc="08070005" w:tentative="1">
+      <w:start w:val="1"/>
+      <w:numFmt w:val="bullet"/>
+      <w:lvlText w:val=""/>
+      <w:lvlJc w:val="left"/>
+      <w:pPr>
+        <w:ind w:left="6837" w:hanging="360"/>
+      </w:pPr>
+      <w:rPr>
+        <w:rFonts w:ascii="Wingdings" w:hAnsi="Wingdings" w:hint="default"/>
+      </w:rPr>
+    </w:lvl>
+  </w:abstractNum>
+  <w:abstractNum w:abstractNumId="4" w15:restartNumberingAfterBreak="0">
+    <w:nsid w:val="7CEB24AF"/>
+    <w:multiLevelType w:val="hybridMultilevel"/>
+    <w:tmpl w:val="EF006FF6"/>
+    <w:lvl w:ilvl="0" w:tplc="08070001">
+      <w:start w:val="1"/>
+      <w:numFmt w:val="bullet"/>
+      <w:lvlText w:val=""/>
+      <w:lvlJc w:val="left"/>
+      <w:pPr>
+        <w:ind w:left="1077" w:hanging="360"/>
+      </w:pPr>
+      <w:rPr>
+        <w:rFonts w:ascii="Symbol" w:hAnsi="Symbol" w:hint="default"/>
+      </w:rPr>
+    </w:lvl>
+    <w:lvl w:ilvl="1" w:tplc="08070003" w:tentative="1">
+      <w:start w:val="1"/>
+      <w:numFmt w:val="bullet"/>
+      <w:lvlText w:val="o"/>
+      <w:lvlJc w:val="left"/>
+      <w:pPr>
+        <w:ind w:left="1797" w:hanging="360"/>
+      </w:pPr>
+      <w:rPr>
+        <w:rFonts w:ascii="Courier New" w:hAnsi="Courier New" w:cs="Courier New" w:hint="default"/>
+      </w:rPr>
+    </w:lvl>
+    <w:lvl w:ilvl="2" w:tplc="08070005" w:tentative="1">
+      <w:start w:val="1"/>
+      <w:numFmt w:val="bullet"/>
+      <w:lvlText w:val=""/>
+      <w:lvlJc w:val="left"/>
+      <w:pPr>
+        <w:ind w:left="2517" w:hanging="360"/>
+      </w:pPr>
+      <w:rPr>
+        <w:rFonts w:ascii="Wingdings" w:hAnsi="Wingdings" w:hint="default"/>
+      </w:rPr>
+    </w:lvl>
+    <w:lvl w:ilvl="3" w:tplc="08070001" w:tentative="1">
+      <w:start w:val="1"/>
+      <w:numFmt w:val="bullet"/>
+      <w:lvlText w:val=""/>
+      <w:lvlJc w:val="left"/>
+      <w:pPr>
+        <w:ind w:left="3237" w:hanging="360"/>
+      </w:pPr>
+      <w:rPr>
+        <w:rFonts w:ascii="Symbol" w:hAnsi="Symbol" w:hint="default"/>
+      </w:rPr>
+    </w:lvl>
+    <w:lvl w:ilvl="4" w:tplc="08070003" w:tentative="1">
+      <w:start w:val="1"/>
+      <w:numFmt w:val="bullet"/>
+      <w:lvlText w:val="o"/>
+      <w:lvlJc w:val="left"/>
+      <w:pPr>
+        <w:ind w:left="3957" w:hanging="360"/>
+      </w:pPr>
+      <w:rPr>
+        <w:rFonts w:ascii="Courier New" w:hAnsi="Courier New" w:cs="Courier New" w:hint="default"/>
+      </w:rPr>
+    </w:lvl>
+    <w:lvl w:ilvl="5" w:tplc="08070005" w:tentative="1">
+      <w:start w:val="1"/>
+      <w:numFmt w:val="bullet"/>
+      <w:lvlText w:val=""/>
+      <w:lvlJc w:val="left"/>
+      <w:pPr>
+        <w:ind w:left="4677" w:hanging="360"/>
+      </w:pPr>
+      <w:rPr>
+        <w:rFonts w:ascii="Wingdings" w:hAnsi="Wingdings" w:hint="default"/>
+      </w:rPr>
+    </w:lvl>
+    <w:lvl w:ilvl="6" w:tplc="08070001" w:tentative="1">
+      <w:start w:val="1"/>
+      <w:numFmt w:val="bullet"/>
+      <w:lvlText w:val=""/>
+      <w:lvlJc w:val="left"/>
+      <w:pPr>
+        <w:ind w:left="5397" w:hanging="360"/>
+      </w:pPr>
+      <w:rPr>
+        <w:rFonts w:ascii="Symbol" w:hAnsi="Symbol" w:hint="default"/>
+      </w:rPr>
+    </w:lvl>
+    <w:lvl w:ilvl="7" w:tplc="08070003" w:tentative="1">
+      <w:start w:val="1"/>
+      <w:numFmt w:val="bullet"/>
+      <w:lvlText w:val="o"/>
+      <w:lvlJc w:val="left"/>
+      <w:pPr>
+        <w:ind w:left="6117" w:hanging="360"/>
+      </w:pPr>
+      <w:rPr>
+        <w:rFonts w:ascii="Courier New" w:hAnsi="Courier New" w:cs="Courier New" w:hint="default"/>
+      </w:rPr>
+    </w:lvl>
+    <w:lvl w:ilvl="8" w:tplc="08070005" w:tentative="1">
+      <w:start w:val="1"/>
+      <w:numFmt w:val="bullet"/>
+      <w:lvlText w:val=""/>
+      <w:lvlJc w:val="left"/>
+      <w:pPr>
+        <w:ind w:left="6837" w:hanging="360"/>
+      </w:pPr>
+      <w:rPr>
+        <w:rFonts w:ascii="Wingdings" w:hAnsi="Wingdings" w:hint="default"/>
+      </w:rPr>
+    </w:lvl>
+  </w:abstractNum>
+  <w:abstractNum w:abstractNumId="5" w15:restartNumberingAfterBreak="0">
+    <w:nsid w:val="7F425121"/>
+    <w:multiLevelType w:val="hybridMultilevel"/>
+    <w:tmpl w:val="41F831AE"/>
+    <w:lvl w:ilvl="0" w:tplc="08070001">
+      <w:start w:val="1"/>
+      <w:numFmt w:val="bullet"/>
+      <w:lvlText w:val=""/>
+      <w:lvlJc w:val="left"/>
+      <w:pPr>
+        <w:ind w:left="1077" w:hanging="360"/>
+      </w:pPr>
+      <w:rPr>
+        <w:rFonts w:ascii="Symbol" w:hAnsi="Symbol" w:hint="default"/>
+      </w:rPr>
+    </w:lvl>
+    <w:lvl w:ilvl="1" w:tplc="08070003" w:tentative="1">
+      <w:start w:val="1"/>
+      <w:numFmt w:val="bullet"/>
+      <w:lvlText w:val="o"/>
+      <w:lvlJc w:val="left"/>
+      <w:pPr>
+        <w:ind w:left="1797" w:hanging="360"/>
+      </w:pPr>
+      <w:rPr>
+        <w:rFonts w:ascii="Courier New" w:hAnsi="Courier New" w:cs="Courier New" w:hint="default"/>
+      </w:rPr>
+    </w:lvl>
+    <w:lvl w:ilvl="2" w:tplc="08070005" w:tentative="1">
+      <w:start w:val="1"/>
+      <w:numFmt w:val="bullet"/>
+      <w:lvlText w:val=""/>
+      <w:lvlJc w:val="left"/>
+      <w:pPr>
+        <w:ind w:left="2517" w:hanging="360"/>
+      </w:pPr>
+      <w:rPr>
+        <w:rFonts w:ascii="Wingdings" w:hAnsi="Wingdings" w:hint="default"/>
+      </w:rPr>
+    </w:lvl>
+    <w:lvl w:ilvl="3" w:tplc="08070001" w:tentative="1">
+      <w:start w:val="1"/>
+      <w:numFmt w:val="bullet"/>
+      <w:lvlText w:val=""/>
+      <w:lvlJc w:val="left"/>
+      <w:pPr>
+        <w:ind w:left="3237" w:hanging="360"/>
+      </w:pPr>
+      <w:rPr>
+        <w:rFonts w:ascii="Symbol" w:hAnsi="Symbol" w:hint="default"/>
+      </w:rPr>
+    </w:lvl>
+    <w:lvl w:ilvl="4" w:tplc="08070003" w:tentative="1">
+      <w:start w:val="1"/>
+      <w:numFmt w:val="bullet"/>
+      <w:lvlText w:val="o"/>
+      <w:lvlJc w:val="left"/>
+      <w:pPr>
+        <w:ind w:left="3957" w:hanging="360"/>
+      </w:pPr>
+      <w:rPr>
+        <w:rFonts w:ascii="Courier New" w:hAnsi="Courier New" w:cs="Courier New" w:hint="default"/>
+      </w:rPr>
+    </w:lvl>
+    <w:lvl w:ilvl="5" w:tplc="08070005" w:tentative="1">
+      <w:start w:val="1"/>
+      <w:numFmt w:val="bullet"/>
+      <w:lvlText w:val=""/>
+      <w:lvlJc w:val="left"/>
+      <w:pPr>
+        <w:ind w:left="4677" w:hanging="360"/>
+      </w:pPr>
+      <w:rPr>
+        <w:rFonts w:ascii="Wingdings" w:hAnsi="Wingdings" w:hint="default"/>
+      </w:rPr>
+    </w:lvl>
+    <w:lvl w:ilvl="6" w:tplc="08070001" w:tentative="1">
+      <w:start w:val="1"/>
+      <w:numFmt w:val="bullet"/>
+      <w:lvlText w:val=""/>
+      <w:lvlJc w:val="left"/>
+      <w:pPr>
+        <w:ind w:left="5397" w:hanging="360"/>
+      </w:pPr>
+      <w:rPr>
+        <w:rFonts w:ascii="Symbol" w:hAnsi="Symbol" w:hint="default"/>
+      </w:rPr>
+    </w:lvl>
+    <w:lvl w:ilvl="7" w:tplc="08070003" w:tentative="1">
+      <w:start w:val="1"/>
+      <w:numFmt w:val="bullet"/>
+      <w:lvlText w:val="o"/>
+      <w:lvlJc w:val="left"/>
+      <w:pPr>
+        <w:ind w:left="6117" w:hanging="360"/>
+      </w:pPr>
+      <w:rPr>
+        <w:rFonts w:ascii="Courier New" w:hAnsi="Courier New" w:cs="Courier New" w:hint="default"/>
+      </w:rPr>
+    </w:lvl>
+    <w:lvl w:ilvl="8" w:tplc="08070005" w:tentative="1">
+      <w:start w:val="1"/>
+      <w:numFmt w:val="bullet"/>
+      <w:lvlText w:val=""/>
+      <w:lvlJc w:val="left"/>
+      <w:pPr>
+        <w:ind w:left="6837" w:hanging="360"/>
+      </w:pPr>
+      <w:rPr>
+        <w:rFonts w:ascii="Wingdings" w:hAnsi="Wingdings" w:hint="default"/>
+      </w:rPr>
+    </w:lvl>
+  </w:abstractNum>
   <w:num w:numId="1">
     <w:abstractNumId w:val="0"/>
   </w:num>
   <w:num w:numId="2">
     <w:abstractNumId w:val="1"/>
+  </w:num>
+  <w:num w:numId="3">
+    <w:abstractNumId w:val="4"/>
+  </w:num>
+  <w:num w:numId="4">
+    <w:abstractNumId w:val="2"/>
+  </w:num>
+  <w:num w:numId="5">
+    <w:abstractNumId w:val="5"/>
+  </w:num>
+  <w:num w:numId="6">
+    <w:abstractNumId w:val="3"/>
   </w:num>
 </w:numbering>
 </file>

</xml_diff>